<commit_message>
march 8 2023 laptop push
</commit_message>
<xml_diff>
--- a/Guide to Prepare MEA NFA data for TCPL_draft2.docx
+++ b/Guide to Prepare MEA NFA data for TCPL_draft2.docx
@@ -21,23 +21,20 @@
         <w:pStyle w:val="Heading1"/>
       </w:pPr>
       <w:r>
-        <w:t>Notes</w:t>
-      </w:r>
-    </w:p>
-    <w:p>
-      <w:r>
-        <w:rPr>
-          <w:highlight w:val="cyan"/>
-        </w:rPr>
-        <w:t>Turquoise highlights = things that are not directly translatable to IUF</w:t>
-      </w:r>
-    </w:p>
-    <w:p>
-      <w:pPr>
-        <w:pStyle w:val="Heading1"/>
-      </w:pPr>
-      <w:r>
-        <w:t>Setting up the MEA NFA pre-processing folder for the first time</w:t>
+        <w:t>Next steps</w:t>
+      </w:r>
+    </w:p>
+    <w:p>
+      <w:r>
+        <w:t>(</w:t>
+      </w:r>
+      <w:proofErr w:type="gramStart"/>
+      <w:r>
+        <w:t>remember</w:t>
+      </w:r>
+      <w:proofErr w:type="gramEnd"/>
+      <w:r>
+        <w:t xml:space="preserve"> ultimate goal is to keep pre=processing a bit at EPA, then send up to IUF! And they may supersede with their scripts!)</w:t>
       </w:r>
     </w:p>
     <w:p>
@@ -47,6 +44,172 @@
           <w:ilvl w:val="0"/>
           <w:numId w:val="7"/>
         </w:numPr>
+        <w:rPr>
+          <w:color w:val="4472C4" w:themeColor="accent1"/>
+        </w:rPr>
+      </w:pPr>
+      <w:r>
+        <w:rPr>
+          <w:color w:val="4472C4" w:themeColor="accent1"/>
+        </w:rPr>
+        <w:t>Briefly (10 min) check for existing list of things to update for the MEA NFA (so that I’m not rediscovering and recording issues)</w:t>
+      </w:r>
+    </w:p>
+    <w:p>
+      <w:pPr>
+        <w:pStyle w:val="ListParagraph"/>
+        <w:numPr>
+          <w:ilvl w:val="0"/>
+          <w:numId w:val="7"/>
+        </w:numPr>
+      </w:pPr>
+      <w:r>
+        <w:t xml:space="preserve">Keep blazing through this guide, the notes template, and the </w:t>
+      </w:r>
+      <w:proofErr w:type="spellStart"/>
+      <w:r>
+        <w:t>run_me</w:t>
+      </w:r>
+      <w:proofErr w:type="spellEnd"/>
+      <w:r>
+        <w:t xml:space="preserve"> code. Want to end with something that is “to the end”, even if I’ve earmarked a few holes.</w:t>
+      </w:r>
+    </w:p>
+    <w:p>
+      <w:pPr>
+        <w:pStyle w:val="ListParagraph"/>
+        <w:numPr>
+          <w:ilvl w:val="1"/>
+          <w:numId w:val="7"/>
+        </w:numPr>
+      </w:pPr>
+      <w:r>
+        <w:t xml:space="preserve">I’m not sure if I should try to update the </w:t>
+      </w:r>
+      <w:proofErr w:type="spellStart"/>
+      <w:r>
+        <w:t>run_me</w:t>
+      </w:r>
+      <w:proofErr w:type="spellEnd"/>
+      <w:r>
+        <w:t xml:space="preserve"> template at this point, if I should even make that a </w:t>
+      </w:r>
+      <w:proofErr w:type="gramStart"/>
+      <w:r>
+        <w:t>thing..</w:t>
+      </w:r>
+      <w:proofErr w:type="gramEnd"/>
+      <w:r>
+        <w:t xml:space="preserve"> yeah, when I send to IUF, I think that would be good.</w:t>
+      </w:r>
+    </w:p>
+    <w:p>
+      <w:pPr>
+        <w:pStyle w:val="ListParagraph"/>
+        <w:numPr>
+          <w:ilvl w:val="0"/>
+          <w:numId w:val="7"/>
+        </w:numPr>
+      </w:pPr>
+      <w:r>
+        <w:t>Make little updates as you go. Whenever you encounter something big that may need to be updated, note that</w:t>
+      </w:r>
+    </w:p>
+    <w:p>
+      <w:pPr>
+        <w:pStyle w:val="ListParagraph"/>
+        <w:numPr>
+          <w:ilvl w:val="0"/>
+          <w:numId w:val="7"/>
+        </w:numPr>
+      </w:pPr>
+      <w:r>
+        <w:t xml:space="preserve">Review recent updates to the HCI data pre-processing, and any to integrate to the MEA to the list of </w:t>
+      </w:r>
+      <w:proofErr w:type="gramStart"/>
+      <w:r>
+        <w:t>to-do</w:t>
+      </w:r>
+      <w:proofErr w:type="gramEnd"/>
+    </w:p>
+    <w:p>
+      <w:pPr>
+        <w:pStyle w:val="ListParagraph"/>
+        <w:numPr>
+          <w:ilvl w:val="0"/>
+          <w:numId w:val="7"/>
+        </w:numPr>
+      </w:pPr>
+      <w:r>
+        <w:t>Anything else to add to General/Tickets for future updates to scripts?</w:t>
+      </w:r>
+    </w:p>
+    <w:p>
+      <w:pPr>
+        <w:pStyle w:val="ListParagraph"/>
+        <w:numPr>
+          <w:ilvl w:val="0"/>
+          <w:numId w:val="7"/>
+        </w:numPr>
+      </w:pPr>
+      <w:r>
+        <w:t>Then go back and triage -&gt; what absolutely needs to be done? What’s medium, what’s lower priority? Probs get Tim’s insight as well.</w:t>
+      </w:r>
+    </w:p>
+    <w:p>
+      <w:pPr>
+        <w:pStyle w:val="ListParagraph"/>
+        <w:numPr>
+          <w:ilvl w:val="0"/>
+          <w:numId w:val="7"/>
+        </w:numPr>
+      </w:pPr>
+      <w:r>
+        <w:t>Could the scripts/guide possibly be ready enough for Kelly to drive the bus for the Hitting a nerve project?</w:t>
+      </w:r>
+    </w:p>
+    <w:p>
+      <w:pPr>
+        <w:pStyle w:val="Heading1"/>
+      </w:pPr>
+      <w:r>
+        <w:t>Notes</w:t>
+      </w:r>
+    </w:p>
+    <w:p>
+      <w:r>
+        <w:rPr>
+          <w:highlight w:val="cyan"/>
+        </w:rPr>
+        <w:t>Turquoise highlights = things that are not directly translatable to IU</w:t>
+      </w:r>
+      <w:r>
+        <w:t>F</w:t>
+      </w:r>
+    </w:p>
+    <w:p>
+      <w:r>
+        <w:rPr>
+          <w:highlight w:val="yellow"/>
+        </w:rPr>
+        <w:t>Yellow = need to go over this</w:t>
+      </w:r>
+    </w:p>
+    <w:p>
+      <w:pPr>
+        <w:pStyle w:val="Heading1"/>
+      </w:pPr>
+      <w:r>
+        <w:t>Setting up the MEA NFA pre-processing folder for the first time</w:t>
+      </w:r>
+    </w:p>
+    <w:p>
+      <w:pPr>
+        <w:pStyle w:val="ListParagraph"/>
+        <w:numPr>
+          <w:ilvl w:val="0"/>
+          <w:numId w:val="7"/>
+        </w:numPr>
         <w:spacing w:after="0" w:line="240" w:lineRule="auto"/>
         <w:textAlignment w:val="center"/>
         <w:rPr>
@@ -121,7 +284,23 @@
           <w:rFonts w:ascii="Calibri" w:eastAsia="Times New Roman" w:hAnsi="Calibri" w:cs="Calibri"/>
           <w:highlight w:val="cyan"/>
         </w:rPr>
-        <w:t xml:space="preserve">‘git clone </w:t>
+        <w:t>‘</w:t>
+      </w:r>
+      <w:proofErr w:type="gramStart"/>
+      <w:r>
+        <w:rPr>
+          <w:rFonts w:ascii="Calibri" w:eastAsia="Times New Roman" w:hAnsi="Calibri" w:cs="Calibri"/>
+          <w:highlight w:val="cyan"/>
+        </w:rPr>
+        <w:t>git</w:t>
+      </w:r>
+      <w:proofErr w:type="gramEnd"/>
+      <w:r>
+        <w:rPr>
+          <w:rFonts w:ascii="Calibri" w:eastAsia="Times New Roman" w:hAnsi="Calibri" w:cs="Calibri"/>
+          <w:highlight w:val="cyan"/>
+        </w:rPr>
+        <w:t xml:space="preserve"> clone </w:t>
       </w:r>
       <w:hyperlink r:id="rId9" w:history="1">
         <w:r>
@@ -158,7 +337,21 @@
         <w:rPr>
           <w:rFonts w:ascii="Calibri" w:eastAsia="Times New Roman" w:hAnsi="Calibri" w:cs="Calibri"/>
         </w:rPr>
-        <w:t>Initialize an R project in the newly created folder “pre-process_mea_nfa_for_tcpl”</w:t>
+        <w:t>Initialize an R project in the newly created folder “pre-</w:t>
+      </w:r>
+      <w:proofErr w:type="spellStart"/>
+      <w:r>
+        <w:rPr>
+          <w:rFonts w:ascii="Calibri" w:eastAsia="Times New Roman" w:hAnsi="Calibri" w:cs="Calibri"/>
+        </w:rPr>
+        <w:t>process_mea_nfa_for_tcpl</w:t>
+      </w:r>
+      <w:proofErr w:type="spellEnd"/>
+      <w:r>
+        <w:rPr>
+          <w:rFonts w:ascii="Calibri" w:eastAsia="Times New Roman" w:hAnsi="Calibri" w:cs="Calibri"/>
+        </w:rPr>
+        <w:t>”</w:t>
       </w:r>
     </w:p>
     <w:p>
@@ -182,7 +375,21 @@
         <w:rPr>
           <w:rFonts w:ascii="Calibri" w:eastAsia="Times New Roman" w:hAnsi="Calibri" w:cs="Calibri"/>
         </w:rPr>
-        <w:t>Note: all file path references going forward will be relative to your folder “pre-process_mea_nfa_for_tcpl”.</w:t>
+        <w:t>Note: all file path references going forward will be relative to your folder “pre-</w:t>
+      </w:r>
+      <w:proofErr w:type="spellStart"/>
+      <w:r>
+        <w:rPr>
+          <w:rFonts w:ascii="Calibri" w:eastAsia="Times New Roman" w:hAnsi="Calibri" w:cs="Calibri"/>
+        </w:rPr>
+        <w:t>process_mea_nfa_for_tcpl</w:t>
+      </w:r>
+      <w:proofErr w:type="spellEnd"/>
+      <w:r>
+        <w:rPr>
+          <w:rFonts w:ascii="Calibri" w:eastAsia="Times New Roman" w:hAnsi="Calibri" w:cs="Calibri"/>
+        </w:rPr>
+        <w:t>”.</w:t>
       </w:r>
     </w:p>
     <w:p>
@@ -190,6 +397,7 @@
         <w:pStyle w:val="Heading1"/>
       </w:pPr>
       <w:r>
+        <w:lastRenderedPageBreak/>
         <w:t>Setting up the data to be processed</w:t>
       </w:r>
     </w:p>
@@ -204,7 +412,15 @@
         <w:t>. Usually I use “name of compounds” followed by the year the experiments were started,</w:t>
       </w:r>
       <w:r>
-        <w:t xml:space="preserve"> e.g. “PFAS2018.” Don’t use any spaces.</w:t>
+        <w:t xml:space="preserve"> </w:t>
+      </w:r>
+      <w:proofErr w:type="gramStart"/>
+      <w:r>
+        <w:t>e.g.</w:t>
+      </w:r>
+      <w:proofErr w:type="gramEnd"/>
+      <w:r>
+        <w:t xml:space="preserve"> “PFAS2018.” Don’t use any spaces.</w:t>
       </w:r>
     </w:p>
     <w:p>
@@ -230,134 +446,12 @@
         <w:t xml:space="preserve"> and rename it as your dataset name. </w:t>
       </w:r>
     </w:p>
-    <w:p/>
     <w:p>
       <w:pPr>
         <w:pStyle w:val="Heading1"/>
       </w:pPr>
       <w:r>
-        <w:t>Next steps</w:t>
-      </w:r>
-    </w:p>
-    <w:p>
-      <w:r>
-        <w:t>(remember ultimate goal is to keep pre=processing a bit at EPA, then send up to IUF! And they may supersede with their scripts!)</w:t>
-      </w:r>
-    </w:p>
-    <w:p>
-      <w:pPr>
-        <w:pStyle w:val="ListParagraph"/>
-        <w:numPr>
-          <w:ilvl w:val="0"/>
-          <w:numId w:val="7"/>
-        </w:numPr>
-      </w:pPr>
-      <w:r>
-        <w:t>Briefly (10 min) check for existing list of things to update for the MEA NFA (so that I’m not rediscovering and recording issues)</w:t>
-      </w:r>
-    </w:p>
-    <w:p>
-      <w:pPr>
-        <w:pStyle w:val="ListParagraph"/>
-        <w:numPr>
-          <w:ilvl w:val="0"/>
-          <w:numId w:val="7"/>
-        </w:numPr>
-      </w:pPr>
-      <w:r>
-        <w:t xml:space="preserve">Keep </w:t>
-      </w:r>
-      <w:r>
-        <w:t xml:space="preserve">blazing </w:t>
-      </w:r>
-      <w:r>
-        <w:t>through this guide, the notes template, and the run_me code</w:t>
-      </w:r>
-      <w:r>
-        <w:t>. Want to end with something that is “to the end”, even if I’ve earmarked a few holes.</w:t>
-      </w:r>
-    </w:p>
-    <w:p>
-      <w:pPr>
-        <w:pStyle w:val="ListParagraph"/>
-        <w:numPr>
-          <w:ilvl w:val="0"/>
-          <w:numId w:val="7"/>
-        </w:numPr>
-      </w:pPr>
-      <w:r>
-        <w:t>Make little updates as you go. Whenever you encounter something big that may need to be updated, note that</w:t>
-      </w:r>
-    </w:p>
-    <w:p>
-      <w:pPr>
-        <w:pStyle w:val="ListParagraph"/>
-        <w:numPr>
-          <w:ilvl w:val="0"/>
-          <w:numId w:val="7"/>
-        </w:numPr>
-      </w:pPr>
-      <w:r>
-        <w:t>Review recent updates to the HCI data pre-processing</w:t>
-      </w:r>
-      <w:r>
-        <w:t>, and any to integrate to the MEA to the list of to-do</w:t>
-      </w:r>
-    </w:p>
-    <w:p>
-      <w:pPr>
-        <w:pStyle w:val="ListParagraph"/>
-        <w:numPr>
-          <w:ilvl w:val="0"/>
-          <w:numId w:val="7"/>
-        </w:numPr>
-      </w:pPr>
-      <w:r>
-        <w:lastRenderedPageBreak/>
-        <w:t>(If didn’t find through above process) I thought I had notes somewhere of things that need to be addressed/updated… see if you can find those, and add to the list.</w:t>
-      </w:r>
-    </w:p>
-    <w:p>
-      <w:pPr>
-        <w:pStyle w:val="ListParagraph"/>
-        <w:numPr>
-          <w:ilvl w:val="0"/>
-          <w:numId w:val="7"/>
-        </w:numPr>
-      </w:pPr>
-      <w:r>
-        <w:t>Then go back and triage -&gt; what absolutely needs to be done? What’s medium, what’s lower priority? Probs get Tim’s insight as well.</w:t>
-      </w:r>
-    </w:p>
-    <w:p>
-      <w:pPr>
-        <w:pStyle w:val="ListParagraph"/>
-        <w:numPr>
-          <w:ilvl w:val="0"/>
-          <w:numId w:val="7"/>
-        </w:numPr>
-      </w:pPr>
-      <w:r>
-        <w:t xml:space="preserve">Could the scripts/guide possibly be ready enough for Kelly to drive the bus for the </w:t>
-      </w:r>
-      <w:r>
-        <w:t>Hitting a nerve project?</w:t>
-      </w:r>
-    </w:p>
-    <w:p/>
-    <w:p>
-      <w:pPr>
-        <w:rPr>
-          <w:b/>
-          <w:bCs/>
-        </w:rPr>
-      </w:pPr>
-      <w:r>
-        <w:rPr>
-          <w:b/>
-          <w:bCs/>
-        </w:rPr>
-        <w:t>Data Preparation:</w:t>
+        <w:t>Data Preparation</w:t>
       </w:r>
     </w:p>
     <w:p>
@@ -394,36 +488,28 @@
         <w:t>Follow the instructions to fill out the form.</w:t>
       </w:r>
     </w:p>
+    <w:p>
+      <w:r>
+        <w:rPr>
+          <w:highlight w:val="yellow"/>
+        </w:rPr>
+        <w:t>**Go over the notes template</w:t>
+      </w:r>
+    </w:p>
     <w:p/>
     <w:p>
       <w:pPr>
-        <w:rPr>
-          <w:b/>
-          <w:bCs/>
-        </w:rPr>
-      </w:pPr>
-      <w:r>
-        <w:rPr>
-          <w:b/>
-          <w:bCs/>
-        </w:rPr>
-        <w:t>Running the scripts:</w:t>
-      </w:r>
-    </w:p>
-    <w:p>
-      <w:pPr>
-        <w:rPr>
-          <w:rFonts w:cstheme="minorHAnsi"/>
-          <w:bCs/>
-          <w:szCs w:val="16"/>
-        </w:rPr>
-      </w:pPr>
-      <w:r>
-        <w:rPr>
-          <w:rFonts w:cstheme="minorHAnsi"/>
-          <w:bCs/>
-          <w:szCs w:val="16"/>
-        </w:rPr>
+        <w:pStyle w:val="Heading1"/>
+      </w:pPr>
+      <w:r>
+        <w:t>Running the scripts</w:t>
+      </w:r>
+    </w:p>
+    <w:p>
+      <w:pPr>
+        <w:pStyle w:val="Heading2"/>
+      </w:pPr>
+      <w:r>
         <w:t>Install required R packages</w:t>
       </w:r>
     </w:p>
@@ -446,11 +532,21 @@
         </w:rPr>
         <w:t xml:space="preserve">Use the command </w:t>
       </w:r>
-      <w:r>
-        <w:rPr>
-          <w:rFonts w:cstheme="minorHAnsi"/>
-        </w:rPr>
-        <w:t>install.packages(“package name”)</w:t>
+      <w:proofErr w:type="spellStart"/>
+      <w:proofErr w:type="gramStart"/>
+      <w:r>
+        <w:rPr>
+          <w:rFonts w:cstheme="minorHAnsi"/>
+        </w:rPr>
+        <w:t>install.packages</w:t>
+      </w:r>
+      <w:proofErr w:type="spellEnd"/>
+      <w:proofErr w:type="gramEnd"/>
+      <w:r>
+        <w:rPr>
+          <w:rFonts w:cstheme="minorHAnsi"/>
+        </w:rPr>
+        <w:t>(“package name”)</w:t>
       </w:r>
       <w:r>
         <w:rPr>
@@ -479,6 +575,7 @@
         </w:rPr>
         <w:t>“</w:t>
       </w:r>
+      <w:proofErr w:type="spellStart"/>
       <w:r>
         <w:rPr>
           <w:rFonts w:cstheme="minorHAnsi"/>
@@ -491,7 +588,15 @@
           <w:rFonts w:cstheme="minorHAnsi"/>
           <w:szCs w:val="16"/>
         </w:rPr>
-        <w:t>xlsx” – includes functions for reading .xlsx Excel files</w:t>
+        <w:t>xlsx</w:t>
+      </w:r>
+      <w:proofErr w:type="spellEnd"/>
+      <w:r>
+        <w:rPr>
+          <w:rFonts w:cstheme="minorHAnsi"/>
+          <w:szCs w:val="16"/>
+        </w:rPr>
+        <w:t>” – includes functions for reading .xlsx Excel files</w:t>
       </w:r>
     </w:p>
     <w:p>
@@ -511,7 +616,25 @@
           <w:rFonts w:cstheme="minorHAnsi"/>
           <w:szCs w:val="16"/>
         </w:rPr>
-        <w:t>“data.table” – for robust data manipulation</w:t>
+        <w:t>“</w:t>
+      </w:r>
+      <w:proofErr w:type="spellStart"/>
+      <w:proofErr w:type="gramStart"/>
+      <w:r>
+        <w:rPr>
+          <w:rFonts w:cstheme="minorHAnsi"/>
+          <w:szCs w:val="16"/>
+        </w:rPr>
+        <w:t>data.table</w:t>
+      </w:r>
+      <w:proofErr w:type="spellEnd"/>
+      <w:proofErr w:type="gramEnd"/>
+      <w:r>
+        <w:rPr>
+          <w:rFonts w:cstheme="minorHAnsi"/>
+          <w:szCs w:val="16"/>
+        </w:rPr>
+        <w:t>” – for robust data manipulation</w:t>
       </w:r>
     </w:p>
     <w:p>
@@ -531,7 +654,39 @@
           <w:rFonts w:cstheme="minorHAnsi"/>
           <w:szCs w:val="16"/>
         </w:rPr>
-        <w:t>“gtools” – includes useful functions such as ‘asc’ for getting ascii character code</w:t>
+        <w:t>“</w:t>
+      </w:r>
+      <w:proofErr w:type="spellStart"/>
+      <w:r>
+        <w:rPr>
+          <w:rFonts w:cstheme="minorHAnsi"/>
+          <w:szCs w:val="16"/>
+        </w:rPr>
+        <w:t>gtools</w:t>
+      </w:r>
+      <w:proofErr w:type="spellEnd"/>
+      <w:r>
+        <w:rPr>
+          <w:rFonts w:cstheme="minorHAnsi"/>
+          <w:szCs w:val="16"/>
+        </w:rPr>
+        <w:t>” – includes useful functions such as ‘</w:t>
+      </w:r>
+      <w:proofErr w:type="spellStart"/>
+      <w:r>
+        <w:rPr>
+          <w:rFonts w:cstheme="minorHAnsi"/>
+          <w:szCs w:val="16"/>
+        </w:rPr>
+        <w:t>asc</w:t>
+      </w:r>
+      <w:proofErr w:type="spellEnd"/>
+      <w:r>
+        <w:rPr>
+          <w:rFonts w:cstheme="minorHAnsi"/>
+          <w:szCs w:val="16"/>
+        </w:rPr>
+        <w:t>’ for getting ascii character code</w:t>
       </w:r>
     </w:p>
     <w:p>
@@ -551,7 +706,23 @@
           <w:rFonts w:cstheme="minorHAnsi"/>
           <w:szCs w:val="16"/>
         </w:rPr>
-        <w:t>“devtools” – includes function needed to install packages from GitHub</w:t>
+        <w:t>“</w:t>
+      </w:r>
+      <w:proofErr w:type="spellStart"/>
+      <w:r>
+        <w:rPr>
+          <w:rFonts w:cstheme="minorHAnsi"/>
+          <w:szCs w:val="16"/>
+        </w:rPr>
+        <w:t>devtools</w:t>
+      </w:r>
+      <w:proofErr w:type="spellEnd"/>
+      <w:r>
+        <w:rPr>
+          <w:rFonts w:cstheme="minorHAnsi"/>
+          <w:szCs w:val="16"/>
+        </w:rPr>
+        <w:t>” – includes function needed to install packages from GitHub</w:t>
       </w:r>
     </w:p>
     <w:p>
@@ -572,7 +743,23 @@
           <w:rFonts w:cstheme="minorHAnsi"/>
           <w:szCs w:val="16"/>
         </w:rPr>
-        <w:t>“pracma” – used in mutual information scripts</w:t>
+        <w:t>“</w:t>
+      </w:r>
+      <w:proofErr w:type="spellStart"/>
+      <w:r>
+        <w:rPr>
+          <w:rFonts w:cstheme="minorHAnsi"/>
+          <w:szCs w:val="16"/>
+        </w:rPr>
+        <w:t>pracma</w:t>
+      </w:r>
+      <w:proofErr w:type="spellEnd"/>
+      <w:r>
+        <w:rPr>
+          <w:rFonts w:cstheme="minorHAnsi"/>
+          <w:szCs w:val="16"/>
+        </w:rPr>
+        <w:t>” – used in mutual information scripts</w:t>
       </w:r>
     </w:p>
     <w:p>
@@ -679,6 +866,7 @@
                                 <w:szCs w:val="20"/>
                               </w:rPr>
                             </w:pPr>
+                            <w:proofErr w:type="gramStart"/>
                             <w:r>
                               <w:rPr>
                                 <w:rStyle w:val="gnkrckgcmrb"/>
@@ -686,7 +874,57 @@
                                 <w:sz w:val="20"/>
                                 <w:szCs w:val="20"/>
                               </w:rPr>
-                              <w:t>if(!requireNamespace("BiocManager", quietly = TRUE))</w:t>
+                              <w:t>if(</w:t>
+                            </w:r>
+                            <w:proofErr w:type="gramEnd"/>
+                            <w:r>
+                              <w:rPr>
+                                <w:rStyle w:val="gnkrckgcmrb"/>
+                                <w:rFonts w:ascii="Courier New" w:eastAsia="Times New Roman" w:hAnsi="Courier New" w:cs="Courier New"/>
+                                <w:sz w:val="20"/>
+                                <w:szCs w:val="20"/>
+                              </w:rPr>
+                              <w:t>!</w:t>
+                            </w:r>
+                            <w:proofErr w:type="spellStart"/>
+                            <w:r>
+                              <w:rPr>
+                                <w:rStyle w:val="gnkrckgcmrb"/>
+                                <w:rFonts w:ascii="Courier New" w:eastAsia="Times New Roman" w:hAnsi="Courier New" w:cs="Courier New"/>
+                                <w:sz w:val="20"/>
+                                <w:szCs w:val="20"/>
+                              </w:rPr>
+                              <w:t>requireNamespace</w:t>
+                            </w:r>
+                            <w:proofErr w:type="spellEnd"/>
+                            <w:r>
+                              <w:rPr>
+                                <w:rStyle w:val="gnkrckgcmrb"/>
+                                <w:rFonts w:ascii="Courier New" w:eastAsia="Times New Roman" w:hAnsi="Courier New" w:cs="Courier New"/>
+                                <w:sz w:val="20"/>
+                                <w:szCs w:val="20"/>
+                              </w:rPr>
+                              <w:t>("</w:t>
+                            </w:r>
+                            <w:proofErr w:type="spellStart"/>
+                            <w:r>
+                              <w:rPr>
+                                <w:rStyle w:val="gnkrckgcmrb"/>
+                                <w:rFonts w:ascii="Courier New" w:eastAsia="Times New Roman" w:hAnsi="Courier New" w:cs="Courier New"/>
+                                <w:sz w:val="20"/>
+                                <w:szCs w:val="20"/>
+                              </w:rPr>
+                              <w:t>BiocManager</w:t>
+                            </w:r>
+                            <w:proofErr w:type="spellEnd"/>
+                            <w:r>
+                              <w:rPr>
+                                <w:rStyle w:val="gnkrckgcmrb"/>
+                                <w:rFonts w:ascii="Courier New" w:eastAsia="Times New Roman" w:hAnsi="Courier New" w:cs="Courier New"/>
+                                <w:sz w:val="20"/>
+                                <w:szCs w:val="20"/>
+                              </w:rPr>
+                              <w:t>", quietly = TRUE))</w:t>
                             </w:r>
                           </w:p>
                           <w:p>
@@ -706,7 +944,49 @@
                                 <w:sz w:val="20"/>
                                 <w:szCs w:val="20"/>
                               </w:rPr>
-                              <w:t xml:space="preserve">     install.packages("BiocManager")</w:t>
+                              <w:t xml:space="preserve">     </w:t>
+                            </w:r>
+                            <w:proofErr w:type="spellStart"/>
+                            <w:proofErr w:type="gramStart"/>
+                            <w:r>
+                              <w:rPr>
+                                <w:rStyle w:val="gnkrckgcmrb"/>
+                                <w:rFonts w:ascii="Courier New" w:eastAsia="Times New Roman" w:hAnsi="Courier New" w:cs="Courier New"/>
+                                <w:sz w:val="20"/>
+                                <w:szCs w:val="20"/>
+                              </w:rPr>
+                              <w:t>install.packages</w:t>
+                            </w:r>
+                            <w:proofErr w:type="spellEnd"/>
+                            <w:proofErr w:type="gramEnd"/>
+                            <w:r>
+                              <w:rPr>
+                                <w:rStyle w:val="gnkrckgcmrb"/>
+                                <w:rFonts w:ascii="Courier New" w:eastAsia="Times New Roman" w:hAnsi="Courier New" w:cs="Courier New"/>
+                                <w:sz w:val="20"/>
+                                <w:szCs w:val="20"/>
+                              </w:rPr>
+                              <w:t>("</w:t>
+                            </w:r>
+                            <w:proofErr w:type="spellStart"/>
+                            <w:r>
+                              <w:rPr>
+                                <w:rStyle w:val="gnkrckgcmrb"/>
+                                <w:rFonts w:ascii="Courier New" w:eastAsia="Times New Roman" w:hAnsi="Courier New" w:cs="Courier New"/>
+                                <w:sz w:val="20"/>
+                                <w:szCs w:val="20"/>
+                              </w:rPr>
+                              <w:t>BiocManager</w:t>
+                            </w:r>
+                            <w:proofErr w:type="spellEnd"/>
+                            <w:r>
+                              <w:rPr>
+                                <w:rStyle w:val="gnkrckgcmrb"/>
+                                <w:rFonts w:ascii="Courier New" w:eastAsia="Times New Roman" w:hAnsi="Courier New" w:cs="Courier New"/>
+                                <w:sz w:val="20"/>
+                                <w:szCs w:val="20"/>
+                              </w:rPr>
+                              <w:t>")</w:t>
                             </w:r>
                           </w:p>
                           <w:p>
@@ -719,6 +999,8 @@
                                 <w:szCs w:val="20"/>
                               </w:rPr>
                             </w:pPr>
+                            <w:proofErr w:type="spellStart"/>
+                            <w:proofErr w:type="gramStart"/>
                             <w:r>
                               <w:rPr>
                                 <w:rStyle w:val="gnkrckgcmrb"/>
@@ -726,7 +1008,27 @@
                                 <w:sz w:val="20"/>
                                 <w:szCs w:val="20"/>
                               </w:rPr>
-                              <w:t>BiocManager::install("rhdf5")</w:t>
+                              <w:t>BiocManager</w:t>
+                            </w:r>
+                            <w:proofErr w:type="spellEnd"/>
+                            <w:r>
+                              <w:rPr>
+                                <w:rStyle w:val="gnkrckgcmrb"/>
+                                <w:rFonts w:ascii="Courier New" w:eastAsia="Times New Roman" w:hAnsi="Courier New" w:cs="Courier New"/>
+                                <w:sz w:val="20"/>
+                                <w:szCs w:val="20"/>
+                              </w:rPr>
+                              <w:t>::</w:t>
+                            </w:r>
+                            <w:proofErr w:type="gramEnd"/>
+                            <w:r>
+                              <w:rPr>
+                                <w:rStyle w:val="gnkrckgcmrb"/>
+                                <w:rFonts w:ascii="Courier New" w:eastAsia="Times New Roman" w:hAnsi="Courier New" w:cs="Courier New"/>
+                                <w:sz w:val="20"/>
+                                <w:szCs w:val="20"/>
+                              </w:rPr>
+                              <w:t>install("rhdf5")</w:t>
                             </w:r>
                           </w:p>
                           <w:p>
@@ -982,7 +1284,23 @@
           <w:rFonts w:cstheme="minorHAnsi"/>
           <w:szCs w:val="16"/>
         </w:rPr>
-        <w:t>If it asks to Update all/some/none packages, select all.</w:t>
+        <w:t>If it asks to Update all/some/</w:t>
+      </w:r>
+      <w:proofErr w:type="gramStart"/>
+      <w:r>
+        <w:rPr>
+          <w:rFonts w:cstheme="minorHAnsi"/>
+          <w:szCs w:val="16"/>
+        </w:rPr>
+        <w:t>none</w:t>
+      </w:r>
+      <w:proofErr w:type="gramEnd"/>
+      <w:r>
+        <w:rPr>
+          <w:rFonts w:cstheme="minorHAnsi"/>
+          <w:szCs w:val="16"/>
+        </w:rPr>
+        <w:t xml:space="preserve"> packages, select all.</w:t>
       </w:r>
     </w:p>
     <w:p>
@@ -1001,7 +1319,14 @@
           <w:rFonts w:cstheme="minorHAnsi"/>
           <w:szCs w:val="16"/>
         </w:rPr>
-        <w:t xml:space="preserve">Additional info: </w:t>
+        <w:t>For additional information on Bioconductor and the hdf5 package, see</w:t>
+      </w:r>
+      <w:r>
+        <w:rPr>
+          <w:rFonts w:cstheme="minorHAnsi"/>
+          <w:szCs w:val="16"/>
+        </w:rPr>
+        <w:t xml:space="preserve"> </w:t>
       </w:r>
       <w:hyperlink r:id="rId10" w:history="1">
         <w:r>
@@ -1048,7 +1373,55 @@
           <w:rFonts w:cstheme="minorHAnsi"/>
           <w:szCs w:val="16"/>
         </w:rPr>
-        <w:t>Use the command devtools::install_github(“package name”)to install the following packages from GitHub:</w:t>
+        <w:t xml:space="preserve">Use the command </w:t>
+      </w:r>
+      <w:proofErr w:type="spellStart"/>
+      <w:proofErr w:type="gramStart"/>
+      <w:r>
+        <w:rPr>
+          <w:rFonts w:cstheme="minorHAnsi"/>
+          <w:szCs w:val="16"/>
+        </w:rPr>
+        <w:t>devtools</w:t>
+      </w:r>
+      <w:proofErr w:type="spellEnd"/>
+      <w:r>
+        <w:rPr>
+          <w:rFonts w:cstheme="minorHAnsi"/>
+          <w:szCs w:val="16"/>
+        </w:rPr>
+        <w:t>::</w:t>
+      </w:r>
+      <w:proofErr w:type="spellStart"/>
+      <w:proofErr w:type="gramEnd"/>
+      <w:r>
+        <w:rPr>
+          <w:rFonts w:cstheme="minorHAnsi"/>
+          <w:szCs w:val="16"/>
+        </w:rPr>
+        <w:t>install_github</w:t>
+      </w:r>
+      <w:proofErr w:type="spellEnd"/>
+      <w:r>
+        <w:rPr>
+          <w:rFonts w:cstheme="minorHAnsi"/>
+          <w:szCs w:val="16"/>
+        </w:rPr>
+        <w:t>(“package name”)</w:t>
+      </w:r>
+      <w:r>
+        <w:rPr>
+          <w:rFonts w:cstheme="minorHAnsi"/>
+          <w:szCs w:val="16"/>
+        </w:rPr>
+        <w:t xml:space="preserve"> </w:t>
+      </w:r>
+      <w:r>
+        <w:rPr>
+          <w:rFonts w:cstheme="minorHAnsi"/>
+          <w:szCs w:val="16"/>
+        </w:rPr>
+        <w:t>to install the following packages from GitHub:</w:t>
       </w:r>
     </w:p>
     <w:p>
@@ -1069,7 +1442,23 @@
           <w:rStyle w:val="gnkrckgcmrb"/>
           <w:rFonts w:eastAsia="Times New Roman" w:cstheme="minorHAnsi"/>
         </w:rPr>
-        <w:t>"sje30/sjemea"</w:t>
+        <w:t>"sje30/</w:t>
+      </w:r>
+      <w:proofErr w:type="spellStart"/>
+      <w:r>
+        <w:rPr>
+          <w:rStyle w:val="gnkrckgcmrb"/>
+          <w:rFonts w:eastAsia="Times New Roman" w:cstheme="minorHAnsi"/>
+        </w:rPr>
+        <w:t>sjemea</w:t>
+      </w:r>
+      <w:proofErr w:type="spellEnd"/>
+      <w:r>
+        <w:rPr>
+          <w:rStyle w:val="gnkrckgcmrb"/>
+          <w:rFonts w:eastAsia="Times New Roman" w:cstheme="minorHAnsi"/>
+        </w:rPr>
+        <w:t>"</w:t>
       </w:r>
     </w:p>
     <w:p>
@@ -1089,7 +1478,39 @@
           <w:rStyle w:val="gnkrckgcmrb"/>
           <w:rFonts w:cstheme="minorHAnsi"/>
         </w:rPr>
-        <w:t>"dianaransomhall/meadq"</w:t>
+        <w:t>"</w:t>
+      </w:r>
+      <w:proofErr w:type="spellStart"/>
+      <w:r>
+        <w:rPr>
+          <w:rStyle w:val="gnkrckgcmrb"/>
+          <w:rFonts w:cstheme="minorHAnsi"/>
+        </w:rPr>
+        <w:t>dianaransomhall</w:t>
+      </w:r>
+      <w:proofErr w:type="spellEnd"/>
+      <w:r>
+        <w:rPr>
+          <w:rStyle w:val="gnkrckgcmrb"/>
+          <w:rFonts w:cstheme="minorHAnsi"/>
+        </w:rPr>
+        <w:t>/</w:t>
+      </w:r>
+      <w:proofErr w:type="spellStart"/>
+      <w:r>
+        <w:rPr>
+          <w:rStyle w:val="gnkrckgcmrb"/>
+          <w:rFonts w:cstheme="minorHAnsi"/>
+        </w:rPr>
+        <w:t>meadq</w:t>
+      </w:r>
+      <w:proofErr w:type="spellEnd"/>
+      <w:r>
+        <w:rPr>
+          <w:rStyle w:val="gnkrckgcmrb"/>
+          <w:rFonts w:cstheme="minorHAnsi"/>
+        </w:rPr>
+        <w:t>"</w:t>
       </w:r>
     </w:p>
     <w:p>
@@ -1105,7 +1526,21 @@
           <w:rFonts w:cstheme="minorHAnsi"/>
           <w:szCs w:val="16"/>
         </w:rPr>
-        <w:t>Additional info:</w:t>
+        <w:t>Additional info</w:t>
+      </w:r>
+      <w:r>
+        <w:rPr>
+          <w:rFonts w:cstheme="minorHAnsi"/>
+          <w:szCs w:val="16"/>
+        </w:rPr>
+        <w:t>rmation</w:t>
+      </w:r>
+      <w:r>
+        <w:rPr>
+          <w:rFonts w:cstheme="minorHAnsi"/>
+          <w:szCs w:val="16"/>
+        </w:rPr>
+        <w:t>:</w:t>
       </w:r>
       <w:r>
         <w:rPr>
@@ -1164,38 +1599,74 @@
     </w:p>
     <w:p/>
     <w:p>
-      <w:r>
-        <w:t xml:space="preserve">Go to the directory: </w:t>
+      <w:pPr>
+        <w:pStyle w:val="Heading2"/>
+      </w:pPr>
+      <w:r>
+        <w:t>The “</w:t>
+      </w:r>
+      <w:proofErr w:type="spellStart"/>
+      <w:r>
+        <w:t>run_me</w:t>
+      </w:r>
+      <w:proofErr w:type="spellEnd"/>
+      <w:r>
+        <w:t>” script</w:t>
+      </w:r>
+    </w:p>
+    <w:p>
+      <w:r>
+        <w:t xml:space="preserve">In the folder </w:t>
       </w:r>
       <w:r>
         <w:rPr>
           <w:i/>
           <w:iCs/>
         </w:rPr>
-        <w:t>L:\Lab\NHEERL_MEA\Carpenter_Amy\pre-process_mea_nfa_for_tcpl\nfa-spike-list-to-mc0-r-scripts\R</w:t>
-      </w:r>
-    </w:p>
-    <w:p>
-      <w:r>
-        <w:t xml:space="preserve">Create a copy of the script </w:t>
-      </w:r>
+        <w:t>nfa-spike-list-to-mc0-r-scripts\R</w:t>
+      </w:r>
+      <w:r>
+        <w:t>, c</w:t>
+      </w:r>
+      <w:r>
+        <w:t xml:space="preserve">reate a copy of the script </w:t>
+      </w:r>
+      <w:proofErr w:type="spellStart"/>
       <w:r>
         <w:rPr>
           <w:i/>
           <w:iCs/>
         </w:rPr>
-        <w:t>run_me_template.R</w:t>
-      </w:r>
-      <w:r>
-        <w:t xml:space="preserve"> in the same folder as the rest of the scripts. Rename the copy of the scrip to </w:t>
-      </w:r>
+        <w:t>run_me_</w:t>
+      </w:r>
+      <w:proofErr w:type="gramStart"/>
       <w:r>
         <w:rPr>
           <w:i/>
           <w:iCs/>
         </w:rPr>
+        <w:t>template.R</w:t>
+      </w:r>
+      <w:proofErr w:type="spellEnd"/>
+      <w:proofErr w:type="gramEnd"/>
+      <w:r>
+        <w:t xml:space="preserve"> </w:t>
+      </w:r>
+      <w:r>
+        <w:t xml:space="preserve">and save to the </w:t>
+      </w:r>
+      <w:r>
+        <w:t xml:space="preserve">same folder as the rest of the scripts. Rename the copy of the scrip to </w:t>
+      </w:r>
+      <w:proofErr w:type="spellStart"/>
+      <w:r>
+        <w:rPr>
+          <w:i/>
+          <w:iCs/>
+        </w:rPr>
         <w:t>run_me_datasetname.R</w:t>
       </w:r>
+      <w:proofErr w:type="spellEnd"/>
       <w:r>
         <w:t xml:space="preserve">. </w:t>
       </w:r>
@@ -1203,7 +1674,15 @@
     <w:p/>
     <w:p>
       <w:r>
-        <w:t>In the “run_me” script, fill out the “USER INPUT” section:</w:t>
+        <w:t>In the “</w:t>
+      </w:r>
+      <w:proofErr w:type="spellStart"/>
+      <w:r>
+        <w:t>run_me</w:t>
+      </w:r>
+      <w:proofErr w:type="spellEnd"/>
+      <w:r>
+        <w:t>” script, fill out the “USER INPUT” section:</w:t>
       </w:r>
     </w:p>
     <w:p>
@@ -1217,6 +1696,7 @@
       <w:r>
         <w:t xml:space="preserve">Set the </w:t>
       </w:r>
+      <w:proofErr w:type="spellStart"/>
       <w:r>
         <w:rPr>
           <w:rFonts w:ascii="Lucida Console" w:hAnsi="Lucida Console"/>
@@ -1225,6 +1705,7 @@
         </w:rPr>
         <w:t>dataset_title</w:t>
       </w:r>
+      <w:proofErr w:type="spellEnd"/>
       <w:r>
         <w:t xml:space="preserve"> to the dataset name you created.</w:t>
       </w:r>
@@ -1240,33 +1721,16 @@
       <w:r>
         <w:t xml:space="preserve">Set </w:t>
       </w:r>
+      <w:proofErr w:type="spellStart"/>
       <w:r>
         <w:rPr>
           <w:rFonts w:ascii="Lucida Console" w:hAnsi="Lucida Console"/>
           <w:sz w:val="18"/>
           <w:szCs w:val="18"/>
         </w:rPr>
-        <w:t xml:space="preserve">pause_between_steps </w:t>
-      </w:r>
-      <w:r>
-        <w:t>to TRUE, or FALSE if you have don’t want to pause between steps.</w:t>
-      </w:r>
-    </w:p>
-    <w:p>
-      <w:pPr>
-        <w:pStyle w:val="ListParagraph"/>
-        <w:numPr>
-          <w:ilvl w:val="0"/>
-          <w:numId w:val="4"/>
-        </w:numPr>
-      </w:pPr>
-      <w:r>
-        <w:t xml:space="preserve">Set </w:t>
-      </w:r>
-      <w:bookmarkStart w:id="0" w:name="_Hlk49350467"/>
-      <w:r>
-        <w:t>save_notes_graphs</w:t>
-      </w:r>
+        <w:t>pause_between_steps</w:t>
+      </w:r>
+      <w:proofErr w:type="spellEnd"/>
       <w:r>
         <w:rPr>
           <w:rFonts w:ascii="Lucida Console" w:hAnsi="Lucida Console"/>
@@ -1275,9 +1739,8 @@
         </w:rPr>
         <w:t xml:space="preserve"> </w:t>
       </w:r>
-      <w:bookmarkEnd w:id="0"/>
-      <w:r>
-        <w:t>to FALSE to view all output and graphs in the console. After you have ran through the steps, set to TRUE and re-source the run_me to save a log of the notes and plots.</w:t>
+      <w:r>
+        <w:t>to TRUE, or FALSE if you have don’t want to pause between steps.</w:t>
       </w:r>
     </w:p>
     <w:p>
@@ -1291,16 +1754,36 @@
       <w:r>
         <w:t xml:space="preserve">Set </w:t>
       </w:r>
+      <w:bookmarkStart w:id="0" w:name="_Hlk49350467"/>
+      <w:proofErr w:type="spellStart"/>
+      <w:proofErr w:type="gramStart"/>
+      <w:r>
+        <w:t>save</w:t>
+      </w:r>
+      <w:proofErr w:type="gramEnd"/>
+      <w:r>
+        <w:t>_notes_graphs</w:t>
+      </w:r>
+      <w:proofErr w:type="spellEnd"/>
       <w:r>
         <w:rPr>
           <w:rFonts w:ascii="Lucida Console" w:hAnsi="Lucida Console"/>
           <w:sz w:val="18"/>
           <w:szCs w:val="18"/>
         </w:rPr>
-        <w:t xml:space="preserve">default_ControlTreatmentName. </w:t>
-      </w:r>
-      <w:r>
-        <w:t xml:space="preserve">This is usually “DMSO”. </w:t>
+        <w:t xml:space="preserve"> </w:t>
+      </w:r>
+      <w:bookmarkEnd w:id="0"/>
+      <w:r>
+        <w:t xml:space="preserve">to FALSE to view all output and graphs in the console. After you have ran through the steps, set to TRUE and re-source the </w:t>
+      </w:r>
+      <w:proofErr w:type="spellStart"/>
+      <w:r>
+        <w:t>run_me</w:t>
+      </w:r>
+      <w:proofErr w:type="spellEnd"/>
+      <w:r>
+        <w:t xml:space="preserve"> to save a log of the notes and plots.</w:t>
       </w:r>
     </w:p>
     <w:p>
@@ -1310,6 +1793,39 @@
           <w:ilvl w:val="0"/>
           <w:numId w:val="4"/>
         </w:numPr>
+      </w:pPr>
+      <w:r>
+        <w:t xml:space="preserve">Set </w:t>
+      </w:r>
+      <w:proofErr w:type="spellStart"/>
+      <w:r>
+        <w:rPr>
+          <w:rFonts w:ascii="Lucida Console" w:hAnsi="Lucida Console"/>
+          <w:sz w:val="18"/>
+          <w:szCs w:val="18"/>
+        </w:rPr>
+        <w:t>default_ControlTreatmentName</w:t>
+      </w:r>
+      <w:proofErr w:type="spellEnd"/>
+      <w:r>
+        <w:rPr>
+          <w:rFonts w:ascii="Lucida Console" w:hAnsi="Lucida Console"/>
+          <w:sz w:val="18"/>
+          <w:szCs w:val="18"/>
+        </w:rPr>
+        <w:t xml:space="preserve">. </w:t>
+      </w:r>
+      <w:r>
+        <w:t xml:space="preserve">This is usually “DMSO”. </w:t>
+      </w:r>
+    </w:p>
+    <w:p>
+      <w:pPr>
+        <w:pStyle w:val="ListParagraph"/>
+        <w:numPr>
+          <w:ilvl w:val="0"/>
+          <w:numId w:val="4"/>
+        </w:numPr>
         <w:spacing w:after="0" w:line="240" w:lineRule="auto"/>
         <w:rPr>
           <w:rFonts w:eastAsia="Times New Roman" w:cstheme="minorHAnsi"/>
@@ -1325,6 +1841,7 @@
         </w:rPr>
         <w:t>If there are some compounds that have a vehicle control other than the default, enter the compound names in the string vector “</w:t>
       </w:r>
+      <w:proofErr w:type="spellStart"/>
       <w:r>
         <w:rPr>
           <w:rFonts w:ascii="Lucida Console" w:eastAsia="Times New Roman" w:hAnsi="Lucida Console" w:cstheme="minorHAnsi"/>
@@ -1334,6 +1851,7 @@
         </w:rPr>
         <w:t>different_vehicleControlCompounds</w:t>
       </w:r>
+      <w:proofErr w:type="spellEnd"/>
       <w:r>
         <w:rPr>
           <w:rFonts w:eastAsia="Times New Roman" w:cstheme="minorHAnsi"/>
@@ -1342,6 +1860,7 @@
         </w:rPr>
         <w:t>.” If there are no other vehicle controls used, leave this variable as an empty list (</w:t>
       </w:r>
+      <w:proofErr w:type="gramStart"/>
       <w:r>
         <w:rPr>
           <w:rFonts w:ascii="Lucida Console" w:eastAsia="Times New Roman" w:hAnsi="Lucida Console" w:cstheme="minorHAnsi"/>
@@ -1349,39 +1868,9 @@
           <w:sz w:val="18"/>
           <w:szCs w:val="18"/>
         </w:rPr>
-        <w:t>c()</w:t>
-      </w:r>
-      <w:r>
-        <w:rPr>
-          <w:rFonts w:eastAsia="Times New Roman" w:cstheme="minorHAnsi"/>
-          <w:bCs/>
-          <w:szCs w:val="16"/>
-        </w:rPr>
-        <w:t>).</w:t>
-      </w:r>
-    </w:p>
-    <w:p>
-      <w:pPr>
-        <w:pStyle w:val="ListParagraph"/>
-        <w:numPr>
-          <w:ilvl w:val="0"/>
-          <w:numId w:val="4"/>
-        </w:numPr>
-        <w:spacing w:after="0" w:line="240" w:lineRule="auto"/>
-        <w:rPr>
-          <w:rFonts w:eastAsia="Times New Roman" w:cstheme="minorHAnsi"/>
-          <w:bCs/>
-          <w:szCs w:val="16"/>
-        </w:rPr>
-      </w:pPr>
-      <w:r>
-        <w:rPr>
-          <w:rFonts w:eastAsia="Times New Roman" w:cstheme="minorHAnsi"/>
-          <w:bCs/>
-          <w:szCs w:val="16"/>
-        </w:rPr>
-        <w:t>Add the corresponding vehicle control names to the variable “</w:t>
-      </w:r>
+        <w:t>c(</w:t>
+      </w:r>
+      <w:proofErr w:type="gramEnd"/>
       <w:r>
         <w:rPr>
           <w:rFonts w:ascii="Lucida Console" w:eastAsia="Times New Roman" w:hAnsi="Lucida Console" w:cstheme="minorHAnsi"/>
@@ -1389,7 +1878,7 @@
           <w:sz w:val="18"/>
           <w:szCs w:val="18"/>
         </w:rPr>
-        <w:t>different_vehicleControls</w:t>
+        <w:t>)</w:t>
       </w:r>
       <w:r>
         <w:rPr>
@@ -1397,8 +1886,32 @@
           <w:bCs/>
           <w:szCs w:val="16"/>
         </w:rPr>
-        <w:t>.” There should be a one to one correspondence between the control treatment names in this list and the “</w:t>
-      </w:r>
+        <w:t>).</w:t>
+      </w:r>
+    </w:p>
+    <w:p>
+      <w:pPr>
+        <w:pStyle w:val="ListParagraph"/>
+        <w:numPr>
+          <w:ilvl w:val="0"/>
+          <w:numId w:val="4"/>
+        </w:numPr>
+        <w:spacing w:after="0" w:line="240" w:lineRule="auto"/>
+        <w:rPr>
+          <w:rFonts w:eastAsia="Times New Roman" w:cstheme="minorHAnsi"/>
+          <w:bCs/>
+          <w:szCs w:val="16"/>
+        </w:rPr>
+      </w:pPr>
+      <w:r>
+        <w:rPr>
+          <w:rFonts w:eastAsia="Times New Roman" w:cstheme="minorHAnsi"/>
+          <w:bCs/>
+          <w:szCs w:val="16"/>
+        </w:rPr>
+        <w:t>Add the corresponding vehicle control names to the variable “</w:t>
+      </w:r>
+      <w:proofErr w:type="spellStart"/>
       <w:r>
         <w:rPr>
           <w:rFonts w:ascii="Lucida Console" w:eastAsia="Times New Roman" w:hAnsi="Lucida Console" w:cstheme="minorHAnsi"/>
@@ -1406,14 +1919,52 @@
           <w:sz w:val="18"/>
           <w:szCs w:val="18"/>
         </w:rPr>
-        <w:t>different_vehicleControlCompounds</w:t>
-      </w:r>
+        <w:t>different_vehicleControls</w:t>
+      </w:r>
+      <w:proofErr w:type="spellEnd"/>
       <w:r>
         <w:rPr>
           <w:rFonts w:eastAsia="Times New Roman" w:cstheme="minorHAnsi"/>
           <w:bCs/>
           <w:szCs w:val="16"/>
         </w:rPr>
+        <w:t xml:space="preserve">.” There should be a </w:t>
+      </w:r>
+      <w:proofErr w:type="gramStart"/>
+      <w:r>
+        <w:rPr>
+          <w:rFonts w:eastAsia="Times New Roman" w:cstheme="minorHAnsi"/>
+          <w:bCs/>
+          <w:szCs w:val="16"/>
+        </w:rPr>
+        <w:t>one to one</w:t>
+      </w:r>
+      <w:proofErr w:type="gramEnd"/>
+      <w:r>
+        <w:rPr>
+          <w:rFonts w:eastAsia="Times New Roman" w:cstheme="minorHAnsi"/>
+          <w:bCs/>
+          <w:szCs w:val="16"/>
+        </w:rPr>
+        <w:t xml:space="preserve"> correspondence between the control treatment names in this list and the “</w:t>
+      </w:r>
+      <w:proofErr w:type="spellStart"/>
+      <w:r>
+        <w:rPr>
+          <w:rFonts w:ascii="Lucida Console" w:eastAsia="Times New Roman" w:hAnsi="Lucida Console" w:cstheme="minorHAnsi"/>
+          <w:bCs/>
+          <w:sz w:val="18"/>
+          <w:szCs w:val="18"/>
+        </w:rPr>
+        <w:t>different_vehicleControlCompounds</w:t>
+      </w:r>
+      <w:proofErr w:type="spellEnd"/>
+      <w:r>
+        <w:rPr>
+          <w:rFonts w:eastAsia="Times New Roman" w:cstheme="minorHAnsi"/>
+          <w:bCs/>
+          <w:szCs w:val="16"/>
+        </w:rPr>
         <w:t>” list.</w:t>
       </w:r>
     </w:p>
@@ -1428,112 +1979,72 @@
       <w:r>
         <w:t xml:space="preserve">Set </w:t>
       </w:r>
+      <w:proofErr w:type="spellStart"/>
       <w:r>
         <w:rPr>
           <w:rFonts w:ascii="Lucida Console" w:hAnsi="Lucida Console"/>
           <w:sz w:val="18"/>
           <w:szCs w:val="18"/>
         </w:rPr>
-        <w:t xml:space="preserve">spidmap_file </w:t>
-      </w:r>
-      <w:r>
-        <w:t>to the file path of the Excel file containing the Sample ID’s and stock concentrations of the compounds in the current data set. Be sure to change all backslashes “\” to forward slashes “/”.</w:t>
-      </w:r>
-    </w:p>
-    <w:p>
-      <w:pPr>
-        <w:pStyle w:val="ListParagraph"/>
-        <w:numPr>
-          <w:ilvl w:val="0"/>
-          <w:numId w:val="4"/>
-        </w:numPr>
-      </w:pPr>
-      <w:r>
-        <w:t xml:space="preserve">Set </w:t>
-      </w:r>
+        <w:t>spidmap_file</w:t>
+      </w:r>
+      <w:proofErr w:type="spellEnd"/>
       <w:r>
         <w:rPr>
           <w:rFonts w:ascii="Lucida Console" w:hAnsi="Lucida Console"/>
           <w:sz w:val="18"/>
           <w:szCs w:val="18"/>
         </w:rPr>
-        <w:t xml:space="preserve">spid_sheet. </w:t>
-      </w:r>
-      <w:r>
-        <w:t xml:space="preserve">To the sheet in the </w:t>
-      </w:r>
+        <w:t xml:space="preserve"> </w:t>
+      </w:r>
+      <w:r>
+        <w:t>to the file path of the Excel file containing the Sample ID’s and stock concentrations of the compounds in the current data set. Be sure to change all backslashes “\” to forward slashes “/”.</w:t>
+      </w:r>
+    </w:p>
+    <w:p>
+      <w:pPr>
+        <w:pStyle w:val="ListParagraph"/>
+        <w:numPr>
+          <w:ilvl w:val="0"/>
+          <w:numId w:val="4"/>
+        </w:numPr>
+      </w:pPr>
+      <w:r>
+        <w:t xml:space="preserve">Set </w:t>
+      </w:r>
+      <w:proofErr w:type="spellStart"/>
       <w:r>
         <w:rPr>
           <w:rFonts w:ascii="Lucida Console" w:hAnsi="Lucida Console"/>
           <w:sz w:val="18"/>
           <w:szCs w:val="18"/>
         </w:rPr>
-        <w:t>spidmap_file</w:t>
-      </w:r>
-      <w:r>
-        <w:t xml:space="preserve"> that you want to use. Can be a number or the name of the sheet. </w:t>
-      </w:r>
-    </w:p>
-    <w:p>
-      <w:pPr>
-        <w:pStyle w:val="ListParagraph"/>
-        <w:numPr>
-          <w:ilvl w:val="0"/>
-          <w:numId w:val="4"/>
-        </w:numPr>
-      </w:pPr>
-      <w:r>
-        <w:t xml:space="preserve">Set </w:t>
-      </w:r>
+        <w:t>spid_sheet</w:t>
+      </w:r>
+      <w:proofErr w:type="spellEnd"/>
       <w:r>
         <w:rPr>
           <w:rFonts w:ascii="Lucida Console" w:hAnsi="Lucida Console"/>
           <w:sz w:val="18"/>
           <w:szCs w:val="18"/>
         </w:rPr>
-        <w:t xml:space="preserve">scripts.dir. </w:t>
-      </w:r>
-      <w:r>
-        <w:t xml:space="preserve">Use the default setting. This is the folder containing the scripts that will be referenced. </w:t>
-      </w:r>
-    </w:p>
-    <w:p>
-      <w:pPr>
-        <w:pStyle w:val="ListParagraph"/>
-        <w:numPr>
-          <w:ilvl w:val="0"/>
-          <w:numId w:val="4"/>
-        </w:numPr>
-      </w:pPr>
-      <w:r>
-        <w:t xml:space="preserve">Set </w:t>
-      </w:r>
+        <w:t xml:space="preserve">. </w:t>
+      </w:r>
+      <w:r>
+        <w:t xml:space="preserve">To the sheet in the </w:t>
+      </w:r>
+      <w:proofErr w:type="spellStart"/>
       <w:r>
         <w:rPr>
           <w:rFonts w:ascii="Lucida Console" w:hAnsi="Lucida Console"/>
           <w:sz w:val="18"/>
           <w:szCs w:val="18"/>
         </w:rPr>
-        <w:t xml:space="preserve">root_output_dir. </w:t>
-      </w:r>
-      <w:r>
-        <w:t xml:space="preserve">This is where the output will be created. Use the default setting. </w:t>
-      </w:r>
-    </w:p>
-    <w:p/>
-    <w:p>
-      <w:r>
-        <w:t xml:space="preserve">Source the </w:t>
-      </w:r>
-      <w:r>
-        <w:rPr>
-          <w:i/>
-          <w:iCs/>
-        </w:rPr>
-        <w:t>run_me</w:t>
-      </w:r>
-      <w:r>
-        <w:t xml:space="preserve"> script line by line:</w:t>
+        <w:t>spidmap_file</w:t>
+      </w:r>
+      <w:proofErr w:type="spellEnd"/>
+      <w:r>
+        <w:t xml:space="preserve"> that you want to use. Can be a number or the name of the sheet. </w:t>
       </w:r>
     </w:p>
     <w:p>
@@ -1541,240 +2052,127 @@
         <w:pStyle w:val="ListParagraph"/>
         <w:numPr>
           <w:ilvl w:val="0"/>
-          <w:numId w:val="5"/>
-        </w:numPr>
-      </w:pPr>
-      <w:r>
-        <w:t xml:space="preserve">Under the section “run the main steps”, source the script </w:t>
-      </w:r>
-      <w:r>
-        <w:rPr>
-          <w:i/>
-          <w:iCs/>
-        </w:rPr>
-        <w:t xml:space="preserve">source_steps.R. </w:t>
-      </w:r>
-      <w:r>
-        <w:t xml:space="preserve">This script will automatically run through each step. If </w:t>
-      </w:r>
+          <w:numId w:val="4"/>
+        </w:numPr>
+      </w:pPr>
+      <w:r>
+        <w:t xml:space="preserve">Set </w:t>
+      </w:r>
+      <w:proofErr w:type="spellStart"/>
       <w:r>
         <w:rPr>
           <w:rFonts w:ascii="Lucida Console" w:hAnsi="Lucida Console"/>
           <w:sz w:val="18"/>
           <w:szCs w:val="18"/>
         </w:rPr>
-        <w:t>pause_between_steps</w:t>
-      </w:r>
-      <w:r>
-        <w:t xml:space="preserve"> is set to TRUE, you will be prompted to enter </w:t>
-      </w:r>
+        <w:t>scripts.dir</w:t>
+      </w:r>
+      <w:proofErr w:type="spellEnd"/>
       <w:r>
         <w:rPr>
           <w:rFonts w:ascii="Lucida Console" w:hAnsi="Lucida Console"/>
           <w:sz w:val="18"/>
           <w:szCs w:val="18"/>
         </w:rPr>
-        <w:t>y/n</w:t>
-      </w:r>
-      <w:r>
-        <w:t xml:space="preserve"> before continuing each step. The script will also check if a step has been run before. If so, you will be able to select if you want to continue with the existing files, remake all of them (i.e., overwrite), append to the existing files, or quit. You can quit and re-source this line as many times as needed.</w:t>
-      </w:r>
-    </w:p>
-    <w:p>
-      <w:pPr>
-        <w:pStyle w:val="ListParagraph"/>
-        <w:numPr>
-          <w:ilvl w:val="1"/>
-          <w:numId w:val="5"/>
-        </w:numPr>
-      </w:pPr>
-      <w:r>
-        <w:t>Selecting files</w:t>
-      </w:r>
-    </w:p>
-    <w:p>
-      <w:pPr>
-        <w:pStyle w:val="ListParagraph"/>
-        <w:numPr>
-          <w:ilvl w:val="2"/>
-          <w:numId w:val="5"/>
-        </w:numPr>
-      </w:pPr>
-      <w:r>
-        <w:t>Select all file types needed for the analysis (_spike_list.csv, _MaestroExperimentLog_Ontogeny.csv, and Calculations/Summary xlsx files containing the cytotoxicity data)</w:t>
-      </w:r>
-    </w:p>
-    <w:p>
-      <w:pPr>
-        <w:pStyle w:val="ListParagraph"/>
-        <w:numPr>
-          <w:ilvl w:val="2"/>
-          <w:numId w:val="5"/>
-        </w:numPr>
-      </w:pPr>
-      <w:r>
-        <w:lastRenderedPageBreak/>
-        <w:t>When you have selected all files, hit “Cancel” – then the selected files will be saved in a text file.</w:t>
-      </w:r>
-    </w:p>
-    <w:p/>
+        <w:t xml:space="preserve">. </w:t>
+      </w:r>
+      <w:r>
+        <w:t xml:space="preserve">Use the default setting. This is the folder containing the scripts that will be referenced. </w:t>
+      </w:r>
+    </w:p>
     <w:p>
       <w:pPr>
         <w:pStyle w:val="ListParagraph"/>
         <w:numPr>
           <w:ilvl w:val="0"/>
-          <w:numId w:val="5"/>
-        </w:numPr>
-      </w:pPr>
-      <w:r>
-        <w:t>Under the section “prepare spidmap”, you will read in the spidmap_file. (Be sure to close the spidmap file in Excel before reading the file in R). You will need to standardize the names of the treatment, stock_conc, and spid columns in the spidmap. In the line that says “setnames”,</w:t>
-      </w:r>
-    </w:p>
-    <w:p>
-      <w:pPr>
-        <w:pStyle w:val="ListParagraph"/>
-        <w:numPr>
-          <w:ilvl w:val="1"/>
-          <w:numId w:val="5"/>
-        </w:numPr>
-      </w:pPr>
-      <w:r>
-        <w:t xml:space="preserve">Update </w:t>
-      </w:r>
+          <w:numId w:val="4"/>
+        </w:numPr>
+      </w:pPr>
+      <w:r>
+        <w:t xml:space="preserve">Set </w:t>
+      </w:r>
+      <w:proofErr w:type="spellStart"/>
       <w:r>
         <w:rPr>
           <w:rFonts w:ascii="Lucida Console" w:hAnsi="Lucida Console"/>
           <w:sz w:val="18"/>
           <w:szCs w:val="18"/>
         </w:rPr>
-        <w:t>trt_col</w:t>
-      </w:r>
-      <w:r>
-        <w:t xml:space="preserve"> to the column name in the spidmap that corresponds to the chemical names. The chemical names should match the names in the “treatment” column of the AUC and cytotoxicity data.</w:t>
-      </w:r>
-    </w:p>
-    <w:p>
-      <w:pPr>
-        <w:pStyle w:val="ListParagraph"/>
-        <w:numPr>
-          <w:ilvl w:val="1"/>
-          <w:numId w:val="5"/>
-        </w:numPr>
-      </w:pPr>
-      <w:r>
-        <w:t xml:space="preserve">Update the </w:t>
-      </w:r>
+        <w:t>root_output_dir</w:t>
+      </w:r>
+      <w:proofErr w:type="spellEnd"/>
       <w:r>
         <w:rPr>
           <w:rFonts w:ascii="Lucida Console" w:hAnsi="Lucida Console"/>
           <w:sz w:val="18"/>
           <w:szCs w:val="18"/>
         </w:rPr>
-        <w:t>conc_col</w:t>
-      </w:r>
-      <w:r>
-        <w:t xml:space="preserve"> to the column in the spidmap that lists the stock concentration of the chemicals (this will be used to confirm the concentration-correction where the stock concentration is not exactly 20mM).</w:t>
-      </w:r>
-    </w:p>
-    <w:p>
-      <w:pPr>
-        <w:pStyle w:val="ListParagraph"/>
-        <w:numPr>
-          <w:ilvl w:val="1"/>
+        <w:t xml:space="preserve">. </w:t>
+      </w:r>
+      <w:r>
+        <w:t xml:space="preserve">This is where the output will be created. Use the default setting. </w:t>
+      </w:r>
+    </w:p>
+    <w:p/>
+    <w:p>
+      <w:r>
+        <w:t xml:space="preserve">Source the </w:t>
+      </w:r>
+      <w:proofErr w:type="spellStart"/>
+      <w:r>
+        <w:rPr>
+          <w:i/>
+          <w:iCs/>
+        </w:rPr>
+        <w:t>run_me</w:t>
+      </w:r>
+      <w:proofErr w:type="spellEnd"/>
+      <w:r>
+        <w:t xml:space="preserve"> script line by line:</w:t>
+      </w:r>
+    </w:p>
+    <w:p>
+      <w:pPr>
+        <w:pStyle w:val="ListParagraph"/>
+        <w:numPr>
+          <w:ilvl w:val="0"/>
           <w:numId w:val="5"/>
         </w:numPr>
       </w:pPr>
       <w:r>
-        <w:t xml:space="preserve">Update the </w:t>
-      </w:r>
+        <w:t xml:space="preserve">Under the section “run the main steps”, source the script </w:t>
+      </w:r>
+      <w:proofErr w:type="spellStart"/>
+      <w:r>
+        <w:rPr>
+          <w:i/>
+          <w:iCs/>
+        </w:rPr>
+        <w:t>source_steps.R</w:t>
+      </w:r>
+      <w:proofErr w:type="spellEnd"/>
+      <w:r>
+        <w:rPr>
+          <w:i/>
+          <w:iCs/>
+        </w:rPr>
+        <w:t xml:space="preserve">. </w:t>
+      </w:r>
+      <w:r>
+        <w:t xml:space="preserve">This script will automatically run through each step. If </w:t>
+      </w:r>
+      <w:proofErr w:type="spellStart"/>
       <w:r>
         <w:rPr>
           <w:rFonts w:ascii="Lucida Console" w:hAnsi="Lucida Console"/>
           <w:sz w:val="18"/>
           <w:szCs w:val="18"/>
         </w:rPr>
-        <w:t>spid_col</w:t>
-      </w:r>
-      <w:r>
-        <w:t xml:space="preserve"> to the column in the spidmap that lists the EPA Sample ID corresponding to each compound. This column is . The sample IDs (or SPIDs) usually begin with a prefix such as “EPA”,“EX”, “TP” or “TX” followed by a 6-8 digit code.</w:t>
-      </w:r>
-    </w:p>
-    <w:p>
-      <w:pPr>
-        <w:pStyle w:val="ListParagraph"/>
-        <w:numPr>
-          <w:ilvl w:val="1"/>
-          <w:numId w:val="5"/>
-        </w:numPr>
-      </w:pPr>
-      <w:r>
-        <w:t>If you need multiple spidmaps, you can read them in separately and then combine them with rbind.</w:t>
-      </w:r>
-    </w:p>
-    <w:p>
-      <w:pPr>
-        <w:pStyle w:val="ListParagraph"/>
-        <w:numPr>
-          <w:ilvl w:val="1"/>
-          <w:numId w:val="5"/>
-        </w:numPr>
-      </w:pPr>
-      <w:r>
-        <w:t>The “expected_stock_conc” is the target concentration. This is the expected concentration that the dilutions were based on. This is usually 20mM. Sometimes, it is 30mM. Sometimes, for individual compounds in a dataset, the lab technician sees that the actual concentration is not 20, and so adjust the source_conc’s accordingly… more to explain</w:t>
-      </w:r>
-    </w:p>
-    <w:p>
-      <w:pPr>
-        <w:pStyle w:val="ListParagraph"/>
-        <w:numPr>
-          <w:ilvl w:val="2"/>
-          <w:numId w:val="5"/>
-        </w:numPr>
-      </w:pPr>
-      <w:r>
-        <w:t>Show examples, esp where expected is 10 and actual is 10.1?</w:t>
-      </w:r>
-    </w:p>
-    <w:p>
-      <w:pPr>
-        <w:pStyle w:val="ListParagraph"/>
-        <w:numPr>
-          <w:ilvl w:val="0"/>
-          <w:numId w:val="5"/>
-        </w:numPr>
-      </w:pPr>
-      <w:r>
-        <w:t>Run tcpl_MEA_dev_AUC</w:t>
-      </w:r>
-    </w:p>
-    <w:p>
-      <w:pPr>
-        <w:pStyle w:val="ListParagraph"/>
-        <w:numPr>
-          <w:ilvl w:val="1"/>
-          <w:numId w:val="5"/>
-        </w:numPr>
-      </w:pPr>
-      <w:r>
-        <w:t xml:space="preserve">If you get an error stating that some treatments don’t </w:t>
-      </w:r>
-      <w:r>
-        <w:t>have a corresponding spid in the spidmap</w:t>
-      </w:r>
-      <w:r>
-        <w:t>, you may need to rename any compounds that were misspelled in the auc/cytotox data. Uncomment the section under “rename any compounds” and update as needed.</w:t>
-      </w:r>
-    </w:p>
-    <w:p>
-      <w:pPr>
-        <w:pStyle w:val="ListParagraph"/>
-        <w:numPr>
-          <w:ilvl w:val="1"/>
-          <w:numId w:val="5"/>
-        </w:numPr>
-      </w:pPr>
-      <w:r>
-        <w:t xml:space="preserve">This script will also check the concentration corrections for each compound. Follow the prompts to update any concentrations that look off. It assumes that the expected aliquot concentration for each compound is 20. If that is not the case, you can change this default by adding the argument </w:t>
+        <w:t>pause_between_steps</w:t>
+      </w:r>
+      <w:proofErr w:type="spellEnd"/>
+      <w:r>
+        <w:t xml:space="preserve"> is set to TRUE, you will be prompted to enter </w:t>
       </w:r>
       <w:r>
         <w:rPr>
@@ -1782,10 +2180,10 @@
           <w:sz w:val="18"/>
           <w:szCs w:val="18"/>
         </w:rPr>
-        <w:t>expected_target_conc = 30</w:t>
-      </w:r>
-      <w:r>
-        <w:t xml:space="preserve"> (for example)</w:t>
+        <w:t>y/n</w:t>
+      </w:r>
+      <w:r>
+        <w:t xml:space="preserve"> before continuing each step. The script will also check if a step has been run before. If so, you will be able to select if you want to continue with the existing files, remake all of them (i.e., overwrite), append to the existing files, or quit. You can quit and re-source this line as many times as needed.</w:t>
       </w:r>
     </w:p>
     <w:p>
@@ -1797,7 +2195,7 @@
         </w:numPr>
       </w:pPr>
       <w:r>
-        <w:t>Other things to check:</w:t>
+        <w:t>Selecting files</w:t>
       </w:r>
     </w:p>
     <w:p>
@@ -1809,22 +2207,7 @@
         </w:numPr>
       </w:pPr>
       <w:r>
-        <w:t>If it appears that the conc’s were partially conc-corrected (e.g. corrected in cyto data but not AUC dat) -&gt; need to standardize the conc’s before you can continue</w:t>
-      </w:r>
-      <w:r>
-        <w:tab/>
-      </w:r>
-    </w:p>
-    <w:p>
-      <w:pPr>
-        <w:pStyle w:val="ListParagraph"/>
-        <w:numPr>
-          <w:ilvl w:val="3"/>
-          <w:numId w:val="5"/>
-        </w:numPr>
-      </w:pPr>
-      <w:r>
-        <w:t>Suggest how user could do that??</w:t>
+        <w:t>Select all file types needed for the analysis (_spike_list.csv, _MaestroExperimentLog_Ontogeny.csv, and Calculations/Summary xlsx files containing the cytotoxicity data)</w:t>
       </w:r>
     </w:p>
     <w:p>
@@ -1836,9 +2219,10 @@
         </w:numPr>
       </w:pPr>
       <w:r>
-        <w:t>If it appears that the conc’s were conc-corrected incorrectly (show example -&gt; spidmap_guess_conc’s does not agree with actual conc’s, but actual conc’s are not 0.1,0.3,etc) -&gt; Then need to standardized the concs or something before can correct them</w:t>
-      </w:r>
-    </w:p>
+        <w:t>When you have selected all files, hit “Cancel” – then the selected files will be saved in a text file.</w:t>
+      </w:r>
+    </w:p>
+    <w:p/>
     <w:p>
       <w:pPr>
         <w:pStyle w:val="ListParagraph"/>
@@ -1848,7 +2232,63 @@
         </w:numPr>
       </w:pPr>
       <w:r>
-        <w:t>Run the final data checks</w:t>
+        <w:t xml:space="preserve">Under the section “prepare </w:t>
+      </w:r>
+      <w:proofErr w:type="spellStart"/>
+      <w:r>
+        <w:t>spidmap</w:t>
+      </w:r>
+      <w:proofErr w:type="spellEnd"/>
+      <w:r>
+        <w:t xml:space="preserve">”, you will read in the </w:t>
+      </w:r>
+      <w:proofErr w:type="spellStart"/>
+      <w:r>
+        <w:t>spidmap_file</w:t>
+      </w:r>
+      <w:proofErr w:type="spellEnd"/>
+      <w:r>
+        <w:t xml:space="preserve">. (Be sure to close the </w:t>
+      </w:r>
+      <w:proofErr w:type="spellStart"/>
+      <w:r>
+        <w:t>spidmap</w:t>
+      </w:r>
+      <w:proofErr w:type="spellEnd"/>
+      <w:r>
+        <w:t xml:space="preserve"> file in Excel before reading the file in R). You will need to standardize the names of the treatment, </w:t>
+      </w:r>
+      <w:proofErr w:type="spellStart"/>
+      <w:r>
+        <w:t>stock_conc</w:t>
+      </w:r>
+      <w:proofErr w:type="spellEnd"/>
+      <w:r>
+        <w:t xml:space="preserve">, and </w:t>
+      </w:r>
+      <w:proofErr w:type="spellStart"/>
+      <w:r>
+        <w:t>spid</w:t>
+      </w:r>
+      <w:proofErr w:type="spellEnd"/>
+      <w:r>
+        <w:t xml:space="preserve"> columns in the </w:t>
+      </w:r>
+      <w:proofErr w:type="spellStart"/>
+      <w:r>
+        <w:t>spidmap</w:t>
+      </w:r>
+      <w:proofErr w:type="spellEnd"/>
+      <w:r>
+        <w:t>. In the line that says “</w:t>
+      </w:r>
+      <w:proofErr w:type="spellStart"/>
+      <w:r>
+        <w:t>setnames</w:t>
+      </w:r>
+      <w:proofErr w:type="spellEnd"/>
+      <w:r>
+        <w:t>”,</w:t>
       </w:r>
     </w:p>
     <w:p>
@@ -1860,75 +2300,186 @@
         </w:numPr>
       </w:pPr>
       <w:r>
-        <w:t>Read through the output and confirm that there are the expected number of cultures, plates, etc., no missing data, etc.</w:t>
-      </w:r>
-    </w:p>
-    <w:p>
-      <w:pPr>
-        <w:pStyle w:val="ListParagraph"/>
-        <w:numPr>
-          <w:ilvl w:val="1"/>
-          <w:numId w:val="5"/>
-        </w:numPr>
-      </w:pPr>
-      <w:r>
-        <w:lastRenderedPageBreak/>
-        <w:t>Take a look at the output plots. There isn’t really anything specific to look for in the plots… just check that nothing looks waay off, many missing values, etc. Compare control wells to treated values in each plot and see if it looks reasonable.</w:t>
-      </w:r>
-    </w:p>
-    <w:p>
-      <w:pPr>
-        <w:pStyle w:val="ListParagraph"/>
-        <w:numPr>
-          <w:ilvl w:val="1"/>
-          <w:numId w:val="5"/>
-        </w:numPr>
-      </w:pPr>
-      <w:r>
-        <w:t>Feel free to do any other checks that you want!</w:t>
-      </w:r>
-    </w:p>
-    <w:p>
-      <w:r>
-        <w:t xml:space="preserve">In the end, you should have a file in the </w:t>
-      </w:r>
-      <w:r>
-        <w:rPr>
-          <w:i/>
-          <w:iCs/>
-        </w:rPr>
-        <w:t xml:space="preserve">output </w:t>
-      </w:r>
-      <w:r>
-        <w:t>folder called “datasetname_longfile.csv”</w:t>
-      </w:r>
-    </w:p>
-    <w:p>
-      <w:r>
-        <w:t>Once you have successfully made it through all of the steps, set</w:t>
-      </w:r>
-      <w:r>
-        <w:t xml:space="preserve"> </w:t>
-      </w:r>
-      <w:r>
-        <w:t xml:space="preserve">save_notes_graphs to TRUE and </w:t>
-      </w:r>
+        <w:t xml:space="preserve">Update </w:t>
+      </w:r>
+      <w:proofErr w:type="spellStart"/>
       <w:r>
         <w:rPr>
           <w:rFonts w:ascii="Lucida Console" w:hAnsi="Lucida Console"/>
           <w:sz w:val="18"/>
           <w:szCs w:val="18"/>
         </w:rPr>
-        <w:t xml:space="preserve">pause_between_steps </w:t>
-      </w:r>
-      <w:r>
-        <w:t>to FALSE. Then source the entire “run_me” script again. A “run_log” text file and a “summary_plots” folder will be created as documentation.</w:t>
-      </w:r>
-    </w:p>
-    <w:p/>
-    <w:p>
-      <w:r>
-        <w:t>Conc-correction function:</w:t>
+        <w:t>trt_col</w:t>
+      </w:r>
+      <w:proofErr w:type="spellEnd"/>
+      <w:r>
+        <w:t xml:space="preserve"> to the column name in the </w:t>
+      </w:r>
+      <w:proofErr w:type="spellStart"/>
+      <w:r>
+        <w:t>spidmap</w:t>
+      </w:r>
+      <w:proofErr w:type="spellEnd"/>
+      <w:r>
+        <w:t xml:space="preserve"> that corresponds to the chemical names. The chemical names should match the names in the “treatment” column of the AUC and cytotoxicity data.</w:t>
+      </w:r>
+    </w:p>
+    <w:p>
+      <w:pPr>
+        <w:pStyle w:val="ListParagraph"/>
+        <w:numPr>
+          <w:ilvl w:val="1"/>
+          <w:numId w:val="5"/>
+        </w:numPr>
+      </w:pPr>
+      <w:r>
+        <w:t xml:space="preserve">Update the </w:t>
+      </w:r>
+      <w:proofErr w:type="spellStart"/>
+      <w:r>
+        <w:rPr>
+          <w:rFonts w:ascii="Lucida Console" w:hAnsi="Lucida Console"/>
+          <w:sz w:val="18"/>
+          <w:szCs w:val="18"/>
+        </w:rPr>
+        <w:t>conc_col</w:t>
+      </w:r>
+      <w:proofErr w:type="spellEnd"/>
+      <w:r>
+        <w:t xml:space="preserve"> to the column in the </w:t>
+      </w:r>
+      <w:proofErr w:type="spellStart"/>
+      <w:r>
+        <w:t>spidmap</w:t>
+      </w:r>
+      <w:proofErr w:type="spellEnd"/>
+      <w:r>
+        <w:t xml:space="preserve"> that lists the stock concentration of the chemicals (this will be used to confirm the concentration-correction where the stock concentration is not exactly 20mM).</w:t>
+      </w:r>
+    </w:p>
+    <w:p>
+      <w:pPr>
+        <w:pStyle w:val="ListParagraph"/>
+        <w:numPr>
+          <w:ilvl w:val="1"/>
+          <w:numId w:val="5"/>
+        </w:numPr>
+      </w:pPr>
+      <w:r>
+        <w:t xml:space="preserve">Update the </w:t>
+      </w:r>
+      <w:proofErr w:type="spellStart"/>
+      <w:r>
+        <w:rPr>
+          <w:rFonts w:ascii="Lucida Console" w:hAnsi="Lucida Console"/>
+          <w:sz w:val="18"/>
+          <w:szCs w:val="18"/>
+        </w:rPr>
+        <w:t>spid_col</w:t>
+      </w:r>
+      <w:proofErr w:type="spellEnd"/>
+      <w:r>
+        <w:t xml:space="preserve"> to the column in the </w:t>
+      </w:r>
+      <w:proofErr w:type="spellStart"/>
+      <w:r>
+        <w:t>spidmap</w:t>
+      </w:r>
+      <w:proofErr w:type="spellEnd"/>
+      <w:r>
+        <w:t xml:space="preserve"> that lists the EPA Sample ID corresponding to each compound. This column </w:t>
+      </w:r>
+      <w:proofErr w:type="gramStart"/>
+      <w:r>
+        <w:t>is .</w:t>
+      </w:r>
+      <w:proofErr w:type="gramEnd"/>
+      <w:r>
+        <w:t xml:space="preserve"> The sample IDs (or SPIDs) usually begin with a prefix such as “EPA</w:t>
+      </w:r>
+      <w:proofErr w:type="gramStart"/>
+      <w:r>
+        <w:t>”,“</w:t>
+      </w:r>
+      <w:proofErr w:type="gramEnd"/>
+      <w:r>
+        <w:t>EX”, “TP” or “TX” followed by a 6-8 digit code.</w:t>
+      </w:r>
+    </w:p>
+    <w:p>
+      <w:pPr>
+        <w:pStyle w:val="ListParagraph"/>
+        <w:numPr>
+          <w:ilvl w:val="1"/>
+          <w:numId w:val="5"/>
+        </w:numPr>
+      </w:pPr>
+      <w:r>
+        <w:t xml:space="preserve">If you need multiple </w:t>
+      </w:r>
+      <w:proofErr w:type="spellStart"/>
+      <w:r>
+        <w:t>spidmaps</w:t>
+      </w:r>
+      <w:proofErr w:type="spellEnd"/>
+      <w:r>
+        <w:t xml:space="preserve">, you can read them in separately and then combine them with </w:t>
+      </w:r>
+      <w:proofErr w:type="spellStart"/>
+      <w:r>
+        <w:t>rbind</w:t>
+      </w:r>
+      <w:proofErr w:type="spellEnd"/>
+      <w:r>
+        <w:t>.</w:t>
+      </w:r>
+    </w:p>
+    <w:p>
+      <w:pPr>
+        <w:pStyle w:val="ListParagraph"/>
+        <w:numPr>
+          <w:ilvl w:val="1"/>
+          <w:numId w:val="5"/>
+        </w:numPr>
+      </w:pPr>
+      <w:r>
+        <w:t>The “</w:t>
+      </w:r>
+      <w:proofErr w:type="spellStart"/>
+      <w:r>
+        <w:t>expected_stock_conc</w:t>
+      </w:r>
+      <w:proofErr w:type="spellEnd"/>
+      <w:r>
+        <w:t xml:space="preserve">” is the target concentration. This is the expected concentration that the dilutions were based on. This is usually 20mM. Sometimes, it is 30mM. Sometimes, for individual compounds in a dataset, the lab technician sees that the actual concentration is not 20, and so adjust the </w:t>
+      </w:r>
+      <w:proofErr w:type="spellStart"/>
+      <w:r>
+        <w:t>source_conc’s</w:t>
+      </w:r>
+      <w:proofErr w:type="spellEnd"/>
+      <w:r>
+        <w:t xml:space="preserve"> accordingly… more to explain</w:t>
+      </w:r>
+    </w:p>
+    <w:p>
+      <w:pPr>
+        <w:pStyle w:val="ListParagraph"/>
+        <w:numPr>
+          <w:ilvl w:val="2"/>
+          <w:numId w:val="5"/>
+        </w:numPr>
+      </w:pPr>
+      <w:r>
+        <w:t xml:space="preserve">Show examples, </w:t>
+      </w:r>
+      <w:proofErr w:type="spellStart"/>
+      <w:r>
+        <w:t>esp</w:t>
+      </w:r>
+      <w:proofErr w:type="spellEnd"/>
+      <w:r>
+        <w:t xml:space="preserve"> where expected is 10 and actual is 10.1?</w:t>
       </w:r>
     </w:p>
     <w:p>
@@ -1940,8 +2491,13 @@
         </w:numPr>
       </w:pPr>
       <w:r>
-        <w:t>If a compound in your dataset is tested at different concentrations than those listed under “expected_target_concs”, this compound will be flagged as a compound whose concentrations should be corrected. However, if the stock concentration is 20, the concentration-correction will not affect these values.</w:t>
-      </w:r>
+        <w:t xml:space="preserve">Run </w:t>
+      </w:r>
+      <w:proofErr w:type="spellStart"/>
+      <w:r>
+        <w:t>tcpl_MEA_dev_AUC</w:t>
+      </w:r>
+      <w:proofErr w:type="spellEnd"/>
     </w:p>
     <w:p>
       <w:pPr>
@@ -1952,13 +2508,166 @@
         </w:numPr>
       </w:pPr>
       <w:r>
-        <w:t>Not a great long-term solution, because what if the stock conc is not 20!</w:t>
-      </w:r>
-    </w:p>
-    <w:p/>
-    <w:p>
-      <w:r>
-        <w:t>Dataset checks</w:t>
+        <w:t xml:space="preserve">If you get an error stating that some treatments don’t </w:t>
+      </w:r>
+      <w:r>
+        <w:t xml:space="preserve">have a corresponding </w:t>
+      </w:r>
+      <w:proofErr w:type="spellStart"/>
+      <w:r>
+        <w:t>spid</w:t>
+      </w:r>
+      <w:proofErr w:type="spellEnd"/>
+      <w:r>
+        <w:t xml:space="preserve"> in the </w:t>
+      </w:r>
+      <w:proofErr w:type="spellStart"/>
+      <w:r>
+        <w:t>spidmap</w:t>
+      </w:r>
+      <w:proofErr w:type="spellEnd"/>
+      <w:r>
+        <w:t xml:space="preserve">, you may need to rename any compounds that were misspelled in the </w:t>
+      </w:r>
+      <w:proofErr w:type="spellStart"/>
+      <w:r>
+        <w:t>auc</w:t>
+      </w:r>
+      <w:proofErr w:type="spellEnd"/>
+      <w:r>
+        <w:t>/</w:t>
+      </w:r>
+      <w:proofErr w:type="spellStart"/>
+      <w:r>
+        <w:t>cytotox</w:t>
+      </w:r>
+      <w:proofErr w:type="spellEnd"/>
+      <w:r>
+        <w:t xml:space="preserve"> data. Uncomment the section under “rename any compounds” and update as needed.</w:t>
+      </w:r>
+    </w:p>
+    <w:p>
+      <w:pPr>
+        <w:pStyle w:val="ListParagraph"/>
+        <w:numPr>
+          <w:ilvl w:val="1"/>
+          <w:numId w:val="5"/>
+        </w:numPr>
+      </w:pPr>
+      <w:r>
+        <w:t xml:space="preserve">This script will also check the concentration corrections for each compound. Follow the prompts to update any concentrations that look off. It assumes that the expected aliquot concentration for each compound is 20. If that is not the case, you can change this default by adding the argument </w:t>
+      </w:r>
+      <w:proofErr w:type="spellStart"/>
+      <w:r>
+        <w:rPr>
+          <w:rFonts w:ascii="Lucida Console" w:hAnsi="Lucida Console"/>
+          <w:sz w:val="18"/>
+          <w:szCs w:val="18"/>
+        </w:rPr>
+        <w:t>expected_target_conc</w:t>
+      </w:r>
+      <w:proofErr w:type="spellEnd"/>
+      <w:r>
+        <w:rPr>
+          <w:rFonts w:ascii="Lucida Console" w:hAnsi="Lucida Console"/>
+          <w:sz w:val="18"/>
+          <w:szCs w:val="18"/>
+        </w:rPr>
+        <w:t xml:space="preserve"> = 30</w:t>
+      </w:r>
+      <w:r>
+        <w:t xml:space="preserve"> (for example)</w:t>
+      </w:r>
+    </w:p>
+    <w:p>
+      <w:pPr>
+        <w:pStyle w:val="ListParagraph"/>
+        <w:numPr>
+          <w:ilvl w:val="1"/>
+          <w:numId w:val="5"/>
+        </w:numPr>
+      </w:pPr>
+      <w:r>
+        <w:t>Other things to check:</w:t>
+      </w:r>
+    </w:p>
+    <w:p>
+      <w:pPr>
+        <w:pStyle w:val="ListParagraph"/>
+        <w:numPr>
+          <w:ilvl w:val="2"/>
+          <w:numId w:val="5"/>
+        </w:numPr>
+      </w:pPr>
+      <w:r>
+        <w:t>If it appears that the conc’s were partially conc-corrected (</w:t>
+      </w:r>
+      <w:proofErr w:type="gramStart"/>
+      <w:r>
+        <w:t>e.g.</w:t>
+      </w:r>
+      <w:proofErr w:type="gramEnd"/>
+      <w:r>
+        <w:t xml:space="preserve"> corrected in </w:t>
+      </w:r>
+      <w:proofErr w:type="spellStart"/>
+      <w:r>
+        <w:t>cyto</w:t>
+      </w:r>
+      <w:proofErr w:type="spellEnd"/>
+      <w:r>
+        <w:t xml:space="preserve"> data but not AUC </w:t>
+      </w:r>
+      <w:proofErr w:type="spellStart"/>
+      <w:r>
+        <w:t>dat</w:t>
+      </w:r>
+      <w:proofErr w:type="spellEnd"/>
+      <w:r>
+        <w:t>) -&gt; need to standardize the conc’s before you can continue</w:t>
+      </w:r>
+      <w:r>
+        <w:tab/>
+      </w:r>
+    </w:p>
+    <w:p>
+      <w:pPr>
+        <w:pStyle w:val="ListParagraph"/>
+        <w:numPr>
+          <w:ilvl w:val="3"/>
+          <w:numId w:val="5"/>
+        </w:numPr>
+      </w:pPr>
+      <w:r>
+        <w:t>Suggest how user could do that??</w:t>
+      </w:r>
+    </w:p>
+    <w:p>
+      <w:pPr>
+        <w:pStyle w:val="ListParagraph"/>
+        <w:numPr>
+          <w:ilvl w:val="2"/>
+          <w:numId w:val="5"/>
+        </w:numPr>
+      </w:pPr>
+      <w:r>
+        <w:t xml:space="preserve">If it appears that the conc’s were conc-corrected incorrectly (show example -&gt; </w:t>
+      </w:r>
+      <w:proofErr w:type="spellStart"/>
+      <w:r>
+        <w:t>spidmap_guess_conc’s</w:t>
+      </w:r>
+      <w:proofErr w:type="spellEnd"/>
+      <w:r>
+        <w:t xml:space="preserve"> does not agree with actual conc’s, but actual conc’s are not 0.1,0.</w:t>
+      </w:r>
+      <w:proofErr w:type="gramStart"/>
+      <w:r>
+        <w:t>3,etc</w:t>
+      </w:r>
+      <w:proofErr w:type="gramEnd"/>
+      <w:r>
+        <w:t>) -&gt; Then need to standardized the concs or something before can correct them</w:t>
       </w:r>
     </w:p>
     <w:p>
@@ -1970,33 +2679,147 @@
         </w:numPr>
       </w:pPr>
       <w:r>
-        <w:t>Make sure you review the results, make sure the values look reasonable, no glaring unexpected holes!</w:t>
+        <w:t>Run the final data checks</w:t>
+      </w:r>
+    </w:p>
+    <w:p>
+      <w:pPr>
+        <w:pStyle w:val="ListParagraph"/>
+        <w:numPr>
+          <w:ilvl w:val="1"/>
+          <w:numId w:val="5"/>
+        </w:numPr>
+      </w:pPr>
+      <w:r>
+        <w:t>Read through the output and confirm that there are the expected number of cultures, plates, etc., no missing data, etc.</w:t>
+      </w:r>
+    </w:p>
+    <w:p>
+      <w:pPr>
+        <w:pStyle w:val="ListParagraph"/>
+        <w:numPr>
+          <w:ilvl w:val="1"/>
+          <w:numId w:val="5"/>
+        </w:numPr>
+      </w:pPr>
+      <w:proofErr w:type="gramStart"/>
+      <w:r>
+        <w:t>Take a look</w:t>
+      </w:r>
+      <w:proofErr w:type="gramEnd"/>
+      <w:r>
+        <w:t xml:space="preserve"> at the output plots. There isn’t really anything specific to look for in the plots… just check that nothing looks </w:t>
+      </w:r>
+      <w:proofErr w:type="spellStart"/>
+      <w:r>
+        <w:t>waay</w:t>
+      </w:r>
+      <w:proofErr w:type="spellEnd"/>
+      <w:r>
+        <w:t xml:space="preserve"> off, many missing values, etc. Compare control wells to treated values in each plot and see if it looks reasonable.</w:t>
+      </w:r>
+    </w:p>
+    <w:p>
+      <w:pPr>
+        <w:pStyle w:val="ListParagraph"/>
+        <w:numPr>
+          <w:ilvl w:val="1"/>
+          <w:numId w:val="5"/>
+        </w:numPr>
+      </w:pPr>
+      <w:r>
+        <w:lastRenderedPageBreak/>
+        <w:t>Feel free to do any other checks that you want!</w:t>
+      </w:r>
+    </w:p>
+    <w:p>
+      <w:r>
+        <w:t xml:space="preserve">In the end, you should have a file in the </w:t>
+      </w:r>
+      <w:r>
+        <w:rPr>
+          <w:i/>
+          <w:iCs/>
+        </w:rPr>
+        <w:t xml:space="preserve">output </w:t>
+      </w:r>
+      <w:r>
+        <w:t>folder called “datasetname_longfile.csv”</w:t>
+      </w:r>
+    </w:p>
+    <w:p>
+      <w:r>
+        <w:t xml:space="preserve">Once you have successfully made it through </w:t>
+      </w:r>
+      <w:proofErr w:type="gramStart"/>
+      <w:r>
+        <w:t>all of</w:t>
+      </w:r>
+      <w:proofErr w:type="gramEnd"/>
+      <w:r>
+        <w:t xml:space="preserve"> the steps, set</w:t>
+      </w:r>
+      <w:r>
+        <w:t xml:space="preserve"> </w:t>
+      </w:r>
+      <w:proofErr w:type="spellStart"/>
+      <w:r>
+        <w:t>save_notes_graphs</w:t>
+      </w:r>
+      <w:proofErr w:type="spellEnd"/>
+      <w:r>
+        <w:t xml:space="preserve"> to TRUE and </w:t>
+      </w:r>
+      <w:proofErr w:type="spellStart"/>
+      <w:r>
+        <w:rPr>
+          <w:rFonts w:ascii="Lucida Console" w:hAnsi="Lucida Console"/>
+          <w:sz w:val="18"/>
+          <w:szCs w:val="18"/>
+        </w:rPr>
+        <w:t>pause_between_steps</w:t>
+      </w:r>
+      <w:proofErr w:type="spellEnd"/>
+      <w:r>
+        <w:rPr>
+          <w:rFonts w:ascii="Lucida Console" w:hAnsi="Lucida Console"/>
+          <w:sz w:val="18"/>
+          <w:szCs w:val="18"/>
+        </w:rPr>
+        <w:t xml:space="preserve"> </w:t>
+      </w:r>
+      <w:r>
+        <w:t>to FALSE. Then source the entire “</w:t>
+      </w:r>
+      <w:proofErr w:type="spellStart"/>
+      <w:r>
+        <w:t>run_me</w:t>
+      </w:r>
+      <w:proofErr w:type="spellEnd"/>
+      <w:r>
+        <w:t>” script again. A “</w:t>
+      </w:r>
+      <w:proofErr w:type="spellStart"/>
+      <w:r>
+        <w:t>run_log</w:t>
+      </w:r>
+      <w:proofErr w:type="spellEnd"/>
+      <w:r>
+        <w:t>” text file and a “</w:t>
+      </w:r>
+      <w:proofErr w:type="spellStart"/>
+      <w:r>
+        <w:t>summary_plots</w:t>
+      </w:r>
+      <w:proofErr w:type="spellEnd"/>
+      <w:r>
+        <w:t>” folder will be created as documentation.</w:t>
       </w:r>
     </w:p>
     <w:p/>
     <w:p>
-      <w:pPr>
-        <w:rPr>
-          <w:b/>
-          <w:bCs/>
-        </w:rPr>
-      </w:pPr>
-      <w:r>
-        <w:rPr>
-          <w:b/>
-          <w:bCs/>
-        </w:rPr>
-        <w:t>Run_me_wide</w:t>
-      </w:r>
-    </w:p>
-    <w:p>
-      <w:r>
-        <w:t>i.e., if you aren’t preparing data for tcpl, but just for e.g. Tim</w:t>
-      </w:r>
-    </w:p>
-    <w:p>
-      <w:r>
-        <w:t>Overlap with above process:</w:t>
+      <w:r>
+        <w:t>Conc-correction function:</w:t>
       </w:r>
     </w:p>
     <w:p>
@@ -2008,7 +2831,33 @@
         </w:numPr>
       </w:pPr>
       <w:r>
-        <w:t>Packages to install mostly the same</w:t>
+        <w:t>If a compound in your dataset is tested at different concentrations than those listed under “</w:t>
+      </w:r>
+      <w:proofErr w:type="spellStart"/>
+      <w:r>
+        <w:t>expected_target_concs</w:t>
+      </w:r>
+      <w:proofErr w:type="spellEnd"/>
+      <w:r>
+        <w:t>”, this compound will be flagged as a compound whose concentrations should be corrected. However, if the stock concentration is 20, the concentration-correction will not affect these values.</w:t>
+      </w:r>
+    </w:p>
+    <w:p>
+      <w:pPr>
+        <w:pStyle w:val="ListParagraph"/>
+        <w:numPr>
+          <w:ilvl w:val="1"/>
+          <w:numId w:val="5"/>
+        </w:numPr>
+      </w:pPr>
+      <w:r>
+        <w:t>Not a great long-term solution, because what if the stock conc is not 20!</w:t>
+      </w:r>
+    </w:p>
+    <w:p/>
+    <w:p>
+      <w:r>
+        <w:t>Dataset checks</w:t>
       </w:r>
     </w:p>
     <w:p>
@@ -2020,42 +2869,7 @@
         </w:numPr>
       </w:pPr>
       <w:r>
-        <w:t>Create a copy of the template folder, with the wllq to update thing</w:t>
-      </w:r>
-    </w:p>
-    <w:p>
-      <w:pPr>
-        <w:pStyle w:val="ListParagraph"/>
-        <w:numPr>
-          <w:ilvl w:val="0"/>
-          <w:numId w:val="5"/>
-        </w:numPr>
-      </w:pPr>
-      <w:r>
-        <w:t xml:space="preserve">Notes template – I think can use the exact same process </w:t>
-      </w:r>
-    </w:p>
-    <w:p>
-      <w:pPr>
-        <w:pStyle w:val="ListParagraph"/>
-        <w:numPr>
-          <w:ilvl w:val="0"/>
-          <w:numId w:val="5"/>
-        </w:numPr>
-      </w:pPr>
-      <w:r>
-        <w:t>Run_me -&gt; just have to select the “wide” version</w:t>
-      </w:r>
-    </w:p>
-    <w:p/>
-    <w:p>
-      <w:r>
-        <w:t>If don’t have cytotox data, just select ‘n’ at Cytotoxicity data collection step.</w:t>
-      </w:r>
-    </w:p>
-    <w:p>
-      <w:r>
-        <w:t>Console will say ‘user elected to stop’. This is fine, you can move on.</w:t>
+        <w:t>Make sure you review the results, make sure the values look reasonable, no glaring unexpected holes!</w:t>
       </w:r>
     </w:p>
     <w:sectPr>
@@ -3309,6 +4123,28 @@
       <w:szCs w:val="32"/>
     </w:rPr>
   </w:style>
+  <w:style w:type="paragraph" w:styleId="Heading2">
+    <w:name w:val="heading 2"/>
+    <w:basedOn w:val="Normal"/>
+    <w:next w:val="Normal"/>
+    <w:link w:val="Heading2Char"/>
+    <w:uiPriority w:val="9"/>
+    <w:unhideWhenUsed/>
+    <w:qFormat/>
+    <w:rsid w:val="005D5AD1"/>
+    <w:pPr>
+      <w:keepNext/>
+      <w:keepLines/>
+      <w:spacing w:before="40" w:after="0"/>
+      <w:outlineLvl w:val="1"/>
+    </w:pPr>
+    <w:rPr>
+      <w:rFonts w:asciiTheme="majorHAnsi" w:eastAsiaTheme="majorEastAsia" w:hAnsiTheme="majorHAnsi" w:cstheme="majorBidi"/>
+      <w:color w:val="2F5496" w:themeColor="accent1" w:themeShade="BF"/>
+      <w:sz w:val="26"/>
+      <w:szCs w:val="26"/>
+    </w:rPr>
+  </w:style>
   <w:style w:type="character" w:default="1" w:styleId="DefaultParagraphFont">
     <w:name w:val="Default Paragraph Font"/>
     <w:uiPriority w:val="1"/>
@@ -3432,6 +4268,19 @@
       <w:kern w:val="28"/>
       <w:sz w:val="56"/>
       <w:szCs w:val="56"/>
+    </w:rPr>
+  </w:style>
+  <w:style w:type="character" w:customStyle="1" w:styleId="Heading2Char">
+    <w:name w:val="Heading 2 Char"/>
+    <w:basedOn w:val="DefaultParagraphFont"/>
+    <w:link w:val="Heading2"/>
+    <w:uiPriority w:val="9"/>
+    <w:rsid w:val="005D5AD1"/>
+    <w:rPr>
+      <w:rFonts w:asciiTheme="majorHAnsi" w:eastAsiaTheme="majorEastAsia" w:hAnsiTheme="majorHAnsi" w:cstheme="majorBidi"/>
+      <w:color w:val="2F5496" w:themeColor="accent1" w:themeShade="BF"/>
+      <w:sz w:val="26"/>
+      <w:szCs w:val="26"/>
     </w:rPr>
   </w:style>
 </w:styles>
@@ -3742,8 +4591,44 @@
 </file>
 
 <file path=customXml/item2.xml><?xml version="1.0" encoding="utf-8"?>
-<?mso-contentType ?>
-<SharedContentType xmlns="Microsoft.SharePoint.Taxonomy.ContentTypeSync" SourceId="29f62856-1543-49d4-a736-4569d363f533" ContentTypeId="0x0101" PreviousValue="false"/>
+<p:properties xmlns:p="http://schemas.microsoft.com/office/2006/metadata/properties" xmlns:xsi="http://www.w3.org/2001/XMLSchema-instance" xmlns:pc="http://schemas.microsoft.com/office/infopath/2007/PartnerControls">
+  <documentManagement>
+    <_Source xmlns="http://schemas.microsoft.com/sharepoint/v3/fields" xsi:nil="true"/>
+    <Language xmlns="http://schemas.microsoft.com/sharepoint/v3">English</Language>
+    <j747ac98061d40f0aa7bd47e1db5675d xmlns="4ffa91fb-a0ff-4ac5-b2db-65c790d184a4">
+      <Terms xmlns="http://schemas.microsoft.com/office/infopath/2007/PartnerControls"/>
+    </j747ac98061d40f0aa7bd47e1db5675d>
+    <External_x0020_Contributor xmlns="4ffa91fb-a0ff-4ac5-b2db-65c790d184a4" xsi:nil="true"/>
+    <Records_x0020_Status xmlns="9d83ca87-3ea3-45e6-97df-748381c49395">Pending</Records_x0020_Status>
+    <TaxKeywordTaxHTField xmlns="4ffa91fb-a0ff-4ac5-b2db-65c790d184a4">
+      <Terms xmlns="http://schemas.microsoft.com/office/infopath/2007/PartnerControls"/>
+    </TaxKeywordTaxHTField>
+    <Record xmlns="4ffa91fb-a0ff-4ac5-b2db-65c790d184a4">Shared</Record>
+    <Rights xmlns="4ffa91fb-a0ff-4ac5-b2db-65c790d184a4" xsi:nil="true"/>
+    <Document_x0020_Creation_x0020_Date xmlns="4ffa91fb-a0ff-4ac5-b2db-65c790d184a4">2020-08-19T17:55:50+00:00</Document_x0020_Creation_x0020_Date>
+    <EPA_x0020_Office xmlns="4ffa91fb-a0ff-4ac5-b2db-65c790d184a4" xsi:nil="true"/>
+    <CategoryDescription xmlns="http://schemas.microsoft.com/sharepoint.v3" xsi:nil="true"/>
+    <Identifier xmlns="4ffa91fb-a0ff-4ac5-b2db-65c790d184a4" xsi:nil="true"/>
+    <_Coverage xmlns="http://schemas.microsoft.com/sharepoint/v3/fields" xsi:nil="true"/>
+    <Records_x0020_Date xmlns="9d83ca87-3ea3-45e6-97df-748381c49395" xsi:nil="true"/>
+    <Creator xmlns="4ffa91fb-a0ff-4ac5-b2db-65c790d184a4">
+      <UserInfo>
+        <DisplayName/>
+        <AccountId xsi:nil="true"/>
+        <AccountType/>
+      </UserInfo>
+    </Creator>
+    <EPA_x0020_Related_x0020_Documents xmlns="4ffa91fb-a0ff-4ac5-b2db-65c790d184a4" xsi:nil="true"/>
+    <EPA_x0020_Contributor xmlns="4ffa91fb-a0ff-4ac5-b2db-65c790d184a4">
+      <UserInfo>
+        <DisplayName/>
+        <AccountId xsi:nil="true"/>
+        <AccountType/>
+      </UserInfo>
+    </EPA_x0020_Contributor>
+    <TaxCatchAll xmlns="4ffa91fb-a0ff-4ac5-b2db-65c790d184a4"/>
+  </documentManagement>
+</p:properties>
 </file>
 
 <file path=customXml/item3.xml><?xml version="1.0" encoding="utf-8"?>
@@ -4150,44 +5035,8 @@
 </file>
 
 <file path=customXml/item4.xml><?xml version="1.0" encoding="utf-8"?>
-<p:properties xmlns:p="http://schemas.microsoft.com/office/2006/metadata/properties" xmlns:xsi="http://www.w3.org/2001/XMLSchema-instance" xmlns:pc="http://schemas.microsoft.com/office/infopath/2007/PartnerControls">
-  <documentManagement>
-    <_Source xmlns="http://schemas.microsoft.com/sharepoint/v3/fields" xsi:nil="true"/>
-    <Language xmlns="http://schemas.microsoft.com/sharepoint/v3">English</Language>
-    <j747ac98061d40f0aa7bd47e1db5675d xmlns="4ffa91fb-a0ff-4ac5-b2db-65c790d184a4">
-      <Terms xmlns="http://schemas.microsoft.com/office/infopath/2007/PartnerControls"/>
-    </j747ac98061d40f0aa7bd47e1db5675d>
-    <External_x0020_Contributor xmlns="4ffa91fb-a0ff-4ac5-b2db-65c790d184a4" xsi:nil="true"/>
-    <Records_x0020_Status xmlns="9d83ca87-3ea3-45e6-97df-748381c49395">Pending</Records_x0020_Status>
-    <TaxKeywordTaxHTField xmlns="4ffa91fb-a0ff-4ac5-b2db-65c790d184a4">
-      <Terms xmlns="http://schemas.microsoft.com/office/infopath/2007/PartnerControls"/>
-    </TaxKeywordTaxHTField>
-    <Record xmlns="4ffa91fb-a0ff-4ac5-b2db-65c790d184a4">Shared</Record>
-    <Rights xmlns="4ffa91fb-a0ff-4ac5-b2db-65c790d184a4" xsi:nil="true"/>
-    <Document_x0020_Creation_x0020_Date xmlns="4ffa91fb-a0ff-4ac5-b2db-65c790d184a4">2020-08-19T17:55:50+00:00</Document_x0020_Creation_x0020_Date>
-    <EPA_x0020_Office xmlns="4ffa91fb-a0ff-4ac5-b2db-65c790d184a4" xsi:nil="true"/>
-    <CategoryDescription xmlns="http://schemas.microsoft.com/sharepoint.v3" xsi:nil="true"/>
-    <Identifier xmlns="4ffa91fb-a0ff-4ac5-b2db-65c790d184a4" xsi:nil="true"/>
-    <_Coverage xmlns="http://schemas.microsoft.com/sharepoint/v3/fields" xsi:nil="true"/>
-    <Records_x0020_Date xmlns="9d83ca87-3ea3-45e6-97df-748381c49395" xsi:nil="true"/>
-    <Creator xmlns="4ffa91fb-a0ff-4ac5-b2db-65c790d184a4">
-      <UserInfo>
-        <DisplayName/>
-        <AccountId xsi:nil="true"/>
-        <AccountType/>
-      </UserInfo>
-    </Creator>
-    <EPA_x0020_Related_x0020_Documents xmlns="4ffa91fb-a0ff-4ac5-b2db-65c790d184a4" xsi:nil="true"/>
-    <EPA_x0020_Contributor xmlns="4ffa91fb-a0ff-4ac5-b2db-65c790d184a4">
-      <UserInfo>
-        <DisplayName/>
-        <AccountId xsi:nil="true"/>
-        <AccountType/>
-      </UserInfo>
-    </EPA_x0020_Contributor>
-    <TaxCatchAll xmlns="4ffa91fb-a0ff-4ac5-b2db-65c790d184a4"/>
-  </documentManagement>
-</p:properties>
+<?mso-contentType ?>
+<SharedContentType xmlns="Microsoft.SharePoint.Taxonomy.ContentTypeSync" SourceId="29f62856-1543-49d4-a736-4569d363f533" ContentTypeId="0x0101" PreviousValue="false"/>
 </file>
 
 <file path=customXml/itemProps1.xml><?xml version="1.0" encoding="utf-8"?>
@@ -4199,9 +5048,15 @@
 </file>
 
 <file path=customXml/itemProps2.xml><?xml version="1.0" encoding="utf-8"?>
-<ds:datastoreItem xmlns:ds="http://schemas.openxmlformats.org/officeDocument/2006/customXml" ds:itemID="{BBACAC3B-5159-4F17-B7D5-7938EF638018}">
+<ds:datastoreItem xmlns:ds="http://schemas.openxmlformats.org/officeDocument/2006/customXml" ds:itemID="{27161584-CA2F-4B79-9D14-A688136717AB}">
   <ds:schemaRefs>
-    <ds:schemaRef ds:uri="Microsoft.SharePoint.Taxonomy.ContentTypeSync"/>
+    <ds:schemaRef ds:uri="http://schemas.microsoft.com/office/2006/metadata/properties"/>
+    <ds:schemaRef ds:uri="http://schemas.microsoft.com/office/infopath/2007/PartnerControls"/>
+    <ds:schemaRef ds:uri="http://schemas.microsoft.com/sharepoint/v3/fields"/>
+    <ds:schemaRef ds:uri="http://schemas.microsoft.com/sharepoint/v3"/>
+    <ds:schemaRef ds:uri="4ffa91fb-a0ff-4ac5-b2db-65c790d184a4"/>
+    <ds:schemaRef ds:uri="9d83ca87-3ea3-45e6-97df-748381c49395"/>
+    <ds:schemaRef ds:uri="http://schemas.microsoft.com/sharepoint.v3"/>
   </ds:schemaRefs>
 </ds:datastoreItem>
 </file>
@@ -4230,15 +5085,9 @@
 </file>
 
 <file path=customXml/itemProps4.xml><?xml version="1.0" encoding="utf-8"?>
-<ds:datastoreItem xmlns:ds="http://schemas.openxmlformats.org/officeDocument/2006/customXml" ds:itemID="{27161584-CA2F-4B79-9D14-A688136717AB}">
+<ds:datastoreItem xmlns:ds="http://schemas.openxmlformats.org/officeDocument/2006/customXml" ds:itemID="{BBACAC3B-5159-4F17-B7D5-7938EF638018}">
   <ds:schemaRefs>
-    <ds:schemaRef ds:uri="http://schemas.microsoft.com/office/2006/metadata/properties"/>
-    <ds:schemaRef ds:uri="http://schemas.microsoft.com/office/infopath/2007/PartnerControls"/>
-    <ds:schemaRef ds:uri="http://schemas.microsoft.com/sharepoint/v3/fields"/>
-    <ds:schemaRef ds:uri="http://schemas.microsoft.com/sharepoint/v3"/>
-    <ds:schemaRef ds:uri="4ffa91fb-a0ff-4ac5-b2db-65c790d184a4"/>
-    <ds:schemaRef ds:uri="9d83ca87-3ea3-45e6-97df-748381c49395"/>
-    <ds:schemaRef ds:uri="http://schemas.microsoft.com/sharepoint.v3"/>
+    <ds:schemaRef ds:uri="Microsoft.SharePoint.Taxonomy.ContentTypeSync"/>
   </ds:schemaRefs>
 </ds:datastoreItem>
 </file>
</xml_diff>

<commit_message>
committing minor updates before clean history
</commit_message>
<xml_diff>
--- a/Guide to Prepare MEA NFA data for TCPL_draft2.docx
+++ b/Guide to Prepare MEA NFA data for TCPL_draft2.docx
@@ -26,15 +26,7 @@
     </w:p>
     <w:p>
       <w:r>
-        <w:t>(</w:t>
-      </w:r>
-      <w:proofErr w:type="gramStart"/>
-      <w:r>
-        <w:t>remember</w:t>
-      </w:r>
-      <w:proofErr w:type="gramEnd"/>
-      <w:r>
-        <w:t xml:space="preserve"> ultimate goal is to keep pre=processing a bit at EPA, then send up to IUF! And they may supersede with their scripts!)</w:t>
+        <w:t>(remember ultimate goal is to keep pre=processing a bit at EPA, then send up to IUF! And they may supersede with their scripts!)</w:t>
       </w:r>
     </w:p>
     <w:p>
@@ -64,15 +56,7 @@
         </w:numPr>
       </w:pPr>
       <w:r>
-        <w:t xml:space="preserve">Keep blazing through this guide, the notes template, and the </w:t>
-      </w:r>
-      <w:proofErr w:type="spellStart"/>
-      <w:r>
-        <w:t>run_me</w:t>
-      </w:r>
-      <w:proofErr w:type="spellEnd"/>
-      <w:r>
-        <w:t xml:space="preserve"> code. Want to end with something that is “to the end”, even if I’ve earmarked a few holes.</w:t>
+        <w:t>Keep blazing through this guide, the notes template, and the run_me code. Want to end with something that is “to the end”, even if I’ve earmarked a few holes.</w:t>
       </w:r>
     </w:p>
     <w:p>
@@ -84,23 +68,7 @@
         </w:numPr>
       </w:pPr>
       <w:r>
-        <w:t xml:space="preserve">I’m not sure if I should try to update the </w:t>
-      </w:r>
-      <w:proofErr w:type="spellStart"/>
-      <w:r>
-        <w:t>run_me</w:t>
-      </w:r>
-      <w:proofErr w:type="spellEnd"/>
-      <w:r>
-        <w:t xml:space="preserve"> template at this point, if I should even make that a </w:t>
-      </w:r>
-      <w:proofErr w:type="gramStart"/>
-      <w:r>
-        <w:t>thing..</w:t>
-      </w:r>
-      <w:proofErr w:type="gramEnd"/>
-      <w:r>
-        <w:t xml:space="preserve"> yeah, when I send to IUF, I think that would be good.</w:t>
+        <w:t>I’m not sure if I should try to update the run_me template at this point, if I should even make that a thing.. yeah, when I send to IUF, I think that would be good.</w:t>
       </w:r>
     </w:p>
     <w:p>
@@ -124,13 +92,8 @@
         </w:numPr>
       </w:pPr>
       <w:r>
-        <w:t xml:space="preserve">Review recent updates to the HCI data pre-processing, and any to integrate to the MEA to the list of </w:t>
-      </w:r>
-      <w:proofErr w:type="gramStart"/>
-      <w:r>
-        <w:t>to-do</w:t>
-      </w:r>
-      <w:proofErr w:type="gramEnd"/>
+        <w:t>Review recent updates to the HCI data pre-processing, and any to integrate to the MEA to the list of to-do</w:t>
+      </w:r>
     </w:p>
     <w:p>
       <w:pPr>
@@ -284,23 +247,7 @@
           <w:rFonts w:ascii="Calibri" w:eastAsia="Times New Roman" w:hAnsi="Calibri" w:cs="Calibri"/>
           <w:highlight w:val="cyan"/>
         </w:rPr>
-        <w:t>‘</w:t>
-      </w:r>
-      <w:proofErr w:type="gramStart"/>
-      <w:r>
-        <w:rPr>
-          <w:rFonts w:ascii="Calibri" w:eastAsia="Times New Roman" w:hAnsi="Calibri" w:cs="Calibri"/>
-          <w:highlight w:val="cyan"/>
-        </w:rPr>
-        <w:t>git</w:t>
-      </w:r>
-      <w:proofErr w:type="gramEnd"/>
-      <w:r>
-        <w:rPr>
-          <w:rFonts w:ascii="Calibri" w:eastAsia="Times New Roman" w:hAnsi="Calibri" w:cs="Calibri"/>
-          <w:highlight w:val="cyan"/>
-        </w:rPr>
-        <w:t xml:space="preserve"> clone </w:t>
+        <w:t xml:space="preserve">‘git clone </w:t>
       </w:r>
       <w:hyperlink r:id="rId9" w:history="1">
         <w:r>
@@ -337,21 +284,7 @@
         <w:rPr>
           <w:rFonts w:ascii="Calibri" w:eastAsia="Times New Roman" w:hAnsi="Calibri" w:cs="Calibri"/>
         </w:rPr>
-        <w:t>Initialize an R project in the newly created folder “pre-</w:t>
-      </w:r>
-      <w:proofErr w:type="spellStart"/>
-      <w:r>
-        <w:rPr>
-          <w:rFonts w:ascii="Calibri" w:eastAsia="Times New Roman" w:hAnsi="Calibri" w:cs="Calibri"/>
-        </w:rPr>
-        <w:t>process_mea_nfa_for_tcpl</w:t>
-      </w:r>
-      <w:proofErr w:type="spellEnd"/>
-      <w:r>
-        <w:rPr>
-          <w:rFonts w:ascii="Calibri" w:eastAsia="Times New Roman" w:hAnsi="Calibri" w:cs="Calibri"/>
-        </w:rPr>
-        <w:t>”</w:t>
+        <w:t>Initialize an R project in the newly created folder “pre-process_mea_nfa_for_tcpl”</w:t>
       </w:r>
     </w:p>
     <w:p>
@@ -375,21 +308,7 @@
         <w:rPr>
           <w:rFonts w:ascii="Calibri" w:eastAsia="Times New Roman" w:hAnsi="Calibri" w:cs="Calibri"/>
         </w:rPr>
-        <w:t>Note: all file path references going forward will be relative to your folder “pre-</w:t>
-      </w:r>
-      <w:proofErr w:type="spellStart"/>
-      <w:r>
-        <w:rPr>
-          <w:rFonts w:ascii="Calibri" w:eastAsia="Times New Roman" w:hAnsi="Calibri" w:cs="Calibri"/>
-        </w:rPr>
-        <w:t>process_mea_nfa_for_tcpl</w:t>
-      </w:r>
-      <w:proofErr w:type="spellEnd"/>
-      <w:r>
-        <w:rPr>
-          <w:rFonts w:ascii="Calibri" w:eastAsia="Times New Roman" w:hAnsi="Calibri" w:cs="Calibri"/>
-        </w:rPr>
-        <w:t>”.</w:t>
+        <w:t>Note: all file path references going forward will be relative to your folder “pre-process_mea_nfa_for_tcpl”.</w:t>
       </w:r>
     </w:p>
     <w:p>
@@ -412,15 +331,7 @@
         <w:t>. Usually I use “name of compounds” followed by the year the experiments were started,</w:t>
       </w:r>
       <w:r>
-        <w:t xml:space="preserve"> </w:t>
-      </w:r>
-      <w:proofErr w:type="gramStart"/>
-      <w:r>
-        <w:t>e.g.</w:t>
-      </w:r>
-      <w:proofErr w:type="gramEnd"/>
-      <w:r>
-        <w:t xml:space="preserve"> “PFAS2018.” Don’t use any spaces.</w:t>
+        <w:t xml:space="preserve"> e.g. “PFAS2018.” Don’t use any spaces.</w:t>
       </w:r>
     </w:p>
     <w:p>
@@ -532,21 +443,11 @@
         </w:rPr>
         <w:t xml:space="preserve">Use the command </w:t>
       </w:r>
-      <w:proofErr w:type="spellStart"/>
-      <w:proofErr w:type="gramStart"/>
       <w:r>
         <w:rPr>
           <w:rFonts w:cstheme="minorHAnsi"/>
         </w:rPr>
-        <w:t>install.packages</w:t>
-      </w:r>
-      <w:proofErr w:type="spellEnd"/>
-      <w:proofErr w:type="gramEnd"/>
-      <w:r>
-        <w:rPr>
-          <w:rFonts w:cstheme="minorHAnsi"/>
-        </w:rPr>
-        <w:t>(“package name”)</w:t>
+        <w:t>install.packages(“package name”)</w:t>
       </w:r>
       <w:r>
         <w:rPr>
@@ -575,7 +476,6 @@
         </w:rPr>
         <w:t>“</w:t>
       </w:r>
-      <w:proofErr w:type="spellStart"/>
       <w:r>
         <w:rPr>
           <w:rFonts w:cstheme="minorHAnsi"/>
@@ -588,15 +488,7 @@
           <w:rFonts w:cstheme="minorHAnsi"/>
           <w:szCs w:val="16"/>
         </w:rPr>
-        <w:t>xlsx</w:t>
-      </w:r>
-      <w:proofErr w:type="spellEnd"/>
-      <w:r>
-        <w:rPr>
-          <w:rFonts w:cstheme="minorHAnsi"/>
-          <w:szCs w:val="16"/>
-        </w:rPr>
-        <w:t>” – includes functions for reading .xlsx Excel files</w:t>
+        <w:t>xlsx” – includes functions for reading .xlsx Excel files</w:t>
       </w:r>
     </w:p>
     <w:p>
@@ -616,25 +508,7 @@
           <w:rFonts w:cstheme="minorHAnsi"/>
           <w:szCs w:val="16"/>
         </w:rPr>
-        <w:t>“</w:t>
-      </w:r>
-      <w:proofErr w:type="spellStart"/>
-      <w:proofErr w:type="gramStart"/>
-      <w:r>
-        <w:rPr>
-          <w:rFonts w:cstheme="minorHAnsi"/>
-          <w:szCs w:val="16"/>
-        </w:rPr>
-        <w:t>data.table</w:t>
-      </w:r>
-      <w:proofErr w:type="spellEnd"/>
-      <w:proofErr w:type="gramEnd"/>
-      <w:r>
-        <w:rPr>
-          <w:rFonts w:cstheme="minorHAnsi"/>
-          <w:szCs w:val="16"/>
-        </w:rPr>
-        <w:t>” – for robust data manipulation</w:t>
+        <w:t>“data.table” – for robust data manipulation</w:t>
       </w:r>
     </w:p>
     <w:p>
@@ -654,39 +528,7 @@
           <w:rFonts w:cstheme="minorHAnsi"/>
           <w:szCs w:val="16"/>
         </w:rPr>
-        <w:t>“</w:t>
-      </w:r>
-      <w:proofErr w:type="spellStart"/>
-      <w:r>
-        <w:rPr>
-          <w:rFonts w:cstheme="minorHAnsi"/>
-          <w:szCs w:val="16"/>
-        </w:rPr>
-        <w:t>gtools</w:t>
-      </w:r>
-      <w:proofErr w:type="spellEnd"/>
-      <w:r>
-        <w:rPr>
-          <w:rFonts w:cstheme="minorHAnsi"/>
-          <w:szCs w:val="16"/>
-        </w:rPr>
-        <w:t>” – includes useful functions such as ‘</w:t>
-      </w:r>
-      <w:proofErr w:type="spellStart"/>
-      <w:r>
-        <w:rPr>
-          <w:rFonts w:cstheme="minorHAnsi"/>
-          <w:szCs w:val="16"/>
-        </w:rPr>
-        <w:t>asc</w:t>
-      </w:r>
-      <w:proofErr w:type="spellEnd"/>
-      <w:r>
-        <w:rPr>
-          <w:rFonts w:cstheme="minorHAnsi"/>
-          <w:szCs w:val="16"/>
-        </w:rPr>
-        <w:t>’ for getting ascii character code</w:t>
+        <w:t>“gtools” – includes useful functions such as ‘asc’ for getting ascii character code</w:t>
       </w:r>
     </w:p>
     <w:p>
@@ -706,23 +548,7 @@
           <w:rFonts w:cstheme="minorHAnsi"/>
           <w:szCs w:val="16"/>
         </w:rPr>
-        <w:t>“</w:t>
-      </w:r>
-      <w:proofErr w:type="spellStart"/>
-      <w:r>
-        <w:rPr>
-          <w:rFonts w:cstheme="minorHAnsi"/>
-          <w:szCs w:val="16"/>
-        </w:rPr>
-        <w:t>devtools</w:t>
-      </w:r>
-      <w:proofErr w:type="spellEnd"/>
-      <w:r>
-        <w:rPr>
-          <w:rFonts w:cstheme="minorHAnsi"/>
-          <w:szCs w:val="16"/>
-        </w:rPr>
-        <w:t>” – includes function needed to install packages from GitHub</w:t>
+        <w:t>“devtools” – includes function needed to install packages from GitHub</w:t>
       </w:r>
     </w:p>
     <w:p>
@@ -743,23 +569,7 @@
           <w:rFonts w:cstheme="minorHAnsi"/>
           <w:szCs w:val="16"/>
         </w:rPr>
-        <w:t>“</w:t>
-      </w:r>
-      <w:proofErr w:type="spellStart"/>
-      <w:r>
-        <w:rPr>
-          <w:rFonts w:cstheme="minorHAnsi"/>
-          <w:szCs w:val="16"/>
-        </w:rPr>
-        <w:t>pracma</w:t>
-      </w:r>
-      <w:proofErr w:type="spellEnd"/>
-      <w:r>
-        <w:rPr>
-          <w:rFonts w:cstheme="minorHAnsi"/>
-          <w:szCs w:val="16"/>
-        </w:rPr>
-        <w:t>” – used in mutual information scripts</w:t>
+        <w:t>“pracma” – used in mutual information scripts</w:t>
       </w:r>
     </w:p>
     <w:p>
@@ -866,7 +676,6 @@
                                 <w:szCs w:val="20"/>
                               </w:rPr>
                             </w:pPr>
-                            <w:proofErr w:type="gramStart"/>
                             <w:r>
                               <w:rPr>
                                 <w:rStyle w:val="gnkrckgcmrb"/>
@@ -874,57 +683,7 @@
                                 <w:sz w:val="20"/>
                                 <w:szCs w:val="20"/>
                               </w:rPr>
-                              <w:t>if(</w:t>
-                            </w:r>
-                            <w:proofErr w:type="gramEnd"/>
-                            <w:r>
-                              <w:rPr>
-                                <w:rStyle w:val="gnkrckgcmrb"/>
-                                <w:rFonts w:ascii="Courier New" w:eastAsia="Times New Roman" w:hAnsi="Courier New" w:cs="Courier New"/>
-                                <w:sz w:val="20"/>
-                                <w:szCs w:val="20"/>
-                              </w:rPr>
-                              <w:t>!</w:t>
-                            </w:r>
-                            <w:proofErr w:type="spellStart"/>
-                            <w:r>
-                              <w:rPr>
-                                <w:rStyle w:val="gnkrckgcmrb"/>
-                                <w:rFonts w:ascii="Courier New" w:eastAsia="Times New Roman" w:hAnsi="Courier New" w:cs="Courier New"/>
-                                <w:sz w:val="20"/>
-                                <w:szCs w:val="20"/>
-                              </w:rPr>
-                              <w:t>requireNamespace</w:t>
-                            </w:r>
-                            <w:proofErr w:type="spellEnd"/>
-                            <w:r>
-                              <w:rPr>
-                                <w:rStyle w:val="gnkrckgcmrb"/>
-                                <w:rFonts w:ascii="Courier New" w:eastAsia="Times New Roman" w:hAnsi="Courier New" w:cs="Courier New"/>
-                                <w:sz w:val="20"/>
-                                <w:szCs w:val="20"/>
-                              </w:rPr>
-                              <w:t>("</w:t>
-                            </w:r>
-                            <w:proofErr w:type="spellStart"/>
-                            <w:r>
-                              <w:rPr>
-                                <w:rStyle w:val="gnkrckgcmrb"/>
-                                <w:rFonts w:ascii="Courier New" w:eastAsia="Times New Roman" w:hAnsi="Courier New" w:cs="Courier New"/>
-                                <w:sz w:val="20"/>
-                                <w:szCs w:val="20"/>
-                              </w:rPr>
-                              <w:t>BiocManager</w:t>
-                            </w:r>
-                            <w:proofErr w:type="spellEnd"/>
-                            <w:r>
-                              <w:rPr>
-                                <w:rStyle w:val="gnkrckgcmrb"/>
-                                <w:rFonts w:ascii="Courier New" w:eastAsia="Times New Roman" w:hAnsi="Courier New" w:cs="Courier New"/>
-                                <w:sz w:val="20"/>
-                                <w:szCs w:val="20"/>
-                              </w:rPr>
-                              <w:t>", quietly = TRUE))</w:t>
+                              <w:t>if(!requireNamespace("BiocManager", quietly = TRUE))</w:t>
                             </w:r>
                           </w:p>
                           <w:p>
@@ -944,49 +703,7 @@
                                 <w:sz w:val="20"/>
                                 <w:szCs w:val="20"/>
                               </w:rPr>
-                              <w:t xml:space="preserve">     </w:t>
-                            </w:r>
-                            <w:proofErr w:type="spellStart"/>
-                            <w:proofErr w:type="gramStart"/>
-                            <w:r>
-                              <w:rPr>
-                                <w:rStyle w:val="gnkrckgcmrb"/>
-                                <w:rFonts w:ascii="Courier New" w:eastAsia="Times New Roman" w:hAnsi="Courier New" w:cs="Courier New"/>
-                                <w:sz w:val="20"/>
-                                <w:szCs w:val="20"/>
-                              </w:rPr>
-                              <w:t>install.packages</w:t>
-                            </w:r>
-                            <w:proofErr w:type="spellEnd"/>
-                            <w:proofErr w:type="gramEnd"/>
-                            <w:r>
-                              <w:rPr>
-                                <w:rStyle w:val="gnkrckgcmrb"/>
-                                <w:rFonts w:ascii="Courier New" w:eastAsia="Times New Roman" w:hAnsi="Courier New" w:cs="Courier New"/>
-                                <w:sz w:val="20"/>
-                                <w:szCs w:val="20"/>
-                              </w:rPr>
-                              <w:t>("</w:t>
-                            </w:r>
-                            <w:proofErr w:type="spellStart"/>
-                            <w:r>
-                              <w:rPr>
-                                <w:rStyle w:val="gnkrckgcmrb"/>
-                                <w:rFonts w:ascii="Courier New" w:eastAsia="Times New Roman" w:hAnsi="Courier New" w:cs="Courier New"/>
-                                <w:sz w:val="20"/>
-                                <w:szCs w:val="20"/>
-                              </w:rPr>
-                              <w:t>BiocManager</w:t>
-                            </w:r>
-                            <w:proofErr w:type="spellEnd"/>
-                            <w:r>
-                              <w:rPr>
-                                <w:rStyle w:val="gnkrckgcmrb"/>
-                                <w:rFonts w:ascii="Courier New" w:eastAsia="Times New Roman" w:hAnsi="Courier New" w:cs="Courier New"/>
-                                <w:sz w:val="20"/>
-                                <w:szCs w:val="20"/>
-                              </w:rPr>
-                              <w:t>")</w:t>
+                              <w:t xml:space="preserve">     install.packages("BiocManager")</w:t>
                             </w:r>
                           </w:p>
                           <w:p>
@@ -999,8 +716,6 @@
                                 <w:szCs w:val="20"/>
                               </w:rPr>
                             </w:pPr>
-                            <w:proofErr w:type="spellStart"/>
-                            <w:proofErr w:type="gramStart"/>
                             <w:r>
                               <w:rPr>
                                 <w:rStyle w:val="gnkrckgcmrb"/>
@@ -1008,27 +723,7 @@
                                 <w:sz w:val="20"/>
                                 <w:szCs w:val="20"/>
                               </w:rPr>
-                              <w:t>BiocManager</w:t>
-                            </w:r>
-                            <w:proofErr w:type="spellEnd"/>
-                            <w:r>
-                              <w:rPr>
-                                <w:rStyle w:val="gnkrckgcmrb"/>
-                                <w:rFonts w:ascii="Courier New" w:eastAsia="Times New Roman" w:hAnsi="Courier New" w:cs="Courier New"/>
-                                <w:sz w:val="20"/>
-                                <w:szCs w:val="20"/>
-                              </w:rPr>
-                              <w:t>::</w:t>
-                            </w:r>
-                            <w:proofErr w:type="gramEnd"/>
-                            <w:r>
-                              <w:rPr>
-                                <w:rStyle w:val="gnkrckgcmrb"/>
-                                <w:rFonts w:ascii="Courier New" w:eastAsia="Times New Roman" w:hAnsi="Courier New" w:cs="Courier New"/>
-                                <w:sz w:val="20"/>
-                                <w:szCs w:val="20"/>
-                              </w:rPr>
-                              <w:t>install("rhdf5")</w:t>
+                              <w:t>BiocManager::install("rhdf5")</w:t>
                             </w:r>
                           </w:p>
                           <w:p>
@@ -1284,23 +979,7 @@
           <w:rFonts w:cstheme="minorHAnsi"/>
           <w:szCs w:val="16"/>
         </w:rPr>
-        <w:t>If it asks to Update all/some/</w:t>
-      </w:r>
-      <w:proofErr w:type="gramStart"/>
-      <w:r>
-        <w:rPr>
-          <w:rFonts w:cstheme="minorHAnsi"/>
-          <w:szCs w:val="16"/>
-        </w:rPr>
-        <w:t>none</w:t>
-      </w:r>
-      <w:proofErr w:type="gramEnd"/>
-      <w:r>
-        <w:rPr>
-          <w:rFonts w:cstheme="minorHAnsi"/>
-          <w:szCs w:val="16"/>
-        </w:rPr>
-        <w:t xml:space="preserve"> packages, select all.</w:t>
+        <w:t>If it asks to Update all/some/none packages, select all.</w:t>
       </w:r>
     </w:p>
     <w:p>
@@ -1373,41 +1052,7 @@
           <w:rFonts w:cstheme="minorHAnsi"/>
           <w:szCs w:val="16"/>
         </w:rPr>
-        <w:t xml:space="preserve">Use the command </w:t>
-      </w:r>
-      <w:proofErr w:type="spellStart"/>
-      <w:proofErr w:type="gramStart"/>
-      <w:r>
-        <w:rPr>
-          <w:rFonts w:cstheme="minorHAnsi"/>
-          <w:szCs w:val="16"/>
-        </w:rPr>
-        <w:t>devtools</w:t>
-      </w:r>
-      <w:proofErr w:type="spellEnd"/>
-      <w:r>
-        <w:rPr>
-          <w:rFonts w:cstheme="minorHAnsi"/>
-          <w:szCs w:val="16"/>
-        </w:rPr>
-        <w:t>::</w:t>
-      </w:r>
-      <w:proofErr w:type="spellStart"/>
-      <w:proofErr w:type="gramEnd"/>
-      <w:r>
-        <w:rPr>
-          <w:rFonts w:cstheme="minorHAnsi"/>
-          <w:szCs w:val="16"/>
-        </w:rPr>
-        <w:t>install_github</w:t>
-      </w:r>
-      <w:proofErr w:type="spellEnd"/>
-      <w:r>
-        <w:rPr>
-          <w:rFonts w:cstheme="minorHAnsi"/>
-          <w:szCs w:val="16"/>
-        </w:rPr>
-        <w:t>(“package name”)</w:t>
+        <w:t>Use the command devtools::install_github(“package name”)</w:t>
       </w:r>
       <w:r>
         <w:rPr>
@@ -1442,23 +1087,7 @@
           <w:rStyle w:val="gnkrckgcmrb"/>
           <w:rFonts w:eastAsia="Times New Roman" w:cstheme="minorHAnsi"/>
         </w:rPr>
-        <w:t>"sje30/</w:t>
-      </w:r>
-      <w:proofErr w:type="spellStart"/>
-      <w:r>
-        <w:rPr>
-          <w:rStyle w:val="gnkrckgcmrb"/>
-          <w:rFonts w:eastAsia="Times New Roman" w:cstheme="minorHAnsi"/>
-        </w:rPr>
-        <w:t>sjemea</w:t>
-      </w:r>
-      <w:proofErr w:type="spellEnd"/>
-      <w:r>
-        <w:rPr>
-          <w:rStyle w:val="gnkrckgcmrb"/>
-          <w:rFonts w:eastAsia="Times New Roman" w:cstheme="minorHAnsi"/>
-        </w:rPr>
-        <w:t>"</w:t>
+        <w:t>"sje30/sjemea"</w:t>
       </w:r>
     </w:p>
     <w:p>
@@ -1478,39 +1107,7 @@
           <w:rStyle w:val="gnkrckgcmrb"/>
           <w:rFonts w:cstheme="minorHAnsi"/>
         </w:rPr>
-        <w:t>"</w:t>
-      </w:r>
-      <w:proofErr w:type="spellStart"/>
-      <w:r>
-        <w:rPr>
-          <w:rStyle w:val="gnkrckgcmrb"/>
-          <w:rFonts w:cstheme="minorHAnsi"/>
-        </w:rPr>
-        <w:t>dianaransomhall</w:t>
-      </w:r>
-      <w:proofErr w:type="spellEnd"/>
-      <w:r>
-        <w:rPr>
-          <w:rStyle w:val="gnkrckgcmrb"/>
-          <w:rFonts w:cstheme="minorHAnsi"/>
-        </w:rPr>
-        <w:t>/</w:t>
-      </w:r>
-      <w:proofErr w:type="spellStart"/>
-      <w:r>
-        <w:rPr>
-          <w:rStyle w:val="gnkrckgcmrb"/>
-          <w:rFonts w:cstheme="minorHAnsi"/>
-        </w:rPr>
-        <w:t>meadq</w:t>
-      </w:r>
-      <w:proofErr w:type="spellEnd"/>
-      <w:r>
-        <w:rPr>
-          <w:rStyle w:val="gnkrckgcmrb"/>
-          <w:rFonts w:cstheme="minorHAnsi"/>
-        </w:rPr>
-        <w:t>"</w:t>
+        <w:t>"dianaransomhall/meadq"</w:t>
       </w:r>
     </w:p>
     <w:p>
@@ -1603,15 +1200,7 @@
         <w:pStyle w:val="Heading2"/>
       </w:pPr>
       <w:r>
-        <w:t>The “</w:t>
-      </w:r>
-      <w:proofErr w:type="spellStart"/>
-      <w:r>
-        <w:t>run_me</w:t>
-      </w:r>
-      <w:proofErr w:type="spellEnd"/>
-      <w:r>
-        <w:t>” script</w:t>
+        <w:t>The “run_me” script</w:t>
       </w:r>
     </w:p>
     <w:p>
@@ -1631,42 +1220,29 @@
       <w:r>
         <w:t xml:space="preserve">reate a copy of the script </w:t>
       </w:r>
-      <w:proofErr w:type="spellStart"/>
       <w:r>
         <w:rPr>
           <w:i/>
           <w:iCs/>
         </w:rPr>
-        <w:t>run_me_</w:t>
-      </w:r>
-      <w:proofErr w:type="gramStart"/>
+        <w:t>run_me_template.R</w:t>
+      </w:r>
+      <w:r>
+        <w:t xml:space="preserve"> </w:t>
+      </w:r>
+      <w:r>
+        <w:t xml:space="preserve">and save to the </w:t>
+      </w:r>
+      <w:r>
+        <w:t xml:space="preserve">same folder as the rest of the scripts. Rename the copy of the scrip to </w:t>
+      </w:r>
       <w:r>
         <w:rPr>
           <w:i/>
           <w:iCs/>
         </w:rPr>
-        <w:t>template.R</w:t>
-      </w:r>
-      <w:proofErr w:type="spellEnd"/>
-      <w:proofErr w:type="gramEnd"/>
-      <w:r>
-        <w:t xml:space="preserve"> </w:t>
-      </w:r>
-      <w:r>
-        <w:t xml:space="preserve">and save to the </w:t>
-      </w:r>
-      <w:r>
-        <w:t xml:space="preserve">same folder as the rest of the scripts. Rename the copy of the scrip to </w:t>
-      </w:r>
-      <w:proofErr w:type="spellStart"/>
-      <w:r>
-        <w:rPr>
-          <w:i/>
-          <w:iCs/>
-        </w:rPr>
         <w:t>run_me_datasetname.R</w:t>
       </w:r>
-      <w:proofErr w:type="spellEnd"/>
       <w:r>
         <w:t xml:space="preserve">. </w:t>
       </w:r>
@@ -1674,15 +1250,7 @@
     <w:p/>
     <w:p>
       <w:r>
-        <w:t>In the “</w:t>
-      </w:r>
-      <w:proofErr w:type="spellStart"/>
-      <w:r>
-        <w:t>run_me</w:t>
-      </w:r>
-      <w:proofErr w:type="spellEnd"/>
-      <w:r>
-        <w:t>” script, fill out the “USER INPUT” section:</w:t>
+        <w:t>In the “run_me” script, fill out the “USER INPUT” section:</w:t>
       </w:r>
     </w:p>
     <w:p>
@@ -1696,7 +1264,6 @@
       <w:r>
         <w:t xml:space="preserve">Set the </w:t>
       </w:r>
-      <w:proofErr w:type="spellStart"/>
       <w:r>
         <w:rPr>
           <w:rFonts w:ascii="Lucida Console" w:hAnsi="Lucida Console"/>
@@ -1705,7 +1272,6 @@
         </w:rPr>
         <w:t>dataset_title</w:t>
       </w:r>
-      <w:proofErr w:type="spellEnd"/>
       <w:r>
         <w:t xml:space="preserve"> to the dataset name you created.</w:t>
       </w:r>
@@ -1721,16 +1287,33 @@
       <w:r>
         <w:t xml:space="preserve">Set </w:t>
       </w:r>
-      <w:proofErr w:type="spellStart"/>
       <w:r>
         <w:rPr>
           <w:rFonts w:ascii="Lucida Console" w:hAnsi="Lucida Console"/>
           <w:sz w:val="18"/>
           <w:szCs w:val="18"/>
         </w:rPr>
-        <w:t>pause_between_steps</w:t>
-      </w:r>
-      <w:proofErr w:type="spellEnd"/>
+        <w:t xml:space="preserve">pause_between_steps </w:t>
+      </w:r>
+      <w:r>
+        <w:t>to TRUE, or FALSE if you have don’t want to pause between steps.</w:t>
+      </w:r>
+    </w:p>
+    <w:p>
+      <w:pPr>
+        <w:pStyle w:val="ListParagraph"/>
+        <w:numPr>
+          <w:ilvl w:val="0"/>
+          <w:numId w:val="4"/>
+        </w:numPr>
+      </w:pPr>
+      <w:r>
+        <w:t xml:space="preserve">Set </w:t>
+      </w:r>
+      <w:bookmarkStart w:id="0" w:name="_Hlk49350467"/>
+      <w:r>
+        <w:t>save_notes_graphs</w:t>
+      </w:r>
       <w:r>
         <w:rPr>
           <w:rFonts w:ascii="Lucida Console" w:hAnsi="Lucida Console"/>
@@ -1739,8 +1322,9 @@
         </w:rPr>
         <w:t xml:space="preserve"> </w:t>
       </w:r>
-      <w:r>
-        <w:t>to TRUE, or FALSE if you have don’t want to pause between steps.</w:t>
+      <w:bookmarkEnd w:id="0"/>
+      <w:r>
+        <w:t>to FALSE to view all output and graphs in the console. After you have ran through the steps, set to TRUE and re-source the run_me to save a log of the notes and plots.</w:t>
       </w:r>
     </w:p>
     <w:p>
@@ -1754,36 +1338,16 @@
       <w:r>
         <w:t xml:space="preserve">Set </w:t>
       </w:r>
-      <w:bookmarkStart w:id="0" w:name="_Hlk49350467"/>
-      <w:proofErr w:type="spellStart"/>
-      <w:proofErr w:type="gramStart"/>
-      <w:r>
-        <w:t>save</w:t>
-      </w:r>
-      <w:proofErr w:type="gramEnd"/>
-      <w:r>
-        <w:t>_notes_graphs</w:t>
-      </w:r>
-      <w:proofErr w:type="spellEnd"/>
       <w:r>
         <w:rPr>
           <w:rFonts w:ascii="Lucida Console" w:hAnsi="Lucida Console"/>
           <w:sz w:val="18"/>
           <w:szCs w:val="18"/>
         </w:rPr>
-        <w:t xml:space="preserve"> </w:t>
-      </w:r>
-      <w:bookmarkEnd w:id="0"/>
-      <w:r>
-        <w:t xml:space="preserve">to FALSE to view all output and graphs in the console. After you have ran through the steps, set to TRUE and re-source the </w:t>
-      </w:r>
-      <w:proofErr w:type="spellStart"/>
-      <w:r>
-        <w:t>run_me</w:t>
-      </w:r>
-      <w:proofErr w:type="spellEnd"/>
-      <w:r>
-        <w:t xml:space="preserve"> to save a log of the notes and plots.</w:t>
+        <w:t xml:space="preserve">default_ControlTreatmentName. </w:t>
+      </w:r>
+      <w:r>
+        <w:t xml:space="preserve">This is usually “DMSO”. </w:t>
       </w:r>
     </w:p>
     <w:p>
@@ -1793,39 +1357,6 @@
           <w:ilvl w:val="0"/>
           <w:numId w:val="4"/>
         </w:numPr>
-      </w:pPr>
-      <w:r>
-        <w:t xml:space="preserve">Set </w:t>
-      </w:r>
-      <w:proofErr w:type="spellStart"/>
-      <w:r>
-        <w:rPr>
-          <w:rFonts w:ascii="Lucida Console" w:hAnsi="Lucida Console"/>
-          <w:sz w:val="18"/>
-          <w:szCs w:val="18"/>
-        </w:rPr>
-        <w:t>default_ControlTreatmentName</w:t>
-      </w:r>
-      <w:proofErr w:type="spellEnd"/>
-      <w:r>
-        <w:rPr>
-          <w:rFonts w:ascii="Lucida Console" w:hAnsi="Lucida Console"/>
-          <w:sz w:val="18"/>
-          <w:szCs w:val="18"/>
-        </w:rPr>
-        <w:t xml:space="preserve">. </w:t>
-      </w:r>
-      <w:r>
-        <w:t xml:space="preserve">This is usually “DMSO”. </w:t>
-      </w:r>
-    </w:p>
-    <w:p>
-      <w:pPr>
-        <w:pStyle w:val="ListParagraph"/>
-        <w:numPr>
-          <w:ilvl w:val="0"/>
-          <w:numId w:val="4"/>
-        </w:numPr>
         <w:spacing w:after="0" w:line="240" w:lineRule="auto"/>
         <w:rPr>
           <w:rFonts w:eastAsia="Times New Roman" w:cstheme="minorHAnsi"/>
@@ -1841,7 +1372,6 @@
         </w:rPr>
         <w:t>If there are some compounds that have a vehicle control other than the default, enter the compound names in the string vector “</w:t>
       </w:r>
-      <w:proofErr w:type="spellStart"/>
       <w:r>
         <w:rPr>
           <w:rFonts w:ascii="Lucida Console" w:eastAsia="Times New Roman" w:hAnsi="Lucida Console" w:cstheme="minorHAnsi"/>
@@ -1851,7 +1381,6 @@
         </w:rPr>
         <w:t>different_vehicleControlCompounds</w:t>
       </w:r>
-      <w:proofErr w:type="spellEnd"/>
       <w:r>
         <w:rPr>
           <w:rFonts w:eastAsia="Times New Roman" w:cstheme="minorHAnsi"/>
@@ -1860,7 +1389,6 @@
         </w:rPr>
         <w:t>.” If there are no other vehicle controls used, leave this variable as an empty list (</w:t>
       </w:r>
-      <w:proofErr w:type="gramStart"/>
       <w:r>
         <w:rPr>
           <w:rFonts w:ascii="Lucida Console" w:eastAsia="Times New Roman" w:hAnsi="Lucida Console" w:cstheme="minorHAnsi"/>
@@ -1868,9 +1396,39 @@
           <w:sz w:val="18"/>
           <w:szCs w:val="18"/>
         </w:rPr>
-        <w:t>c(</w:t>
-      </w:r>
-      <w:proofErr w:type="gramEnd"/>
+        <w:t>c()</w:t>
+      </w:r>
+      <w:r>
+        <w:rPr>
+          <w:rFonts w:eastAsia="Times New Roman" w:cstheme="minorHAnsi"/>
+          <w:bCs/>
+          <w:szCs w:val="16"/>
+        </w:rPr>
+        <w:t>).</w:t>
+      </w:r>
+    </w:p>
+    <w:p>
+      <w:pPr>
+        <w:pStyle w:val="ListParagraph"/>
+        <w:numPr>
+          <w:ilvl w:val="0"/>
+          <w:numId w:val="4"/>
+        </w:numPr>
+        <w:spacing w:after="0" w:line="240" w:lineRule="auto"/>
+        <w:rPr>
+          <w:rFonts w:eastAsia="Times New Roman" w:cstheme="minorHAnsi"/>
+          <w:bCs/>
+          <w:szCs w:val="16"/>
+        </w:rPr>
+      </w:pPr>
+      <w:r>
+        <w:rPr>
+          <w:rFonts w:eastAsia="Times New Roman" w:cstheme="minorHAnsi"/>
+          <w:bCs/>
+          <w:szCs w:val="16"/>
+        </w:rPr>
+        <w:t>Add the corresponding vehicle control names to the variable “</w:t>
+      </w:r>
       <w:r>
         <w:rPr>
           <w:rFonts w:ascii="Lucida Console" w:eastAsia="Times New Roman" w:hAnsi="Lucida Console" w:cstheme="minorHAnsi"/>
@@ -1878,7 +1436,7 @@
           <w:sz w:val="18"/>
           <w:szCs w:val="18"/>
         </w:rPr>
-        <w:t>)</w:t>
+        <w:t>different_vehicleControls</w:t>
       </w:r>
       <w:r>
         <w:rPr>
@@ -1886,32 +1444,8 @@
           <w:bCs/>
           <w:szCs w:val="16"/>
         </w:rPr>
-        <w:t>).</w:t>
-      </w:r>
-    </w:p>
-    <w:p>
-      <w:pPr>
-        <w:pStyle w:val="ListParagraph"/>
-        <w:numPr>
-          <w:ilvl w:val="0"/>
-          <w:numId w:val="4"/>
-        </w:numPr>
-        <w:spacing w:after="0" w:line="240" w:lineRule="auto"/>
-        <w:rPr>
-          <w:rFonts w:eastAsia="Times New Roman" w:cstheme="minorHAnsi"/>
-          <w:bCs/>
-          <w:szCs w:val="16"/>
-        </w:rPr>
-      </w:pPr>
-      <w:r>
-        <w:rPr>
-          <w:rFonts w:eastAsia="Times New Roman" w:cstheme="minorHAnsi"/>
-          <w:bCs/>
-          <w:szCs w:val="16"/>
-        </w:rPr>
-        <w:t>Add the corresponding vehicle control names to the variable “</w:t>
-      </w:r>
-      <w:proofErr w:type="spellStart"/>
+        <w:t>.” There should be a one to one correspondence between the control treatment names in this list and the “</w:t>
+      </w:r>
       <w:r>
         <w:rPr>
           <w:rFonts w:ascii="Lucida Console" w:eastAsia="Times New Roman" w:hAnsi="Lucida Console" w:cstheme="minorHAnsi"/>
@@ -1919,52 +1453,14 @@
           <w:sz w:val="18"/>
           <w:szCs w:val="18"/>
         </w:rPr>
-        <w:t>different_vehicleControls</w:t>
-      </w:r>
-      <w:proofErr w:type="spellEnd"/>
+        <w:t>different_vehicleControlCompounds</w:t>
+      </w:r>
       <w:r>
         <w:rPr>
           <w:rFonts w:eastAsia="Times New Roman" w:cstheme="minorHAnsi"/>
           <w:bCs/>
           <w:szCs w:val="16"/>
         </w:rPr>
-        <w:t xml:space="preserve">.” There should be a </w:t>
-      </w:r>
-      <w:proofErr w:type="gramStart"/>
-      <w:r>
-        <w:rPr>
-          <w:rFonts w:eastAsia="Times New Roman" w:cstheme="minorHAnsi"/>
-          <w:bCs/>
-          <w:szCs w:val="16"/>
-        </w:rPr>
-        <w:t>one to one</w:t>
-      </w:r>
-      <w:proofErr w:type="gramEnd"/>
-      <w:r>
-        <w:rPr>
-          <w:rFonts w:eastAsia="Times New Roman" w:cstheme="minorHAnsi"/>
-          <w:bCs/>
-          <w:szCs w:val="16"/>
-        </w:rPr>
-        <w:t xml:space="preserve"> correspondence between the control treatment names in this list and the “</w:t>
-      </w:r>
-      <w:proofErr w:type="spellStart"/>
-      <w:r>
-        <w:rPr>
-          <w:rFonts w:ascii="Lucida Console" w:eastAsia="Times New Roman" w:hAnsi="Lucida Console" w:cstheme="minorHAnsi"/>
-          <w:bCs/>
-          <w:sz w:val="18"/>
-          <w:szCs w:val="18"/>
-        </w:rPr>
-        <w:t>different_vehicleControlCompounds</w:t>
-      </w:r>
-      <w:proofErr w:type="spellEnd"/>
-      <w:r>
-        <w:rPr>
-          <w:rFonts w:eastAsia="Times New Roman" w:cstheme="minorHAnsi"/>
-          <w:bCs/>
-          <w:szCs w:val="16"/>
-        </w:rPr>
         <w:t>” list.</w:t>
       </w:r>
     </w:p>
@@ -1979,72 +1475,112 @@
       <w:r>
         <w:t xml:space="preserve">Set </w:t>
       </w:r>
-      <w:proofErr w:type="spellStart"/>
       <w:r>
         <w:rPr>
           <w:rFonts w:ascii="Lucida Console" w:hAnsi="Lucida Console"/>
           <w:sz w:val="18"/>
           <w:szCs w:val="18"/>
         </w:rPr>
-        <w:t>spidmap_file</w:t>
-      </w:r>
-      <w:proofErr w:type="spellEnd"/>
+        <w:t xml:space="preserve">spidmap_file </w:t>
+      </w:r>
+      <w:r>
+        <w:t>to the file path of the Excel file containing the Sample ID’s and stock concentrations of the compounds in the current data set. Be sure to change all backslashes “\” to forward slashes “/”.</w:t>
+      </w:r>
+    </w:p>
+    <w:p>
+      <w:pPr>
+        <w:pStyle w:val="ListParagraph"/>
+        <w:numPr>
+          <w:ilvl w:val="0"/>
+          <w:numId w:val="4"/>
+        </w:numPr>
+      </w:pPr>
+      <w:r>
+        <w:t xml:space="preserve">Set </w:t>
+      </w:r>
       <w:r>
         <w:rPr>
           <w:rFonts w:ascii="Lucida Console" w:hAnsi="Lucida Console"/>
           <w:sz w:val="18"/>
           <w:szCs w:val="18"/>
         </w:rPr>
-        <w:t xml:space="preserve"> </w:t>
-      </w:r>
-      <w:r>
-        <w:t>to the file path of the Excel file containing the Sample ID’s and stock concentrations of the compounds in the current data set. Be sure to change all backslashes “\” to forward slashes “/”.</w:t>
-      </w:r>
-    </w:p>
-    <w:p>
-      <w:pPr>
-        <w:pStyle w:val="ListParagraph"/>
-        <w:numPr>
-          <w:ilvl w:val="0"/>
-          <w:numId w:val="4"/>
-        </w:numPr>
-      </w:pPr>
-      <w:r>
-        <w:t xml:space="preserve">Set </w:t>
-      </w:r>
-      <w:proofErr w:type="spellStart"/>
+        <w:t xml:space="preserve">spid_sheet. </w:t>
+      </w:r>
+      <w:r>
+        <w:t xml:space="preserve">To the sheet in the </w:t>
+      </w:r>
       <w:r>
         <w:rPr>
           <w:rFonts w:ascii="Lucida Console" w:hAnsi="Lucida Console"/>
           <w:sz w:val="18"/>
           <w:szCs w:val="18"/>
         </w:rPr>
-        <w:t>spid_sheet</w:t>
-      </w:r>
-      <w:proofErr w:type="spellEnd"/>
+        <w:t>spidmap_file</w:t>
+      </w:r>
+      <w:r>
+        <w:t xml:space="preserve"> that you want to use. Can be a number or the name of the sheet. </w:t>
+      </w:r>
+    </w:p>
+    <w:p>
+      <w:pPr>
+        <w:pStyle w:val="ListParagraph"/>
+        <w:numPr>
+          <w:ilvl w:val="0"/>
+          <w:numId w:val="4"/>
+        </w:numPr>
+      </w:pPr>
+      <w:r>
+        <w:t xml:space="preserve">Set </w:t>
+      </w:r>
       <w:r>
         <w:rPr>
           <w:rFonts w:ascii="Lucida Console" w:hAnsi="Lucida Console"/>
           <w:sz w:val="18"/>
           <w:szCs w:val="18"/>
         </w:rPr>
-        <w:t xml:space="preserve">. </w:t>
-      </w:r>
-      <w:r>
-        <w:t xml:space="preserve">To the sheet in the </w:t>
-      </w:r>
-      <w:proofErr w:type="spellStart"/>
+        <w:t xml:space="preserve">scripts.dir. </w:t>
+      </w:r>
+      <w:r>
+        <w:t xml:space="preserve">Use the default setting. This is the folder containing the scripts that will be referenced. </w:t>
+      </w:r>
+    </w:p>
+    <w:p>
+      <w:pPr>
+        <w:pStyle w:val="ListParagraph"/>
+        <w:numPr>
+          <w:ilvl w:val="0"/>
+          <w:numId w:val="4"/>
+        </w:numPr>
+      </w:pPr>
+      <w:r>
+        <w:t xml:space="preserve">Set </w:t>
+      </w:r>
       <w:r>
         <w:rPr>
           <w:rFonts w:ascii="Lucida Console" w:hAnsi="Lucida Console"/>
           <w:sz w:val="18"/>
           <w:szCs w:val="18"/>
         </w:rPr>
-        <w:t>spidmap_file</w:t>
-      </w:r>
-      <w:proofErr w:type="spellEnd"/>
-      <w:r>
-        <w:t xml:space="preserve"> that you want to use. Can be a number or the name of the sheet. </w:t>
+        <w:t xml:space="preserve">root_output_dir. </w:t>
+      </w:r>
+      <w:r>
+        <w:t xml:space="preserve">This is where the output will be created. Use the default setting. </w:t>
+      </w:r>
+    </w:p>
+    <w:p/>
+    <w:p>
+      <w:r>
+        <w:t xml:space="preserve">Source the </w:t>
+      </w:r>
+      <w:r>
+        <w:rPr>
+          <w:i/>
+          <w:iCs/>
+        </w:rPr>
+        <w:t>run_me</w:t>
+      </w:r>
+      <w:r>
+        <w:t xml:space="preserve"> script line by line:</w:t>
       </w:r>
     </w:p>
     <w:p>
@@ -2052,127 +1588,239 @@
         <w:pStyle w:val="ListParagraph"/>
         <w:numPr>
           <w:ilvl w:val="0"/>
-          <w:numId w:val="4"/>
-        </w:numPr>
-      </w:pPr>
-      <w:r>
-        <w:t xml:space="preserve">Set </w:t>
-      </w:r>
-      <w:proofErr w:type="spellStart"/>
+          <w:numId w:val="5"/>
+        </w:numPr>
+      </w:pPr>
+      <w:r>
+        <w:t xml:space="preserve">Under the section “run the main steps”, source the script </w:t>
+      </w:r>
+      <w:r>
+        <w:rPr>
+          <w:i/>
+          <w:iCs/>
+        </w:rPr>
+        <w:t xml:space="preserve">source_steps.R. </w:t>
+      </w:r>
+      <w:r>
+        <w:t xml:space="preserve">This script will automatically run through each step. If </w:t>
+      </w:r>
       <w:r>
         <w:rPr>
           <w:rFonts w:ascii="Lucida Console" w:hAnsi="Lucida Console"/>
           <w:sz w:val="18"/>
           <w:szCs w:val="18"/>
         </w:rPr>
-        <w:t>scripts.dir</w:t>
-      </w:r>
-      <w:proofErr w:type="spellEnd"/>
+        <w:t>pause_between_steps</w:t>
+      </w:r>
+      <w:r>
+        <w:t xml:space="preserve"> is set to TRUE, you will be prompted to enter </w:t>
+      </w:r>
       <w:r>
         <w:rPr>
           <w:rFonts w:ascii="Lucida Console" w:hAnsi="Lucida Console"/>
           <w:sz w:val="18"/>
           <w:szCs w:val="18"/>
         </w:rPr>
-        <w:t xml:space="preserve">. </w:t>
-      </w:r>
-      <w:r>
-        <w:t xml:space="preserve">Use the default setting. This is the folder containing the scripts that will be referenced. </w:t>
-      </w:r>
-    </w:p>
+        <w:t>y/n</w:t>
+      </w:r>
+      <w:r>
+        <w:t xml:space="preserve"> before continuing each step. The script will also check if a step has been run before. If so, you will be able to select if you want to continue with the existing files, remake all of them (i.e., overwrite), append to the existing files, or quit. You can quit and re-source this line as many times as needed.</w:t>
+      </w:r>
+    </w:p>
+    <w:p>
+      <w:pPr>
+        <w:pStyle w:val="ListParagraph"/>
+        <w:numPr>
+          <w:ilvl w:val="1"/>
+          <w:numId w:val="5"/>
+        </w:numPr>
+      </w:pPr>
+      <w:r>
+        <w:t>Selecting files</w:t>
+      </w:r>
+    </w:p>
+    <w:p>
+      <w:pPr>
+        <w:pStyle w:val="ListParagraph"/>
+        <w:numPr>
+          <w:ilvl w:val="2"/>
+          <w:numId w:val="5"/>
+        </w:numPr>
+      </w:pPr>
+      <w:r>
+        <w:t>Select all file types needed for the analysis (_spike_list.csv, _MaestroExperimentLog_Ontogeny.csv, and Calculations/Summary xlsx files containing the cytotoxicity data)</w:t>
+      </w:r>
+    </w:p>
+    <w:p>
+      <w:pPr>
+        <w:pStyle w:val="ListParagraph"/>
+        <w:numPr>
+          <w:ilvl w:val="2"/>
+          <w:numId w:val="5"/>
+        </w:numPr>
+      </w:pPr>
+      <w:r>
+        <w:t>When you have selected all files, hit “Cancel” – then the selected files will be saved in a text file.</w:t>
+      </w:r>
+    </w:p>
+    <w:p/>
     <w:p>
       <w:pPr>
         <w:pStyle w:val="ListParagraph"/>
         <w:numPr>
           <w:ilvl w:val="0"/>
-          <w:numId w:val="4"/>
-        </w:numPr>
-      </w:pPr>
-      <w:r>
-        <w:t xml:space="preserve">Set </w:t>
-      </w:r>
-      <w:proofErr w:type="spellStart"/>
+          <w:numId w:val="5"/>
+        </w:numPr>
+      </w:pPr>
+      <w:r>
+        <w:t>Under the section “prepare spidmap”, you will read in the spidmap_file. (Be sure to close the spidmap file in Excel before reading the file in R). You will need to standardize the names of the treatment, stock_conc, and spid columns in the spidmap. In the line that says “setnames”,</w:t>
+      </w:r>
+    </w:p>
+    <w:p>
+      <w:pPr>
+        <w:pStyle w:val="ListParagraph"/>
+        <w:numPr>
+          <w:ilvl w:val="1"/>
+          <w:numId w:val="5"/>
+        </w:numPr>
+      </w:pPr>
+      <w:r>
+        <w:t xml:space="preserve">Update </w:t>
+      </w:r>
       <w:r>
         <w:rPr>
           <w:rFonts w:ascii="Lucida Console" w:hAnsi="Lucida Console"/>
           <w:sz w:val="18"/>
           <w:szCs w:val="18"/>
         </w:rPr>
-        <w:t>root_output_dir</w:t>
-      </w:r>
-      <w:proofErr w:type="spellEnd"/>
+        <w:t>trt_col</w:t>
+      </w:r>
+      <w:r>
+        <w:t xml:space="preserve"> to the column name in the spidmap that corresponds to the chemical names. The chemical names should match the names in the “treatment” column of the AUC and cytotoxicity data.</w:t>
+      </w:r>
+    </w:p>
+    <w:p>
+      <w:pPr>
+        <w:pStyle w:val="ListParagraph"/>
+        <w:numPr>
+          <w:ilvl w:val="1"/>
+          <w:numId w:val="5"/>
+        </w:numPr>
+      </w:pPr>
+      <w:r>
+        <w:t xml:space="preserve">Update the </w:t>
+      </w:r>
       <w:r>
         <w:rPr>
           <w:rFonts w:ascii="Lucida Console" w:hAnsi="Lucida Console"/>
           <w:sz w:val="18"/>
           <w:szCs w:val="18"/>
         </w:rPr>
-        <w:t xml:space="preserve">. </w:t>
-      </w:r>
-      <w:r>
-        <w:t xml:space="preserve">This is where the output will be created. Use the default setting. </w:t>
-      </w:r>
-    </w:p>
-    <w:p/>
-    <w:p>
-      <w:r>
-        <w:t xml:space="preserve">Source the </w:t>
-      </w:r>
-      <w:proofErr w:type="spellStart"/>
-      <w:r>
-        <w:rPr>
-          <w:i/>
-          <w:iCs/>
-        </w:rPr>
-        <w:t>run_me</w:t>
-      </w:r>
-      <w:proofErr w:type="spellEnd"/>
-      <w:r>
-        <w:t xml:space="preserve"> script line by line:</w:t>
-      </w:r>
-    </w:p>
-    <w:p>
-      <w:pPr>
-        <w:pStyle w:val="ListParagraph"/>
-        <w:numPr>
-          <w:ilvl w:val="0"/>
+        <w:t>conc_col</w:t>
+      </w:r>
+      <w:r>
+        <w:t xml:space="preserve"> to the column in the spidmap that lists the stock concentration of the chemicals (this will be used to confirm the concentration-correction where the stock concentration is not exactly 20mM).</w:t>
+      </w:r>
+    </w:p>
+    <w:p>
+      <w:pPr>
+        <w:pStyle w:val="ListParagraph"/>
+        <w:numPr>
+          <w:ilvl w:val="1"/>
           <w:numId w:val="5"/>
         </w:numPr>
       </w:pPr>
       <w:r>
-        <w:t xml:space="preserve">Under the section “run the main steps”, source the script </w:t>
-      </w:r>
-      <w:proofErr w:type="spellStart"/>
-      <w:r>
-        <w:rPr>
-          <w:i/>
-          <w:iCs/>
-        </w:rPr>
-        <w:t>source_steps.R</w:t>
-      </w:r>
-      <w:proofErr w:type="spellEnd"/>
-      <w:r>
-        <w:rPr>
-          <w:i/>
-          <w:iCs/>
-        </w:rPr>
-        <w:t xml:space="preserve">. </w:t>
-      </w:r>
-      <w:r>
-        <w:t xml:space="preserve">This script will automatically run through each step. If </w:t>
-      </w:r>
-      <w:proofErr w:type="spellStart"/>
+        <w:t xml:space="preserve">Update the </w:t>
+      </w:r>
       <w:r>
         <w:rPr>
           <w:rFonts w:ascii="Lucida Console" w:hAnsi="Lucida Console"/>
           <w:sz w:val="18"/>
           <w:szCs w:val="18"/>
         </w:rPr>
-        <w:t>pause_between_steps</w:t>
-      </w:r>
-      <w:proofErr w:type="spellEnd"/>
-      <w:r>
-        <w:t xml:space="preserve"> is set to TRUE, you will be prompted to enter </w:t>
+        <w:t>spid_col</w:t>
+      </w:r>
+      <w:r>
+        <w:t xml:space="preserve"> to the column in the spidmap that lists the EPA Sample ID corresponding to each compound. This column is . The sample IDs (or SPIDs) usually begin with a prefix such as “EPA”,“EX”, “TP” or “TX” followed by a 6-8 digit code.</w:t>
+      </w:r>
+    </w:p>
+    <w:p>
+      <w:pPr>
+        <w:pStyle w:val="ListParagraph"/>
+        <w:numPr>
+          <w:ilvl w:val="1"/>
+          <w:numId w:val="5"/>
+        </w:numPr>
+      </w:pPr>
+      <w:r>
+        <w:t>If you need multiple spidmaps, you can read them in separately and then combine them with rbind.</w:t>
+      </w:r>
+    </w:p>
+    <w:p>
+      <w:pPr>
+        <w:pStyle w:val="ListParagraph"/>
+        <w:numPr>
+          <w:ilvl w:val="1"/>
+          <w:numId w:val="5"/>
+        </w:numPr>
+      </w:pPr>
+      <w:r>
+        <w:t>The “expected_stock_conc” is the target concentration. This is the expected concentration that the dilutions were based on. This is usually 20mM. Sometimes, it is 30mM. Sometimes, for individual compounds in a dataset, the lab technician sees that the actual concentration is not 20, and so adjust the source_conc’s accordingly… more to explain</w:t>
+      </w:r>
+    </w:p>
+    <w:p>
+      <w:pPr>
+        <w:pStyle w:val="ListParagraph"/>
+        <w:numPr>
+          <w:ilvl w:val="2"/>
+          <w:numId w:val="5"/>
+        </w:numPr>
+      </w:pPr>
+      <w:r>
+        <w:t>Show examples, esp where expected is 10 and actual is 10.1?</w:t>
+      </w:r>
+    </w:p>
+    <w:p>
+      <w:pPr>
+        <w:pStyle w:val="ListParagraph"/>
+        <w:numPr>
+          <w:ilvl w:val="0"/>
+          <w:numId w:val="5"/>
+        </w:numPr>
+      </w:pPr>
+      <w:r>
+        <w:t>Run tcpl_MEA_dev_AUC</w:t>
+      </w:r>
+    </w:p>
+    <w:p>
+      <w:pPr>
+        <w:pStyle w:val="ListParagraph"/>
+        <w:numPr>
+          <w:ilvl w:val="1"/>
+          <w:numId w:val="5"/>
+        </w:numPr>
+      </w:pPr>
+      <w:r>
+        <w:t xml:space="preserve">If you get an error stating that some treatments don’t </w:t>
+      </w:r>
+      <w:r>
+        <w:t>have a corresponding spid in the spidmap</w:t>
+      </w:r>
+      <w:r>
+        <w:t>, you may need to rename any compounds that were misspelled in the auc/cytotox data. Uncomment the section under “rename any compounds” and update as needed.</w:t>
+      </w:r>
+    </w:p>
+    <w:p>
+      <w:pPr>
+        <w:pStyle w:val="ListParagraph"/>
+        <w:numPr>
+          <w:ilvl w:val="1"/>
+          <w:numId w:val="5"/>
+        </w:numPr>
+      </w:pPr>
+      <w:r>
+        <w:t xml:space="preserve">This script will also check the concentration corrections for each compound. Follow the prompts to update any concentrations that look off. It assumes that the expected aliquot concentration for each compound is 20. If that is not the case, you can change this default by adding the argument </w:t>
       </w:r>
       <w:r>
         <w:rPr>
@@ -2180,10 +1828,10 @@
           <w:sz w:val="18"/>
           <w:szCs w:val="18"/>
         </w:rPr>
-        <w:t>y/n</w:t>
-      </w:r>
-      <w:r>
-        <w:t xml:space="preserve"> before continuing each step. The script will also check if a step has been run before. If so, you will be able to select if you want to continue with the existing files, remake all of them (i.e., overwrite), append to the existing files, or quit. You can quit and re-source this line as many times as needed.</w:t>
+        <w:t>expected_target_conc = 30</w:t>
+      </w:r>
+      <w:r>
+        <w:t xml:space="preserve"> (for example)</w:t>
       </w:r>
     </w:p>
     <w:p>
@@ -2195,7 +1843,7 @@
         </w:numPr>
       </w:pPr>
       <w:r>
-        <w:t>Selecting files</w:t>
+        <w:t>Other things to check:</w:t>
       </w:r>
     </w:p>
     <w:p>
@@ -2207,7 +1855,22 @@
         </w:numPr>
       </w:pPr>
       <w:r>
-        <w:t>Select all file types needed for the analysis (_spike_list.csv, _MaestroExperimentLog_Ontogeny.csv, and Calculations/Summary xlsx files containing the cytotoxicity data)</w:t>
+        <w:t>If it appears that the conc’s were partially conc-corrected (e.g. corrected in cyto data but not AUC dat) -&gt; need to standardize the conc’s before you can continue</w:t>
+      </w:r>
+      <w:r>
+        <w:tab/>
+      </w:r>
+    </w:p>
+    <w:p>
+      <w:pPr>
+        <w:pStyle w:val="ListParagraph"/>
+        <w:numPr>
+          <w:ilvl w:val="3"/>
+          <w:numId w:val="5"/>
+        </w:numPr>
+      </w:pPr>
+      <w:r>
+        <w:t>Suggest how user could do that??</w:t>
       </w:r>
     </w:p>
     <w:p>
@@ -2219,10 +1882,9 @@
         </w:numPr>
       </w:pPr>
       <w:r>
-        <w:t>When you have selected all files, hit “Cancel” – then the selected files will be saved in a text file.</w:t>
-      </w:r>
-    </w:p>
-    <w:p/>
+        <w:t>If it appears that the conc’s were conc-corrected incorrectly (show example -&gt; spidmap_guess_conc’s does not agree with actual conc’s, but actual conc’s are not 0.1,0.3,etc) -&gt; Then need to standardized the concs or something before can correct them</w:t>
+      </w:r>
+    </w:p>
     <w:p>
       <w:pPr>
         <w:pStyle w:val="ListParagraph"/>
@@ -2232,63 +1894,7 @@
         </w:numPr>
       </w:pPr>
       <w:r>
-        <w:t xml:space="preserve">Under the section “prepare </w:t>
-      </w:r>
-      <w:proofErr w:type="spellStart"/>
-      <w:r>
-        <w:t>spidmap</w:t>
-      </w:r>
-      <w:proofErr w:type="spellEnd"/>
-      <w:r>
-        <w:t xml:space="preserve">”, you will read in the </w:t>
-      </w:r>
-      <w:proofErr w:type="spellStart"/>
-      <w:r>
-        <w:t>spidmap_file</w:t>
-      </w:r>
-      <w:proofErr w:type="spellEnd"/>
-      <w:r>
-        <w:t xml:space="preserve">. (Be sure to close the </w:t>
-      </w:r>
-      <w:proofErr w:type="spellStart"/>
-      <w:r>
-        <w:t>spidmap</w:t>
-      </w:r>
-      <w:proofErr w:type="spellEnd"/>
-      <w:r>
-        <w:t xml:space="preserve"> file in Excel before reading the file in R). You will need to standardize the names of the treatment, </w:t>
-      </w:r>
-      <w:proofErr w:type="spellStart"/>
-      <w:r>
-        <w:t>stock_conc</w:t>
-      </w:r>
-      <w:proofErr w:type="spellEnd"/>
-      <w:r>
-        <w:t xml:space="preserve">, and </w:t>
-      </w:r>
-      <w:proofErr w:type="spellStart"/>
-      <w:r>
-        <w:t>spid</w:t>
-      </w:r>
-      <w:proofErr w:type="spellEnd"/>
-      <w:r>
-        <w:t xml:space="preserve"> columns in the </w:t>
-      </w:r>
-      <w:proofErr w:type="spellStart"/>
-      <w:r>
-        <w:t>spidmap</w:t>
-      </w:r>
-      <w:proofErr w:type="spellEnd"/>
-      <w:r>
-        <w:t>. In the line that says “</w:t>
-      </w:r>
-      <w:proofErr w:type="spellStart"/>
-      <w:r>
-        <w:t>setnames</w:t>
-      </w:r>
-      <w:proofErr w:type="spellEnd"/>
-      <w:r>
-        <w:t>”,</w:t>
+        <w:t>Run the final data checks</w:t>
       </w:r>
     </w:p>
     <w:p>
@@ -2300,28 +1906,87 @@
         </w:numPr>
       </w:pPr>
       <w:r>
-        <w:t xml:space="preserve">Update </w:t>
-      </w:r>
-      <w:proofErr w:type="spellStart"/>
+        <w:t>Read through the output and confirm that there are the expected number of cultures, plates, etc., no missing data, etc.</w:t>
+      </w:r>
+    </w:p>
+    <w:p>
+      <w:pPr>
+        <w:pStyle w:val="ListParagraph"/>
+        <w:numPr>
+          <w:ilvl w:val="1"/>
+          <w:numId w:val="5"/>
+        </w:numPr>
+      </w:pPr>
+      <w:r>
+        <w:t>Take a look at the output plots. There isn’t really anything specific to look for in the plots… just check that nothing looks waay off, many missing values, etc. Compare control wells to treated values in each plot and see if it looks reasonable.</w:t>
+      </w:r>
+    </w:p>
+    <w:p>
+      <w:pPr>
+        <w:pStyle w:val="ListParagraph"/>
+        <w:numPr>
+          <w:ilvl w:val="1"/>
+          <w:numId w:val="5"/>
+        </w:numPr>
+      </w:pPr>
+      <w:r>
+        <w:lastRenderedPageBreak/>
+        <w:t>Feel free to do any other checks that you want!</w:t>
+      </w:r>
+    </w:p>
+    <w:p>
+      <w:r>
+        <w:t xml:space="preserve">In the end, you should have a file in the </w:t>
+      </w:r>
+      <w:r>
+        <w:rPr>
+          <w:i/>
+          <w:iCs/>
+        </w:rPr>
+        <w:t xml:space="preserve">output </w:t>
+      </w:r>
+      <w:r>
+        <w:t>folder called “datasetname_longfile.csv”</w:t>
+      </w:r>
+    </w:p>
+    <w:p>
+      <w:r>
+        <w:t>Once you have successfully made it through all of the steps, set</w:t>
+      </w:r>
+      <w:r>
+        <w:t xml:space="preserve"> </w:t>
+      </w:r>
+      <w:r>
+        <w:t xml:space="preserve">save_notes_graphs to TRUE and </w:t>
+      </w:r>
       <w:r>
         <w:rPr>
           <w:rFonts w:ascii="Lucida Console" w:hAnsi="Lucida Console"/>
           <w:sz w:val="18"/>
           <w:szCs w:val="18"/>
         </w:rPr>
-        <w:t>trt_col</w:t>
-      </w:r>
-      <w:proofErr w:type="spellEnd"/>
-      <w:r>
-        <w:t xml:space="preserve"> to the column name in the </w:t>
-      </w:r>
-      <w:proofErr w:type="spellStart"/>
-      <w:r>
-        <w:t>spidmap</w:t>
-      </w:r>
-      <w:proofErr w:type="spellEnd"/>
-      <w:r>
-        <w:t xml:space="preserve"> that corresponds to the chemical names. The chemical names should match the names in the “treatment” column of the AUC and cytotoxicity data.</w:t>
+        <w:t xml:space="preserve">pause_between_steps </w:t>
+      </w:r>
+      <w:r>
+        <w:t>to FALSE. Then source the entire “run_me” script again. A “run_log” text file and a “summary_plots” folder will be created as documentation.</w:t>
+      </w:r>
+    </w:p>
+    <w:p/>
+    <w:p>
+      <w:r>
+        <w:t>Conc-correction function:</w:t>
+      </w:r>
+    </w:p>
+    <w:p>
+      <w:pPr>
+        <w:pStyle w:val="ListParagraph"/>
+        <w:numPr>
+          <w:ilvl w:val="0"/>
+          <w:numId w:val="5"/>
+        </w:numPr>
+      </w:pPr>
+      <w:r>
+        <w:t>If a compound in your dataset is tested at different concentrations than those listed under “expected_target_concs”, this compound will be flagged as a compound whose concentrations should be corrected. However, if the stock concentration is 20, the concentration-correction will not affect these values.</w:t>
       </w:r>
     </w:p>
     <w:p>
@@ -2333,153 +1998,13 @@
         </w:numPr>
       </w:pPr>
       <w:r>
-        <w:t xml:space="preserve">Update the </w:t>
-      </w:r>
-      <w:proofErr w:type="spellStart"/>
-      <w:r>
-        <w:rPr>
-          <w:rFonts w:ascii="Lucida Console" w:hAnsi="Lucida Console"/>
-          <w:sz w:val="18"/>
-          <w:szCs w:val="18"/>
-        </w:rPr>
-        <w:t>conc_col</w:t>
-      </w:r>
-      <w:proofErr w:type="spellEnd"/>
-      <w:r>
-        <w:t xml:space="preserve"> to the column in the </w:t>
-      </w:r>
-      <w:proofErr w:type="spellStart"/>
-      <w:r>
-        <w:t>spidmap</w:t>
-      </w:r>
-      <w:proofErr w:type="spellEnd"/>
-      <w:r>
-        <w:t xml:space="preserve"> that lists the stock concentration of the chemicals (this will be used to confirm the concentration-correction where the stock concentration is not exactly 20mM).</w:t>
-      </w:r>
-    </w:p>
-    <w:p>
-      <w:pPr>
-        <w:pStyle w:val="ListParagraph"/>
-        <w:numPr>
-          <w:ilvl w:val="1"/>
-          <w:numId w:val="5"/>
-        </w:numPr>
-      </w:pPr>
-      <w:r>
-        <w:t xml:space="preserve">Update the </w:t>
-      </w:r>
-      <w:proofErr w:type="spellStart"/>
-      <w:r>
-        <w:rPr>
-          <w:rFonts w:ascii="Lucida Console" w:hAnsi="Lucida Console"/>
-          <w:sz w:val="18"/>
-          <w:szCs w:val="18"/>
-        </w:rPr>
-        <w:t>spid_col</w:t>
-      </w:r>
-      <w:proofErr w:type="spellEnd"/>
-      <w:r>
-        <w:t xml:space="preserve"> to the column in the </w:t>
-      </w:r>
-      <w:proofErr w:type="spellStart"/>
-      <w:r>
-        <w:t>spidmap</w:t>
-      </w:r>
-      <w:proofErr w:type="spellEnd"/>
-      <w:r>
-        <w:t xml:space="preserve"> that lists the EPA Sample ID corresponding to each compound. This column </w:t>
-      </w:r>
-      <w:proofErr w:type="gramStart"/>
-      <w:r>
-        <w:t>is .</w:t>
-      </w:r>
-      <w:proofErr w:type="gramEnd"/>
-      <w:r>
-        <w:t xml:space="preserve"> The sample IDs (or SPIDs) usually begin with a prefix such as “EPA</w:t>
-      </w:r>
-      <w:proofErr w:type="gramStart"/>
-      <w:r>
-        <w:t>”,“</w:t>
-      </w:r>
-      <w:proofErr w:type="gramEnd"/>
-      <w:r>
-        <w:t>EX”, “TP” or “TX” followed by a 6-8 digit code.</w:t>
-      </w:r>
-    </w:p>
-    <w:p>
-      <w:pPr>
-        <w:pStyle w:val="ListParagraph"/>
-        <w:numPr>
-          <w:ilvl w:val="1"/>
-          <w:numId w:val="5"/>
-        </w:numPr>
-      </w:pPr>
-      <w:r>
-        <w:t xml:space="preserve">If you need multiple </w:t>
-      </w:r>
-      <w:proofErr w:type="spellStart"/>
-      <w:r>
-        <w:t>spidmaps</w:t>
-      </w:r>
-      <w:proofErr w:type="spellEnd"/>
-      <w:r>
-        <w:t xml:space="preserve">, you can read them in separately and then combine them with </w:t>
-      </w:r>
-      <w:proofErr w:type="spellStart"/>
-      <w:r>
-        <w:t>rbind</w:t>
-      </w:r>
-      <w:proofErr w:type="spellEnd"/>
-      <w:r>
-        <w:t>.</w:t>
-      </w:r>
-    </w:p>
-    <w:p>
-      <w:pPr>
-        <w:pStyle w:val="ListParagraph"/>
-        <w:numPr>
-          <w:ilvl w:val="1"/>
-          <w:numId w:val="5"/>
-        </w:numPr>
-      </w:pPr>
-      <w:r>
-        <w:t>The “</w:t>
-      </w:r>
-      <w:proofErr w:type="spellStart"/>
-      <w:r>
-        <w:t>expected_stock_conc</w:t>
-      </w:r>
-      <w:proofErr w:type="spellEnd"/>
-      <w:r>
-        <w:t xml:space="preserve">” is the target concentration. This is the expected concentration that the dilutions were based on. This is usually 20mM. Sometimes, it is 30mM. Sometimes, for individual compounds in a dataset, the lab technician sees that the actual concentration is not 20, and so adjust the </w:t>
-      </w:r>
-      <w:proofErr w:type="spellStart"/>
-      <w:r>
-        <w:t>source_conc’s</w:t>
-      </w:r>
-      <w:proofErr w:type="spellEnd"/>
-      <w:r>
-        <w:t xml:space="preserve"> accordingly… more to explain</w:t>
-      </w:r>
-    </w:p>
-    <w:p>
-      <w:pPr>
-        <w:pStyle w:val="ListParagraph"/>
-        <w:numPr>
-          <w:ilvl w:val="2"/>
-          <w:numId w:val="5"/>
-        </w:numPr>
-      </w:pPr>
-      <w:r>
-        <w:t xml:space="preserve">Show examples, </w:t>
-      </w:r>
-      <w:proofErr w:type="spellStart"/>
-      <w:r>
-        <w:t>esp</w:t>
-      </w:r>
-      <w:proofErr w:type="spellEnd"/>
-      <w:r>
-        <w:t xml:space="preserve"> where expected is 10 and actual is 10.1?</w:t>
+        <w:t>Not a great long-term solution, because what if the stock conc is not 20!</w:t>
+      </w:r>
+    </w:p>
+    <w:p/>
+    <w:p>
+      <w:r>
+        <w:t>Dataset checks</w:t>
       </w:r>
     </w:p>
     <w:p>
@@ -2491,183 +2016,25 @@
         </w:numPr>
       </w:pPr>
       <w:r>
-        <w:t xml:space="preserve">Run </w:t>
-      </w:r>
-      <w:proofErr w:type="spellStart"/>
-      <w:r>
-        <w:t>tcpl_MEA_dev_AUC</w:t>
-      </w:r>
-      <w:proofErr w:type="spellEnd"/>
-    </w:p>
-    <w:p>
-      <w:pPr>
-        <w:pStyle w:val="ListParagraph"/>
-        <w:numPr>
-          <w:ilvl w:val="1"/>
-          <w:numId w:val="5"/>
-        </w:numPr>
-      </w:pPr>
-      <w:r>
-        <w:t xml:space="preserve">If you get an error stating that some treatments don’t </w:t>
-      </w:r>
-      <w:r>
-        <w:t xml:space="preserve">have a corresponding </w:t>
-      </w:r>
-      <w:proofErr w:type="spellStart"/>
-      <w:r>
-        <w:t>spid</w:t>
-      </w:r>
-      <w:proofErr w:type="spellEnd"/>
-      <w:r>
-        <w:t xml:space="preserve"> in the </w:t>
-      </w:r>
-      <w:proofErr w:type="spellStart"/>
-      <w:r>
-        <w:t>spidmap</w:t>
-      </w:r>
-      <w:proofErr w:type="spellEnd"/>
-      <w:r>
-        <w:t xml:space="preserve">, you may need to rename any compounds that were misspelled in the </w:t>
-      </w:r>
-      <w:proofErr w:type="spellStart"/>
-      <w:r>
-        <w:t>auc</w:t>
-      </w:r>
-      <w:proofErr w:type="spellEnd"/>
-      <w:r>
-        <w:t>/</w:t>
-      </w:r>
-      <w:proofErr w:type="spellStart"/>
-      <w:r>
-        <w:t>cytotox</w:t>
-      </w:r>
-      <w:proofErr w:type="spellEnd"/>
-      <w:r>
-        <w:t xml:space="preserve"> data. Uncomment the section under “rename any compounds” and update as needed.</w:t>
-      </w:r>
-    </w:p>
-    <w:p>
-      <w:pPr>
-        <w:pStyle w:val="ListParagraph"/>
-        <w:numPr>
-          <w:ilvl w:val="1"/>
-          <w:numId w:val="5"/>
-        </w:numPr>
-      </w:pPr>
-      <w:r>
-        <w:t xml:space="preserve">This script will also check the concentration corrections for each compound. Follow the prompts to update any concentrations that look off. It assumes that the expected aliquot concentration for each compound is 20. If that is not the case, you can change this default by adding the argument </w:t>
-      </w:r>
-      <w:proofErr w:type="spellStart"/>
-      <w:r>
-        <w:rPr>
-          <w:rFonts w:ascii="Lucida Console" w:hAnsi="Lucida Console"/>
-          <w:sz w:val="18"/>
-          <w:szCs w:val="18"/>
-        </w:rPr>
-        <w:t>expected_target_conc</w:t>
-      </w:r>
-      <w:proofErr w:type="spellEnd"/>
-      <w:r>
-        <w:rPr>
-          <w:rFonts w:ascii="Lucida Console" w:hAnsi="Lucida Console"/>
-          <w:sz w:val="18"/>
-          <w:szCs w:val="18"/>
-        </w:rPr>
-        <w:t xml:space="preserve"> = 30</w:t>
-      </w:r>
-      <w:r>
-        <w:t xml:space="preserve"> (for example)</w:t>
-      </w:r>
-    </w:p>
-    <w:p>
-      <w:pPr>
-        <w:pStyle w:val="ListParagraph"/>
-        <w:numPr>
-          <w:ilvl w:val="1"/>
-          <w:numId w:val="5"/>
-        </w:numPr>
-      </w:pPr>
-      <w:r>
-        <w:t>Other things to check:</w:t>
-      </w:r>
-    </w:p>
-    <w:p>
-      <w:pPr>
-        <w:pStyle w:val="ListParagraph"/>
-        <w:numPr>
-          <w:ilvl w:val="2"/>
-          <w:numId w:val="5"/>
-        </w:numPr>
-      </w:pPr>
-      <w:r>
-        <w:t>If it appears that the conc’s were partially conc-corrected (</w:t>
-      </w:r>
-      <w:proofErr w:type="gramStart"/>
-      <w:r>
-        <w:t>e.g.</w:t>
-      </w:r>
-      <w:proofErr w:type="gramEnd"/>
-      <w:r>
-        <w:t xml:space="preserve"> corrected in </w:t>
-      </w:r>
-      <w:proofErr w:type="spellStart"/>
-      <w:r>
-        <w:t>cyto</w:t>
-      </w:r>
-      <w:proofErr w:type="spellEnd"/>
-      <w:r>
-        <w:t xml:space="preserve"> data but not AUC </w:t>
-      </w:r>
-      <w:proofErr w:type="spellStart"/>
-      <w:r>
-        <w:t>dat</w:t>
-      </w:r>
-      <w:proofErr w:type="spellEnd"/>
-      <w:r>
-        <w:t>) -&gt; need to standardize the conc’s before you can continue</w:t>
-      </w:r>
-      <w:r>
-        <w:tab/>
-      </w:r>
-    </w:p>
-    <w:p>
-      <w:pPr>
-        <w:pStyle w:val="ListParagraph"/>
-        <w:numPr>
-          <w:ilvl w:val="3"/>
-          <w:numId w:val="5"/>
-        </w:numPr>
-      </w:pPr>
-      <w:r>
-        <w:t>Suggest how user could do that??</w:t>
-      </w:r>
-    </w:p>
-    <w:p>
-      <w:pPr>
-        <w:pStyle w:val="ListParagraph"/>
-        <w:numPr>
-          <w:ilvl w:val="2"/>
-          <w:numId w:val="5"/>
-        </w:numPr>
-      </w:pPr>
-      <w:r>
-        <w:t xml:space="preserve">If it appears that the conc’s were conc-corrected incorrectly (show example -&gt; </w:t>
-      </w:r>
-      <w:proofErr w:type="spellStart"/>
-      <w:r>
-        <w:t>spidmap_guess_conc’s</w:t>
-      </w:r>
-      <w:proofErr w:type="spellEnd"/>
-      <w:r>
-        <w:t xml:space="preserve"> does not agree with actual conc’s, but actual conc’s are not 0.1,0.</w:t>
-      </w:r>
-      <w:proofErr w:type="gramStart"/>
-      <w:r>
-        <w:t>3,etc</w:t>
-      </w:r>
-      <w:proofErr w:type="gramEnd"/>
-      <w:r>
-        <w:t>) -&gt; Then need to standardized the concs or something before can correct them</w:t>
+        <w:t>Make sure you review the results, make sure the values look reasonable, no glaring unexpected holes!</w:t>
+      </w:r>
+    </w:p>
+    <w:p>
+      <w:pPr>
+        <w:pStyle w:val="Heading1"/>
+      </w:pPr>
+      <w:r>
+        <w:t>Final checks (!)</w:t>
+      </w:r>
+    </w:p>
+    <w:p>
+      <w:r>
+        <w:t>(per recommendation from Kelly)</w:t>
+      </w:r>
+    </w:p>
+    <w:p>
+      <w:r>
+        <w:t>Might be good to add a final step after pre-processing, before the data is sent to TCPL, to:</w:t>
       </w:r>
     </w:p>
     <w:p>
@@ -2675,151 +2042,11 @@
         <w:pStyle w:val="ListParagraph"/>
         <w:numPr>
           <w:ilvl w:val="0"/>
-          <w:numId w:val="5"/>
-        </w:numPr>
-      </w:pPr>
-      <w:r>
-        <w:t>Run the final data checks</w:t>
-      </w:r>
-    </w:p>
-    <w:p>
-      <w:pPr>
-        <w:pStyle w:val="ListParagraph"/>
-        <w:numPr>
-          <w:ilvl w:val="1"/>
-          <w:numId w:val="5"/>
-        </w:numPr>
-      </w:pPr>
-      <w:r>
-        <w:t>Read through the output and confirm that there are the expected number of cultures, plates, etc., no missing data, etc.</w:t>
-      </w:r>
-    </w:p>
-    <w:p>
-      <w:pPr>
-        <w:pStyle w:val="ListParagraph"/>
-        <w:numPr>
-          <w:ilvl w:val="1"/>
-          <w:numId w:val="5"/>
-        </w:numPr>
-      </w:pPr>
-      <w:proofErr w:type="gramStart"/>
-      <w:r>
-        <w:t>Take a look</w:t>
-      </w:r>
-      <w:proofErr w:type="gramEnd"/>
-      <w:r>
-        <w:t xml:space="preserve"> at the output plots. There isn’t really anything specific to look for in the plots… just check that nothing looks </w:t>
-      </w:r>
-      <w:proofErr w:type="spellStart"/>
-      <w:r>
-        <w:t>waay</w:t>
-      </w:r>
-      <w:proofErr w:type="spellEnd"/>
-      <w:r>
-        <w:t xml:space="preserve"> off, many missing values, etc. Compare control wells to treated values in each plot and see if it looks reasonable.</w:t>
-      </w:r>
-    </w:p>
-    <w:p>
-      <w:pPr>
-        <w:pStyle w:val="ListParagraph"/>
-        <w:numPr>
-          <w:ilvl w:val="1"/>
-          <w:numId w:val="5"/>
-        </w:numPr>
-      </w:pPr>
-      <w:r>
-        <w:lastRenderedPageBreak/>
-        <w:t>Feel free to do any other checks that you want!</w:t>
-      </w:r>
-    </w:p>
-    <w:p>
-      <w:r>
-        <w:t xml:space="preserve">In the end, you should have a file in the </w:t>
-      </w:r>
-      <w:r>
-        <w:rPr>
-          <w:i/>
-          <w:iCs/>
-        </w:rPr>
-        <w:t xml:space="preserve">output </w:t>
-      </w:r>
-      <w:r>
-        <w:t>folder called “datasetname_longfile.csv”</w:t>
-      </w:r>
-    </w:p>
-    <w:p>
-      <w:r>
-        <w:t xml:space="preserve">Once you have successfully made it through </w:t>
-      </w:r>
-      <w:proofErr w:type="gramStart"/>
-      <w:r>
-        <w:t>all of</w:t>
-      </w:r>
-      <w:proofErr w:type="gramEnd"/>
-      <w:r>
-        <w:t xml:space="preserve"> the steps, set</w:t>
-      </w:r>
-      <w:r>
-        <w:t xml:space="preserve"> </w:t>
-      </w:r>
-      <w:proofErr w:type="spellStart"/>
-      <w:r>
-        <w:t>save_notes_graphs</w:t>
-      </w:r>
-      <w:proofErr w:type="spellEnd"/>
-      <w:r>
-        <w:t xml:space="preserve"> to TRUE and </w:t>
-      </w:r>
-      <w:proofErr w:type="spellStart"/>
-      <w:r>
-        <w:rPr>
-          <w:rFonts w:ascii="Lucida Console" w:hAnsi="Lucida Console"/>
-          <w:sz w:val="18"/>
-          <w:szCs w:val="18"/>
-        </w:rPr>
-        <w:t>pause_between_steps</w:t>
-      </w:r>
-      <w:proofErr w:type="spellEnd"/>
-      <w:r>
-        <w:rPr>
-          <w:rFonts w:ascii="Lucida Console" w:hAnsi="Lucida Console"/>
-          <w:sz w:val="18"/>
-          <w:szCs w:val="18"/>
-        </w:rPr>
-        <w:t xml:space="preserve"> </w:t>
-      </w:r>
-      <w:r>
-        <w:t>to FALSE. Then source the entire “</w:t>
-      </w:r>
-      <w:proofErr w:type="spellStart"/>
-      <w:r>
-        <w:t>run_me</w:t>
-      </w:r>
-      <w:proofErr w:type="spellEnd"/>
-      <w:r>
-        <w:t>” script again. A “</w:t>
-      </w:r>
-      <w:proofErr w:type="spellStart"/>
-      <w:r>
-        <w:t>run_log</w:t>
-      </w:r>
-      <w:proofErr w:type="spellEnd"/>
-      <w:r>
-        <w:t>” text file and a “</w:t>
-      </w:r>
-      <w:proofErr w:type="spellStart"/>
-      <w:r>
-        <w:t>summary_plots</w:t>
-      </w:r>
-      <w:proofErr w:type="spellEnd"/>
-      <w:r>
-        <w:t>” folder will be created as documentation.</w:t>
-      </w:r>
-    </w:p>
-    <w:p/>
-    <w:p>
-      <w:r>
-        <w:t>Conc-correction function:</w:t>
+          <w:numId w:val="8"/>
+        </w:numPr>
+      </w:pPr>
+      <w:r>
+        <w:t>Have the lab look at the data, particularly to make sure that the chemicals that were expected to be present are all there (nothing missing, nothing added, probably expected number of replicates, conc range, etc).</w:t>
       </w:r>
     </w:p>
     <w:p>
@@ -2827,49 +2054,11 @@
         <w:pStyle w:val="ListParagraph"/>
         <w:numPr>
           <w:ilvl w:val="0"/>
-          <w:numId w:val="5"/>
-        </w:numPr>
-      </w:pPr>
-      <w:r>
-        <w:t>If a compound in your dataset is tested at different concentrations than those listed under “</w:t>
-      </w:r>
-      <w:proofErr w:type="spellStart"/>
-      <w:r>
-        <w:t>expected_target_concs</w:t>
-      </w:r>
-      <w:proofErr w:type="spellEnd"/>
-      <w:r>
-        <w:t>”, this compound will be flagged as a compound whose concentrations should be corrected. However, if the stock concentration is 20, the concentration-correction will not affect these values.</w:t>
-      </w:r>
-    </w:p>
-    <w:p>
-      <w:pPr>
-        <w:pStyle w:val="ListParagraph"/>
-        <w:numPr>
-          <w:ilvl w:val="1"/>
-          <w:numId w:val="5"/>
-        </w:numPr>
-      </w:pPr>
-      <w:r>
-        <w:t>Not a great long-term solution, because what if the stock conc is not 20!</w:t>
-      </w:r>
-    </w:p>
-    <w:p/>
-    <w:p>
-      <w:r>
-        <w:t>Dataset checks</w:t>
-      </w:r>
-    </w:p>
-    <w:p>
-      <w:pPr>
-        <w:pStyle w:val="ListParagraph"/>
-        <w:numPr>
-          <w:ilvl w:val="0"/>
-          <w:numId w:val="5"/>
-        </w:numPr>
-      </w:pPr>
-      <w:r>
-        <w:t>Make sure you review the results, make sure the values look reasonable, no glaring unexpected holes!</w:t>
+          <w:numId w:val="8"/>
+        </w:numPr>
+      </w:pPr>
+      <w:r>
+        <w:t>Have a biologist look at the data, see if things look as expected</w:t>
       </w:r>
     </w:p>
     <w:sectPr>
@@ -3567,6 +2756,95 @@
     </w:lvl>
   </w:abstractNum>
   <w:abstractNum w:abstractNumId="6" w15:restartNumberingAfterBreak="0">
+    <w:nsid w:val="6F5561B6"/>
+    <w:multiLevelType w:val="hybridMultilevel"/>
+    <w:tmpl w:val="1E0ACC22"/>
+    <w:lvl w:ilvl="0" w:tplc="04090017">
+      <w:start w:val="1"/>
+      <w:numFmt w:val="lowerLetter"/>
+      <w:lvlText w:val="%1)"/>
+      <w:lvlJc w:val="left"/>
+      <w:pPr>
+        <w:ind w:left="720" w:hanging="360"/>
+      </w:pPr>
+      <w:rPr>
+        <w:rFonts w:hint="default"/>
+      </w:rPr>
+    </w:lvl>
+    <w:lvl w:ilvl="1" w:tplc="04090019" w:tentative="1">
+      <w:start w:val="1"/>
+      <w:numFmt w:val="lowerLetter"/>
+      <w:lvlText w:val="%2."/>
+      <w:lvlJc w:val="left"/>
+      <w:pPr>
+        <w:ind w:left="1440" w:hanging="360"/>
+      </w:pPr>
+    </w:lvl>
+    <w:lvl w:ilvl="2" w:tplc="0409001B" w:tentative="1">
+      <w:start w:val="1"/>
+      <w:numFmt w:val="lowerRoman"/>
+      <w:lvlText w:val="%3."/>
+      <w:lvlJc w:val="right"/>
+      <w:pPr>
+        <w:ind w:left="2160" w:hanging="180"/>
+      </w:pPr>
+    </w:lvl>
+    <w:lvl w:ilvl="3" w:tplc="0409000F" w:tentative="1">
+      <w:start w:val="1"/>
+      <w:numFmt w:val="decimal"/>
+      <w:lvlText w:val="%4."/>
+      <w:lvlJc w:val="left"/>
+      <w:pPr>
+        <w:ind w:left="2880" w:hanging="360"/>
+      </w:pPr>
+    </w:lvl>
+    <w:lvl w:ilvl="4" w:tplc="04090019" w:tentative="1">
+      <w:start w:val="1"/>
+      <w:numFmt w:val="lowerLetter"/>
+      <w:lvlText w:val="%5."/>
+      <w:lvlJc w:val="left"/>
+      <w:pPr>
+        <w:ind w:left="3600" w:hanging="360"/>
+      </w:pPr>
+    </w:lvl>
+    <w:lvl w:ilvl="5" w:tplc="0409001B" w:tentative="1">
+      <w:start w:val="1"/>
+      <w:numFmt w:val="lowerRoman"/>
+      <w:lvlText w:val="%6."/>
+      <w:lvlJc w:val="right"/>
+      <w:pPr>
+        <w:ind w:left="4320" w:hanging="180"/>
+      </w:pPr>
+    </w:lvl>
+    <w:lvl w:ilvl="6" w:tplc="0409000F" w:tentative="1">
+      <w:start w:val="1"/>
+      <w:numFmt w:val="decimal"/>
+      <w:lvlText w:val="%7."/>
+      <w:lvlJc w:val="left"/>
+      <w:pPr>
+        <w:ind w:left="5040" w:hanging="360"/>
+      </w:pPr>
+    </w:lvl>
+    <w:lvl w:ilvl="7" w:tplc="04090019" w:tentative="1">
+      <w:start w:val="1"/>
+      <w:numFmt w:val="lowerLetter"/>
+      <w:lvlText w:val="%8."/>
+      <w:lvlJc w:val="left"/>
+      <w:pPr>
+        <w:ind w:left="5760" w:hanging="360"/>
+      </w:pPr>
+    </w:lvl>
+    <w:lvl w:ilvl="8" w:tplc="0409001B" w:tentative="1">
+      <w:start w:val="1"/>
+      <w:numFmt w:val="lowerRoman"/>
+      <w:lvlText w:val="%9."/>
+      <w:lvlJc w:val="right"/>
+      <w:pPr>
+        <w:ind w:left="6480" w:hanging="180"/>
+      </w:pPr>
+    </w:lvl>
+  </w:abstractNum>
+  <w:abstractNum w:abstractNumId="7" w15:restartNumberingAfterBreak="0">
     <w:nsid w:val="6FAC5FCF"/>
     <w:multiLevelType w:val="hybridMultilevel"/>
     <w:tmpl w:val="8B4C8AF6"/>
@@ -3691,13 +2969,16 @@
     <w:abstractNumId w:val="4"/>
   </w:num>
   <w:num w:numId="5" w16cid:durableId="260455164">
-    <w:abstractNumId w:val="6"/>
+    <w:abstractNumId w:val="7"/>
   </w:num>
   <w:num w:numId="6" w16cid:durableId="1512333537">
     <w:abstractNumId w:val="1"/>
   </w:num>
   <w:num w:numId="7" w16cid:durableId="228344464">
     <w:abstractNumId w:val="2"/>
+  </w:num>
+  <w:num w:numId="8" w16cid:durableId="2058970759">
+    <w:abstractNumId w:val="6"/>
   </w:num>
 </w:numbering>
 </file>
@@ -4583,55 +3864,10 @@
 
 <file path=customXml/item1.xml><?xml version="1.0" encoding="utf-8"?>
 <?mso-contentType ?>
-<FormTemplates xmlns="http://schemas.microsoft.com/sharepoint/v3/contenttype/forms">
-  <Display>DocumentLibraryForm</Display>
-  <Edit>DocumentLibraryForm</Edit>
-  <New>DocumentLibraryForm</New>
-</FormTemplates>
+<SharedContentType xmlns="Microsoft.SharePoint.Taxonomy.ContentTypeSync" SourceId="29f62856-1543-49d4-a736-4569d363f533" ContentTypeId="0x0101" PreviousValue="false"/>
 </file>
 
 <file path=customXml/item2.xml><?xml version="1.0" encoding="utf-8"?>
-<p:properties xmlns:p="http://schemas.microsoft.com/office/2006/metadata/properties" xmlns:xsi="http://www.w3.org/2001/XMLSchema-instance" xmlns:pc="http://schemas.microsoft.com/office/infopath/2007/PartnerControls">
-  <documentManagement>
-    <_Source xmlns="http://schemas.microsoft.com/sharepoint/v3/fields" xsi:nil="true"/>
-    <Language xmlns="http://schemas.microsoft.com/sharepoint/v3">English</Language>
-    <j747ac98061d40f0aa7bd47e1db5675d xmlns="4ffa91fb-a0ff-4ac5-b2db-65c790d184a4">
-      <Terms xmlns="http://schemas.microsoft.com/office/infopath/2007/PartnerControls"/>
-    </j747ac98061d40f0aa7bd47e1db5675d>
-    <External_x0020_Contributor xmlns="4ffa91fb-a0ff-4ac5-b2db-65c790d184a4" xsi:nil="true"/>
-    <Records_x0020_Status xmlns="9d83ca87-3ea3-45e6-97df-748381c49395">Pending</Records_x0020_Status>
-    <TaxKeywordTaxHTField xmlns="4ffa91fb-a0ff-4ac5-b2db-65c790d184a4">
-      <Terms xmlns="http://schemas.microsoft.com/office/infopath/2007/PartnerControls"/>
-    </TaxKeywordTaxHTField>
-    <Record xmlns="4ffa91fb-a0ff-4ac5-b2db-65c790d184a4">Shared</Record>
-    <Rights xmlns="4ffa91fb-a0ff-4ac5-b2db-65c790d184a4" xsi:nil="true"/>
-    <Document_x0020_Creation_x0020_Date xmlns="4ffa91fb-a0ff-4ac5-b2db-65c790d184a4">2020-08-19T17:55:50+00:00</Document_x0020_Creation_x0020_Date>
-    <EPA_x0020_Office xmlns="4ffa91fb-a0ff-4ac5-b2db-65c790d184a4" xsi:nil="true"/>
-    <CategoryDescription xmlns="http://schemas.microsoft.com/sharepoint.v3" xsi:nil="true"/>
-    <Identifier xmlns="4ffa91fb-a0ff-4ac5-b2db-65c790d184a4" xsi:nil="true"/>
-    <_Coverage xmlns="http://schemas.microsoft.com/sharepoint/v3/fields" xsi:nil="true"/>
-    <Records_x0020_Date xmlns="9d83ca87-3ea3-45e6-97df-748381c49395" xsi:nil="true"/>
-    <Creator xmlns="4ffa91fb-a0ff-4ac5-b2db-65c790d184a4">
-      <UserInfo>
-        <DisplayName/>
-        <AccountId xsi:nil="true"/>
-        <AccountType/>
-      </UserInfo>
-    </Creator>
-    <EPA_x0020_Related_x0020_Documents xmlns="4ffa91fb-a0ff-4ac5-b2db-65c790d184a4" xsi:nil="true"/>
-    <EPA_x0020_Contributor xmlns="4ffa91fb-a0ff-4ac5-b2db-65c790d184a4">
-      <UserInfo>
-        <DisplayName/>
-        <AccountId xsi:nil="true"/>
-        <AccountType/>
-      </UserInfo>
-    </EPA_x0020_Contributor>
-    <TaxCatchAll xmlns="4ffa91fb-a0ff-4ac5-b2db-65c790d184a4"/>
-  </documentManagement>
-</p:properties>
-</file>
-
-<file path=customXml/item3.xml><?xml version="1.0" encoding="utf-8"?>
 <ct:contentTypeSchema xmlns:ct="http://schemas.microsoft.com/office/2006/metadata/contentType" xmlns:ma="http://schemas.microsoft.com/office/2006/metadata/properties/metaAttributes" ct:_="" ma:_="" ma:contentTypeName="Document" ma:contentTypeID="0x010100F1AE1051632E6D4E81AFC839A15DF22A" ma:contentTypeVersion="10" ma:contentTypeDescription="Create a new document." ma:contentTypeScope="" ma:versionID="19977ef45406cbd9dcc4e8eb624c3bf0">
   <xsd:schema xmlns:xsd="http://www.w3.org/2001/XMLSchema" xmlns:xs="http://www.w3.org/2001/XMLSchema" xmlns:p="http://schemas.microsoft.com/office/2006/metadata/properties" xmlns:ns1="http://schemas.microsoft.com/sharepoint/v3" xmlns:ns3="4ffa91fb-a0ff-4ac5-b2db-65c790d184a4" xmlns:ns4="http://schemas.microsoft.com/sharepoint.v3" xmlns:ns5="http://schemas.microsoft.com/sharepoint/v3/fields" xmlns:ns6="9d83ca87-3ea3-45e6-97df-748381c49395" xmlns:ns7="4b3b12b2-c147-4afb-a39e-370f4f7b0b52" targetNamespace="http://schemas.microsoft.com/office/2006/metadata/properties" ma:root="true" ma:fieldsID="4e9e3fa8273d1a8e73e4d96dc06f810a" ns1:_="" ns3:_="" ns4:_="" ns5:_="" ns6:_="" ns7:_="">
     <xsd:import namespace="http://schemas.microsoft.com/sharepoint/v3"/>
@@ -5034,34 +4270,65 @@
 </ct:contentTypeSchema>
 </file>
 
+<file path=customXml/item3.xml><?xml version="1.0" encoding="utf-8"?>
+<p:properties xmlns:p="http://schemas.microsoft.com/office/2006/metadata/properties" xmlns:xsi="http://www.w3.org/2001/XMLSchema-instance" xmlns:pc="http://schemas.microsoft.com/office/infopath/2007/PartnerControls">
+  <documentManagement>
+    <_Source xmlns="http://schemas.microsoft.com/sharepoint/v3/fields" xsi:nil="true"/>
+    <Language xmlns="http://schemas.microsoft.com/sharepoint/v3">English</Language>
+    <j747ac98061d40f0aa7bd47e1db5675d xmlns="4ffa91fb-a0ff-4ac5-b2db-65c790d184a4">
+      <Terms xmlns="http://schemas.microsoft.com/office/infopath/2007/PartnerControls"/>
+    </j747ac98061d40f0aa7bd47e1db5675d>
+    <External_x0020_Contributor xmlns="4ffa91fb-a0ff-4ac5-b2db-65c790d184a4" xsi:nil="true"/>
+    <Records_x0020_Status xmlns="9d83ca87-3ea3-45e6-97df-748381c49395">Pending</Records_x0020_Status>
+    <TaxKeywordTaxHTField xmlns="4ffa91fb-a0ff-4ac5-b2db-65c790d184a4">
+      <Terms xmlns="http://schemas.microsoft.com/office/infopath/2007/PartnerControls"/>
+    </TaxKeywordTaxHTField>
+    <Record xmlns="4ffa91fb-a0ff-4ac5-b2db-65c790d184a4">Shared</Record>
+    <Rights xmlns="4ffa91fb-a0ff-4ac5-b2db-65c790d184a4" xsi:nil="true"/>
+    <Document_x0020_Creation_x0020_Date xmlns="4ffa91fb-a0ff-4ac5-b2db-65c790d184a4">2020-08-19T17:55:50+00:00</Document_x0020_Creation_x0020_Date>
+    <EPA_x0020_Office xmlns="4ffa91fb-a0ff-4ac5-b2db-65c790d184a4" xsi:nil="true"/>
+    <CategoryDescription xmlns="http://schemas.microsoft.com/sharepoint.v3" xsi:nil="true"/>
+    <Identifier xmlns="4ffa91fb-a0ff-4ac5-b2db-65c790d184a4" xsi:nil="true"/>
+    <_Coverage xmlns="http://schemas.microsoft.com/sharepoint/v3/fields" xsi:nil="true"/>
+    <Records_x0020_Date xmlns="9d83ca87-3ea3-45e6-97df-748381c49395" xsi:nil="true"/>
+    <Creator xmlns="4ffa91fb-a0ff-4ac5-b2db-65c790d184a4">
+      <UserInfo>
+        <DisplayName/>
+        <AccountId xsi:nil="true"/>
+        <AccountType/>
+      </UserInfo>
+    </Creator>
+    <EPA_x0020_Related_x0020_Documents xmlns="4ffa91fb-a0ff-4ac5-b2db-65c790d184a4" xsi:nil="true"/>
+    <EPA_x0020_Contributor xmlns="4ffa91fb-a0ff-4ac5-b2db-65c790d184a4">
+      <UserInfo>
+        <DisplayName/>
+        <AccountId xsi:nil="true"/>
+        <AccountType/>
+      </UserInfo>
+    </EPA_x0020_Contributor>
+    <TaxCatchAll xmlns="4ffa91fb-a0ff-4ac5-b2db-65c790d184a4"/>
+  </documentManagement>
+</p:properties>
+</file>
+
 <file path=customXml/item4.xml><?xml version="1.0" encoding="utf-8"?>
 <?mso-contentType ?>
-<SharedContentType xmlns="Microsoft.SharePoint.Taxonomy.ContentTypeSync" SourceId="29f62856-1543-49d4-a736-4569d363f533" ContentTypeId="0x0101" PreviousValue="false"/>
+<FormTemplates xmlns="http://schemas.microsoft.com/sharepoint/v3/contenttype/forms">
+  <Display>DocumentLibraryForm</Display>
+  <Edit>DocumentLibraryForm</Edit>
+  <New>DocumentLibraryForm</New>
+</FormTemplates>
 </file>
 
 <file path=customXml/itemProps1.xml><?xml version="1.0" encoding="utf-8"?>
-<ds:datastoreItem xmlns:ds="http://schemas.openxmlformats.org/officeDocument/2006/customXml" ds:itemID="{D74BE6C7-303C-40DC-A5A9-4D7DDDAFB329}">
+<ds:datastoreItem xmlns:ds="http://schemas.openxmlformats.org/officeDocument/2006/customXml" ds:itemID="{BBACAC3B-5159-4F17-B7D5-7938EF638018}">
   <ds:schemaRefs>
-    <ds:schemaRef ds:uri="http://schemas.microsoft.com/sharepoint/v3/contenttype/forms"/>
+    <ds:schemaRef ds:uri="Microsoft.SharePoint.Taxonomy.ContentTypeSync"/>
   </ds:schemaRefs>
 </ds:datastoreItem>
 </file>
 
 <file path=customXml/itemProps2.xml><?xml version="1.0" encoding="utf-8"?>
-<ds:datastoreItem xmlns:ds="http://schemas.openxmlformats.org/officeDocument/2006/customXml" ds:itemID="{27161584-CA2F-4B79-9D14-A688136717AB}">
-  <ds:schemaRefs>
-    <ds:schemaRef ds:uri="http://schemas.microsoft.com/office/2006/metadata/properties"/>
-    <ds:schemaRef ds:uri="http://schemas.microsoft.com/office/infopath/2007/PartnerControls"/>
-    <ds:schemaRef ds:uri="http://schemas.microsoft.com/sharepoint/v3/fields"/>
-    <ds:schemaRef ds:uri="http://schemas.microsoft.com/sharepoint/v3"/>
-    <ds:schemaRef ds:uri="4ffa91fb-a0ff-4ac5-b2db-65c790d184a4"/>
-    <ds:schemaRef ds:uri="9d83ca87-3ea3-45e6-97df-748381c49395"/>
-    <ds:schemaRef ds:uri="http://schemas.microsoft.com/sharepoint.v3"/>
-  </ds:schemaRefs>
-</ds:datastoreItem>
-</file>
-
-<file path=customXml/itemProps3.xml><?xml version="1.0" encoding="utf-8"?>
 <ds:datastoreItem xmlns:ds="http://schemas.openxmlformats.org/officeDocument/2006/customXml" ds:itemID="{83E04D56-8C46-4D62-9A82-3A86794FCE7A}">
   <ds:schemaRefs>
     <ds:schemaRef ds:uri="http://schemas.microsoft.com/office/2006/metadata/contentType"/>
@@ -5084,10 +4351,24 @@
 </ds:datastoreItem>
 </file>
 
+<file path=customXml/itemProps3.xml><?xml version="1.0" encoding="utf-8"?>
+<ds:datastoreItem xmlns:ds="http://schemas.openxmlformats.org/officeDocument/2006/customXml" ds:itemID="{27161584-CA2F-4B79-9D14-A688136717AB}">
+  <ds:schemaRefs>
+    <ds:schemaRef ds:uri="http://schemas.microsoft.com/office/2006/metadata/properties"/>
+    <ds:schemaRef ds:uri="http://schemas.microsoft.com/office/infopath/2007/PartnerControls"/>
+    <ds:schemaRef ds:uri="http://schemas.microsoft.com/sharepoint/v3/fields"/>
+    <ds:schemaRef ds:uri="http://schemas.microsoft.com/sharepoint/v3"/>
+    <ds:schemaRef ds:uri="4ffa91fb-a0ff-4ac5-b2db-65c790d184a4"/>
+    <ds:schemaRef ds:uri="9d83ca87-3ea3-45e6-97df-748381c49395"/>
+    <ds:schemaRef ds:uri="http://schemas.microsoft.com/sharepoint.v3"/>
+  </ds:schemaRefs>
+</ds:datastoreItem>
+</file>
+
 <file path=customXml/itemProps4.xml><?xml version="1.0" encoding="utf-8"?>
-<ds:datastoreItem xmlns:ds="http://schemas.openxmlformats.org/officeDocument/2006/customXml" ds:itemID="{BBACAC3B-5159-4F17-B7D5-7938EF638018}">
+<ds:datastoreItem xmlns:ds="http://schemas.openxmlformats.org/officeDocument/2006/customXml" ds:itemID="{D74BE6C7-303C-40DC-A5A9-4D7DDDAFB329}">
   <ds:schemaRefs>
-    <ds:schemaRef ds:uri="Microsoft.SharePoint.Taxonomy.ContentTypeSync"/>
+    <ds:schemaRef ds:uri="http://schemas.microsoft.com/sharepoint/v3/contenttype/forms"/>
   </ds:schemaRefs>
 </ds:datastoreItem>
 </file>
</xml_diff>